<commit_message>
agregado de funcion aleatoria Math.random()
</commit_message>
<xml_diff>
--- a/Base de Datos II/Modelo TP.docx
+++ b/Base de Datos II/Modelo TP.docx
@@ -2,9 +2,14 @@
 <file path=word/document.xml><?xml version="1.0" encoding="utf-8"?>
 <w:document xmlns:wpc="http://schemas.microsoft.com/office/word/2010/wordprocessingCanvas" xmlns:cx="http://schemas.microsoft.com/office/drawing/2014/chartex" xmlns:cx1="http://schemas.microsoft.com/office/drawing/2015/9/8/chartex" xmlns:cx2="http://schemas.microsoft.com/office/drawing/2015/10/21/chartex" xmlns:cx3="http://schemas.microsoft.com/office/drawing/2016/5/9/chartex" xmlns:cx4="http://schemas.microsoft.com/office/drawing/2016/5/10/chartex" xmlns:cx5="http://schemas.microsoft.com/office/drawing/2016/5/11/chartex" xmlns:cx6="http://schemas.microsoft.com/office/drawing/2016/5/12/chartex" xmlns:cx7="http://schemas.microsoft.com/office/drawing/2016/5/13/chartex" xmlns:cx8="http://schemas.microsoft.com/office/drawing/2016/5/14/chartex" xmlns:mc="http://schemas.openxmlformats.org/markup-compatibility/2006" xmlns:aink="http://schemas.microsoft.com/office/drawing/2016/ink" xmlns:am3d="http://schemas.microsoft.com/office/drawing/2017/model3d" xmlns:o="urn:schemas-microsoft-com:office:office" xmlns:oel="http://schemas.microsoft.com/office/2019/extlst" xmlns:r="http://schemas.openxmlformats.org/officeDocument/2006/relationships" xmlns:m="http://schemas.openxmlformats.org/officeDocument/2006/math" xmlns:v="urn:schemas-microsoft-com:vml" xmlns:wp14="http://schemas.microsoft.com/office/word/2010/wordprocessingDrawing" xmlns:wp="http://schemas.openxmlformats.org/drawingml/2006/wordprocessingDrawing" xmlns:w10="urn:schemas-microsoft-com:office:word" xmlns:w="http://schemas.openxmlformats.org/wordprocessingml/2006/main" xmlns:w14="http://schemas.microsoft.com/office/word/2010/wordml" xmlns:w15="http://schemas.microsoft.com/office/word/2012/wordml" xmlns:w16cex="http://schemas.microsoft.com/office/word/2018/wordml/cex" xmlns:w16cid="http://schemas.microsoft.com/office/word/2016/wordml/cid" xmlns:w16="http://schemas.microsoft.com/office/word/2018/wordml" xmlns:w16du="http://schemas.microsoft.com/office/word/2023/wordml/word16du" xmlns:w16sdtdh="http://schemas.microsoft.com/office/word/2020/wordml/sdtdatahash" xmlns:w16sdtfl="http://schemas.microsoft.com/office/word/2024/wordml/sdtformatlock" xmlns:w16se="http://schemas.microsoft.com/office/word/2015/wordml/symex" xmlns:wpg="http://schemas.microsoft.com/office/word/2010/wordprocessingGroup" xmlns:wpi="http://schemas.microsoft.com/office/word/2010/wordprocessingInk" xmlns:wne="http://schemas.microsoft.com/office/word/2006/wordml" xmlns:wps="http://schemas.microsoft.com/office/word/2010/wordprocessingShape" mc:Ignorable="w14 w15 w16se w16cid w16 w16cex w16sdtdh w16sdtfl w16du wp14">
   <w:body>
-    <w:bookmarkStart w:id="0" w:name="_top" w:displacedByCustomXml="next"/>
-    <w:bookmarkEnd w:id="0" w:displacedByCustomXml="next"/>
-    <w:bookmarkStart w:id="1" w:name="_Hlk165840837" w:displacedByCustomXml="next"/>
+    <w:p>
+      <w:bookmarkStart w:id="0" w:name="_top"/>
+      <w:bookmarkStart w:id="1" w:name="_Hlk165840837"/>
+      <w:bookmarkEnd w:id="0"/>
+      <w:r>
+        <w:t xml:space="preserve"> </w:t>
+      </w:r>
+    </w:p>
     <w:sdt>
       <w:sdtPr>
         <w:id w:val="-2133400513"/>
@@ -256,7 +261,7 @@
                                           <w:sz w:val="36"/>
                                           <w:szCs w:val="36"/>
                                         </w:rPr>
-                                        <w:t>2</w:t>
+                                        <w:t>3</w:t>
                                       </w:r>
                                     </w:p>
                                   </w:sdtContent>
@@ -387,7 +392,7 @@
                                     <w:sz w:val="36"/>
                                     <w:szCs w:val="36"/>
                                   </w:rPr>
-                                  <w:t>2</w:t>
+                                  <w:t>3</w:t>
                                 </w:r>
                               </w:p>
                             </w:sdtContent>
@@ -974,38 +979,1999 @@
     <w:p/>
     <w:p/>
     <w:p/>
-    <w:p/>
-    <w:p/>
-    <w:p/>
-    <w:p>
-      <w:pPr>
-        <w:tabs>
-          <w:tab w:val="left" w:pos="3705"/>
-        </w:tabs>
-      </w:pPr>
-      <w:r>
-        <w:tab/>
-      </w:r>
-    </w:p>
-    <w:p>
-      <w:pPr>
-        <w:tabs>
-          <w:tab w:val="left" w:pos="3705"/>
-        </w:tabs>
-      </w:pPr>
-    </w:p>
-    <w:p>
-      <w:pPr>
-        <w:tabs>
-          <w:tab w:val="left" w:pos="3705"/>
-        </w:tabs>
-      </w:pPr>
+    <w:p>
+      <w:pPr>
+        <w:tabs>
+          <w:tab w:val="left" w:pos="3705"/>
+        </w:tabs>
+      </w:pPr>
+      <w:r>
+        <w:rPr>
+          <w:b/>
+          <w:bCs/>
+          <w:u w:val="single"/>
+          <w:lang w:val="es-ES"/>
+        </w:rPr>
+        <w:t>ACTIVIDADES:</w:t>
+      </w:r>
+      <w:r>
+        <w:rPr>
+          <w:rFonts w:ascii="Arial" w:hAnsi="Arial" w:cs="Arial"/>
+          <w:b/>
+          <w:bCs/>
+          <w:u w:val="single"/>
+        </w:rPr>
+        <w:t>​</w:t>
+      </w:r>
+      <w:r>
+        <w:rPr>
+          <w:b/>
+          <w:bCs/>
+          <w:u w:val="single"/>
+        </w:rPr>
+        <w:br/>
+      </w:r>
+      <w:r>
+        <w:rPr>
+          <w:rFonts w:ascii="Arial" w:hAnsi="Arial" w:cs="Arial"/>
+          <w:b/>
+          <w:bCs/>
+          <w:u w:val="single"/>
+        </w:rPr>
+        <w:t>​</w:t>
+      </w:r>
+      <w:r>
+        <w:br/>
+      </w:r>
+    </w:p>
+    <w:p>
+      <w:pPr>
+        <w:numPr>
+          <w:ilvl w:val="0"/>
+          <w:numId w:val="3"/>
+        </w:numPr>
+        <w:tabs>
+          <w:tab w:val="left" w:pos="3705"/>
+        </w:tabs>
+        <w:rPr>
+          <w:lang w:val="en-US"/>
+        </w:rPr>
+      </w:pPr>
+      <w:r>
+        <w:rPr>
+          <w:lang w:val="es-ES"/>
+        </w:rPr>
+        <w:t>1- Realizar cuestionario para asistencia en el aula del campus</w:t>
+      </w:r>
+      <w:r>
+        <w:rPr>
+          <w:rFonts w:ascii="Arial" w:hAnsi="Arial" w:cs="Arial"/>
+          <w:lang w:val="en-US"/>
+        </w:rPr>
+        <w:t>​</w:t>
+      </w:r>
+    </w:p>
+    <w:p>
+      <w:pPr>
+        <w:numPr>
+          <w:ilvl w:val="0"/>
+          <w:numId w:val="3"/>
+        </w:numPr>
+        <w:tabs>
+          <w:tab w:val="left" w:pos="3705"/>
+        </w:tabs>
+        <w:rPr>
+          <w:lang w:val="en-US"/>
+        </w:rPr>
+      </w:pPr>
+      <w:r>
+        <w:rPr>
+          <w:lang w:val="es-ES"/>
+        </w:rPr>
+        <w:t>2- Realiza los ejercicios(enviar 1 trabajo por grupo con el nombre de los alumnos que participen) pueden enviar captura, pdf o word. </w:t>
+      </w:r>
+    </w:p>
+    <w:p>
+      <w:pPr>
+        <w:tabs>
+          <w:tab w:val="left" w:pos="3705"/>
+        </w:tabs>
+      </w:pPr>
+      <w:r>
+        <w:br/>
+      </w:r>
+      <w:r>
+        <w:br/>
+      </w:r>
+      <w:r>
+        <w:rPr>
+          <w:b/>
+          <w:bCs/>
+          <w:u w:val="single"/>
+          <w:lang w:val="es-ES"/>
+        </w:rPr>
+        <w:t>EJERCITACIÓN: AÑADIR DATOS A MONGO DB</w:t>
+      </w:r>
+    </w:p>
+    <w:p>
+      <w:pPr>
+        <w:tabs>
+          <w:tab w:val="left" w:pos="3705"/>
+        </w:tabs>
+      </w:pPr>
+      <w:r>
+        <w:rPr>
+          <w:rFonts w:ascii="Arial" w:hAnsi="Arial" w:cs="Arial"/>
+        </w:rPr>
+        <w:t>​</w:t>
+      </w:r>
+    </w:p>
+    <w:p>
+      <w:pPr>
+        <w:tabs>
+          <w:tab w:val="left" w:pos="3705"/>
+        </w:tabs>
+        <w:rPr>
+          <w:rFonts w:ascii="Arial" w:hAnsi="Arial" w:cs="Arial"/>
+          <w:lang w:val="en-US"/>
+        </w:rPr>
+      </w:pPr>
+      <w:r>
+        <w:rPr>
+          <w:lang w:val="es-ES"/>
+        </w:rPr>
+        <w:t>1- Problemática: Busca el error dentro del código y luego corrígelo de una forma la cual permita realizar la acción la cual esta asignada al comando a corregir.</w:t>
+      </w:r>
+      <w:r>
+        <w:rPr>
+          <w:rFonts w:ascii="Arial" w:hAnsi="Arial" w:cs="Arial"/>
+          <w:lang w:val="en-US"/>
+        </w:rPr>
+        <w:t>​</w:t>
+      </w:r>
+    </w:p>
+    <w:p>
+      <w:pPr>
+        <w:tabs>
+          <w:tab w:val="left" w:pos="3705"/>
+        </w:tabs>
+        <w:rPr>
+          <w:lang w:val="en-US"/>
+        </w:rPr>
+      </w:pPr>
+    </w:p>
+    <w:p>
+      <w:pPr>
+        <w:tabs>
+          <w:tab w:val="left" w:pos="3705"/>
+        </w:tabs>
+        <w:ind w:left="720"/>
+        <w:rPr>
+          <w:rFonts w:ascii="Arial" w:hAnsi="Arial" w:cs="Arial"/>
+          <w:lang w:val="en-US"/>
+        </w:rPr>
+      </w:pPr>
+      <w:r>
+        <w:rPr>
+          <w:lang w:val="es-ES"/>
+        </w:rPr>
+        <w:t>A) Los</w:t>
+      </w:r>
+      <w:r>
+        <w:rPr>
+          <w:lang w:val="es-ES"/>
+        </w:rPr>
+        <w:t xml:space="preserve"> comandos que se te pondrán para poner a prueba tus conocimientos están incompletos. Completalos y y envia captura de como han quedado al final.</w:t>
+      </w:r>
+      <w:r>
+        <w:rPr>
+          <w:rFonts w:ascii="Arial" w:hAnsi="Arial" w:cs="Arial"/>
+          <w:lang w:val="en-US"/>
+        </w:rPr>
+        <w:t>​</w:t>
+      </w:r>
+    </w:p>
+    <w:p>
+      <w:pPr>
+        <w:tabs>
+          <w:tab w:val="left" w:pos="3705"/>
+        </w:tabs>
+        <w:ind w:left="720"/>
+        <w:rPr>
+          <w:lang w:val="en-US"/>
+        </w:rPr>
+      </w:pPr>
+    </w:p>
+    <w:p>
+      <w:pPr>
+        <w:tabs>
+          <w:tab w:val="left" w:pos="3705"/>
+        </w:tabs>
+        <w:ind w:left="720"/>
+        <w:rPr>
+          <w:rFonts w:ascii="Arial" w:hAnsi="Arial" w:cs="Arial"/>
+          <w:lang w:val="en-US"/>
+        </w:rPr>
+      </w:pPr>
+      <w:r>
+        <w:rPr>
+          <w:lang w:val="es-ES"/>
+        </w:rPr>
+        <w:t>B)Preguntas</w:t>
+      </w:r>
+      <w:r>
+        <w:rPr>
+          <w:lang w:val="es-ES"/>
+        </w:rPr>
+        <w:t xml:space="preserve"> de esta tarea</w:t>
+      </w:r>
+      <w:r>
+        <w:rPr>
+          <w:rFonts w:ascii="Arial" w:hAnsi="Arial" w:cs="Arial"/>
+          <w:lang w:val="en-US"/>
+        </w:rPr>
+        <w:t>​</w:t>
+      </w:r>
+    </w:p>
+    <w:p>
+      <w:pPr>
+        <w:tabs>
+          <w:tab w:val="left" w:pos="3705"/>
+        </w:tabs>
+        <w:ind w:left="720"/>
+        <w:rPr>
+          <w:lang w:val="en-US"/>
+        </w:rPr>
+      </w:pPr>
+    </w:p>
+    <w:p>
+      <w:pPr>
+        <w:tabs>
+          <w:tab w:val="left" w:pos="3705"/>
+        </w:tabs>
+        <w:ind w:left="720"/>
+        <w:rPr>
+          <w:rFonts w:ascii="Arial" w:hAnsi="Arial" w:cs="Arial"/>
+          <w:lang w:val="en-US"/>
+        </w:rPr>
+      </w:pPr>
+      <w:r>
+        <w:rPr>
+          <w:lang w:val="es-ES"/>
+        </w:rPr>
+        <w:t>C)Cuando tengas CORREGIDOS los comandos especifica los cambios que les has hecho y para que te han funcionado:</w:t>
+      </w:r>
+      <w:r>
+        <w:rPr>
+          <w:rFonts w:ascii="Arial" w:hAnsi="Arial" w:cs="Arial"/>
+          <w:lang w:val="en-US"/>
+        </w:rPr>
+        <w:t>​</w:t>
+      </w:r>
+    </w:p>
+    <w:p>
+      <w:pPr>
+        <w:tabs>
+          <w:tab w:val="left" w:pos="3705"/>
+        </w:tabs>
+        <w:ind w:left="720"/>
+        <w:rPr>
+          <w:rFonts w:ascii="Arial" w:hAnsi="Arial" w:cs="Arial"/>
+          <w:lang w:val="en-US"/>
+        </w:rPr>
+      </w:pPr>
+    </w:p>
+    <w:p>
+      <w:pPr>
+        <w:tabs>
+          <w:tab w:val="left" w:pos="3705"/>
+        </w:tabs>
+        <w:rPr>
+          <w:rFonts w:ascii="Arial" w:hAnsi="Arial" w:cs="Arial"/>
+          <w:lang w:val="en-US"/>
+        </w:rPr>
+      </w:pPr>
+      <w:r>
+        <w:rPr>
+          <w:lang w:val="es-ES"/>
+        </w:rPr>
+        <w:t>2- Cuando tengas CORREGIDOS los comandos especifica los cambios que les has hecho y paraa que te han funcionado:</w:t>
+      </w:r>
+      <w:r>
+        <w:rPr>
+          <w:rFonts w:ascii="Arial" w:hAnsi="Arial" w:cs="Arial"/>
+          <w:lang w:val="en-US"/>
+        </w:rPr>
+        <w:t>​</w:t>
+      </w:r>
+    </w:p>
+    <w:p>
+      <w:pPr>
+        <w:tabs>
+          <w:tab w:val="left" w:pos="3705"/>
+        </w:tabs>
+        <w:rPr>
+          <w:lang w:val="en-US"/>
+        </w:rPr>
+      </w:pPr>
+    </w:p>
+    <w:p>
+      <w:pPr>
+        <w:tabs>
+          <w:tab w:val="left" w:pos="3705"/>
+        </w:tabs>
+        <w:ind w:left="720"/>
+        <w:rPr>
+          <w:rFonts w:ascii="Arial" w:hAnsi="Arial" w:cs="Arial"/>
+          <w:lang w:val="en-US"/>
+        </w:rPr>
+      </w:pPr>
+      <w:r>
+        <w:rPr>
+          <w:lang w:val="es-ES"/>
+        </w:rPr>
+        <w:t>- Insert.Insert(Nombre:Jose)</w:t>
+      </w:r>
+      <w:r>
+        <w:rPr>
+          <w:rFonts w:ascii="Arial" w:hAnsi="Arial" w:cs="Arial"/>
+          <w:lang w:val="en-US"/>
+        </w:rPr>
+        <w:t>​</w:t>
+      </w:r>
+    </w:p>
+    <w:p>
+      <w:pPr>
+        <w:tabs>
+          <w:tab w:val="left" w:pos="3705"/>
+        </w:tabs>
+        <w:ind w:left="720"/>
+        <w:rPr>
+          <w:lang w:val="en-US"/>
+        </w:rPr>
+      </w:pPr>
+      <w:r>
+        <w:rPr>
+          <w:lang w:val="es-ES"/>
+        </w:rPr>
+        <w:t>- db.insert({Nombre:”Carlos”})</w:t>
+      </w:r>
+      <w:r>
+        <w:rPr>
+          <w:rFonts w:ascii="Arial" w:hAnsi="Arial" w:cs="Arial"/>
+          <w:lang w:val="en-US"/>
+        </w:rPr>
+        <w:t>​</w:t>
+      </w:r>
+    </w:p>
+    <w:p>
+      <w:pPr>
+        <w:tabs>
+          <w:tab w:val="left" w:pos="3705"/>
+        </w:tabs>
+        <w:ind w:left="720"/>
+        <w:rPr>
+          <w:lang w:val="en-US"/>
+        </w:rPr>
+      </w:pPr>
+      <w:r>
+        <w:rPr>
+          <w:lang w:val="es-ES"/>
+        </w:rPr>
+        <w:t>- insert.insert({Nombre:"Jennifer"},{Nombre:"Jose"})</w:t>
+      </w:r>
+    </w:p>
+    <w:p>
+      <w:pPr>
+        <w:tabs>
+          <w:tab w:val="left" w:pos="3705"/>
+        </w:tabs>
+        <w:ind w:left="720"/>
+        <w:rPr>
+          <w:rFonts w:ascii="Arial" w:hAnsi="Arial" w:cs="Arial"/>
+          <w:lang w:val="en-US"/>
+        </w:rPr>
+      </w:pPr>
+    </w:p>
+    <w:p>
+      <w:pPr>
+        <w:tabs>
+          <w:tab w:val="left" w:pos="3705"/>
+        </w:tabs>
+        <w:ind w:left="720"/>
+        <w:rPr>
+          <w:lang w:val="en-US"/>
+        </w:rPr>
+      </w:pPr>
+    </w:p>
+    <w:p>
+      <w:pPr>
+        <w:tabs>
+          <w:tab w:val="left" w:pos="3705"/>
+        </w:tabs>
+        <w:ind w:left="720"/>
+        <w:rPr>
+          <w:rFonts w:ascii="Arial" w:hAnsi="Arial" w:cs="Arial"/>
+          <w:color w:val="156082" w:themeColor="accent1"/>
+          <w:lang w:val="en-US"/>
+        </w:rPr>
+      </w:pPr>
+      <w:r>
+        <w:rPr>
+          <w:color w:val="156082" w:themeColor="accent1"/>
+          <w:lang w:val="es-ES"/>
+        </w:rPr>
+        <w:t>- Insert.Insert(Nombre:Jose)</w:t>
+      </w:r>
+      <w:r>
+        <w:rPr>
+          <w:rFonts w:ascii="Arial" w:hAnsi="Arial" w:cs="Arial"/>
+          <w:color w:val="156082" w:themeColor="accent1"/>
+          <w:lang w:val="en-US"/>
+        </w:rPr>
+        <w:t>​</w:t>
+      </w:r>
+    </w:p>
+    <w:p>
+      <w:pPr>
+        <w:tabs>
+          <w:tab w:val="left" w:pos="3705"/>
+        </w:tabs>
+        <w:ind w:left="720"/>
+        <w:rPr>
+          <w:rFonts w:ascii="Arial" w:hAnsi="Arial" w:cs="Arial"/>
+          <w:lang w:val="en-US"/>
+        </w:rPr>
+      </w:pPr>
+      <w:r>
+        <w:rPr>
+          <w:rFonts w:ascii="Arial" w:hAnsi="Arial" w:cs="Arial"/>
+          <w:lang w:val="en-US"/>
+        </w:rPr>
+        <w:t>A)</w:t>
+      </w:r>
+    </w:p>
+    <w:p>
+      <w:pPr>
+        <w:tabs>
+          <w:tab w:val="left" w:pos="3705"/>
+        </w:tabs>
+        <w:ind w:left="720"/>
+        <w:rPr>
+          <w:lang w:val="en-US"/>
+        </w:rPr>
+      </w:pPr>
+      <w:r>
+        <w:rPr>
+          <w:noProof/>
+          <w:lang w:val="en-US"/>
+        </w:rPr>
+        <w:drawing>
+          <wp:inline distT="0" distB="0" distL="0" distR="0" wp14:anchorId="4DC25D27" wp14:editId="27D81E45">
+            <wp:extent cx="4591691" cy="1190791"/>
+            <wp:effectExtent l="0" t="0" r="0" b="9525"/>
+            <wp:docPr id="545262187" name="Imagen 1" descr="Texto&#10;&#10;El contenido generado por IA puede ser incorrecto."/>
+            <wp:cNvGraphicFramePr>
+              <a:graphicFrameLocks xmlns:a="http://schemas.openxmlformats.org/drawingml/2006/main" noChangeAspect="1"/>
+            </wp:cNvGraphicFramePr>
+            <a:graphic xmlns:a="http://schemas.openxmlformats.org/drawingml/2006/main">
+              <a:graphicData uri="http://schemas.openxmlformats.org/drawingml/2006/picture">
+                <pic:pic xmlns:pic="http://schemas.openxmlformats.org/drawingml/2006/picture">
+                  <pic:nvPicPr>
+                    <pic:cNvPr id="545262187" name="Imagen 1" descr="Texto&#10;&#10;El contenido generado por IA puede ser incorrecto."/>
+                    <pic:cNvPicPr/>
+                  </pic:nvPicPr>
+                  <pic:blipFill>
+                    <a:blip r:embed="rId10"/>
+                    <a:stretch>
+                      <a:fillRect/>
+                    </a:stretch>
+                  </pic:blipFill>
+                  <pic:spPr>
+                    <a:xfrm>
+                      <a:off x="0" y="0"/>
+                      <a:ext cx="4591691" cy="1190791"/>
+                    </a:xfrm>
+                    <a:prstGeom prst="rect">
+                      <a:avLst/>
+                    </a:prstGeom>
+                  </pic:spPr>
+                </pic:pic>
+              </a:graphicData>
+            </a:graphic>
+          </wp:inline>
+        </w:drawing>
+      </w:r>
+    </w:p>
+    <w:p>
+      <w:pPr>
+        <w:tabs>
+          <w:tab w:val="left" w:pos="3705"/>
+        </w:tabs>
+        <w:ind w:left="720"/>
+      </w:pPr>
+      <w:r>
+        <w:rPr>
+          <w:color w:val="156082" w:themeColor="accent1"/>
+          <w:lang w:val="en-US"/>
+        </w:rPr>
+        <w:t xml:space="preserve">B) </w:t>
+      </w:r>
+      <w:r>
+        <w:t>El método insertOne() en MongoDB se usa para insertar un único documento en una colección.</w:t>
+      </w:r>
+    </w:p>
+    <w:p>
+      <w:pPr>
+        <w:tabs>
+          <w:tab w:val="left" w:pos="3705"/>
+        </w:tabs>
+        <w:ind w:left="720"/>
+      </w:pPr>
+    </w:p>
+    <w:p>
+      <w:pPr>
+        <w:tabs>
+          <w:tab w:val="left" w:pos="3705"/>
+        </w:tabs>
+        <w:ind w:left="720"/>
+      </w:pPr>
+      <w:r>
+        <w:rPr>
+          <w:color w:val="156082" w:themeColor="accent1"/>
+        </w:rPr>
+        <w:t xml:space="preserve">C) </w:t>
+      </w:r>
+      <w:r>
+        <w:t>Los cambios aplicados fueron, agregar db</w:t>
+      </w:r>
+      <w:r>
+        <w:t>. También colocar el texto en minúscula para que reconozca el comando</w:t>
+      </w:r>
+      <w:r>
+        <w:t xml:space="preserve"> </w:t>
+      </w:r>
+      <w:r>
+        <w:t xml:space="preserve">Y </w:t>
+      </w:r>
+      <w:r>
+        <w:t xml:space="preserve"> por ultimo </w:t>
+      </w:r>
+      <w:r>
+        <w:t xml:space="preserve">cololar tanto comillas dobles </w:t>
+      </w:r>
+      <w:r>
+        <w:t>y {} en la colección y el elemento a colocar</w:t>
+      </w:r>
+    </w:p>
+    <w:p>
+      <w:pPr>
+        <w:tabs>
+          <w:tab w:val="left" w:pos="3705"/>
+        </w:tabs>
+        <w:ind w:left="720"/>
+        <w:rPr>
+          <w:lang w:val="en-US"/>
+        </w:rPr>
+      </w:pPr>
+    </w:p>
+    <w:p>
+      <w:pPr>
+        <w:tabs>
+          <w:tab w:val="left" w:pos="3705"/>
+        </w:tabs>
+        <w:ind w:left="720"/>
+        <w:rPr>
+          <w:lang w:val="en-US"/>
+        </w:rPr>
+      </w:pPr>
+    </w:p>
+    <w:p>
+      <w:pPr>
+        <w:tabs>
+          <w:tab w:val="left" w:pos="3705"/>
+        </w:tabs>
+        <w:ind w:left="720"/>
+        <w:rPr>
+          <w:rFonts w:ascii="Arial" w:hAnsi="Arial" w:cs="Arial"/>
+          <w:color w:val="156082" w:themeColor="accent1"/>
+          <w:lang w:val="en-US"/>
+        </w:rPr>
+      </w:pPr>
+      <w:r>
+        <w:rPr>
+          <w:color w:val="156082" w:themeColor="accent1"/>
+          <w:lang w:val="es-ES"/>
+        </w:rPr>
+        <w:t>- db.insert({Nombre:”Carlos”})</w:t>
+      </w:r>
+      <w:r>
+        <w:rPr>
+          <w:rFonts w:ascii="Arial" w:hAnsi="Arial" w:cs="Arial"/>
+          <w:color w:val="156082" w:themeColor="accent1"/>
+          <w:lang w:val="en-US"/>
+        </w:rPr>
+        <w:t>​</w:t>
+      </w:r>
+    </w:p>
+    <w:p>
+      <w:pPr>
+        <w:tabs>
+          <w:tab w:val="left" w:pos="3705"/>
+        </w:tabs>
+        <w:ind w:left="720"/>
+        <w:rPr>
+          <w:rFonts w:ascii="Arial" w:hAnsi="Arial" w:cs="Arial"/>
+          <w:color w:val="156082" w:themeColor="accent1"/>
+          <w:lang w:val="en-US"/>
+        </w:rPr>
+      </w:pPr>
+      <w:r>
+        <w:rPr>
+          <w:rFonts w:ascii="Arial" w:hAnsi="Arial" w:cs="Arial"/>
+          <w:color w:val="156082" w:themeColor="accent1"/>
+          <w:lang w:val="en-US"/>
+        </w:rPr>
+        <w:t>A)</w:t>
+      </w:r>
+    </w:p>
+    <w:p>
+      <w:pPr>
+        <w:tabs>
+          <w:tab w:val="left" w:pos="3705"/>
+        </w:tabs>
+        <w:ind w:left="720"/>
+        <w:rPr>
+          <w:rFonts w:ascii="Arial" w:hAnsi="Arial" w:cs="Arial"/>
+          <w:color w:val="156082" w:themeColor="accent1"/>
+          <w:lang w:val="en-US"/>
+        </w:rPr>
+      </w:pPr>
+      <w:r>
+        <w:rPr>
+          <w:rFonts w:ascii="Arial" w:hAnsi="Arial" w:cs="Arial"/>
+          <w:noProof/>
+          <w:color w:val="156082" w:themeColor="accent1"/>
+          <w:lang w:val="en-US"/>
+        </w:rPr>
+        <w:drawing>
+          <wp:inline distT="0" distB="0" distL="0" distR="0" wp14:anchorId="42FC7A67" wp14:editId="2B6A05AF">
+            <wp:extent cx="4829849" cy="1038370"/>
+            <wp:effectExtent l="0" t="0" r="8890" b="9525"/>
+            <wp:docPr id="1717275309" name="Imagen 1" descr="Interfaz de usuario gráfica, Texto&#10;&#10;El contenido generado por IA puede ser incorrecto."/>
+            <wp:cNvGraphicFramePr>
+              <a:graphicFrameLocks xmlns:a="http://schemas.openxmlformats.org/drawingml/2006/main" noChangeAspect="1"/>
+            </wp:cNvGraphicFramePr>
+            <a:graphic xmlns:a="http://schemas.openxmlformats.org/drawingml/2006/main">
+              <a:graphicData uri="http://schemas.openxmlformats.org/drawingml/2006/picture">
+                <pic:pic xmlns:pic="http://schemas.openxmlformats.org/drawingml/2006/picture">
+                  <pic:nvPicPr>
+                    <pic:cNvPr id="1717275309" name="Imagen 1" descr="Interfaz de usuario gráfica, Texto&#10;&#10;El contenido generado por IA puede ser incorrecto."/>
+                    <pic:cNvPicPr/>
+                  </pic:nvPicPr>
+                  <pic:blipFill>
+                    <a:blip r:embed="rId11"/>
+                    <a:stretch>
+                      <a:fillRect/>
+                    </a:stretch>
+                  </pic:blipFill>
+                  <pic:spPr>
+                    <a:xfrm>
+                      <a:off x="0" y="0"/>
+                      <a:ext cx="4829849" cy="1038370"/>
+                    </a:xfrm>
+                    <a:prstGeom prst="rect">
+                      <a:avLst/>
+                    </a:prstGeom>
+                  </pic:spPr>
+                </pic:pic>
+              </a:graphicData>
+            </a:graphic>
+          </wp:inline>
+        </w:drawing>
+      </w:r>
+    </w:p>
+    <w:p>
+      <w:pPr>
+        <w:tabs>
+          <w:tab w:val="left" w:pos="3705"/>
+        </w:tabs>
+        <w:ind w:left="720"/>
+        <w:rPr>
+          <w:rFonts w:ascii="Arial" w:hAnsi="Arial" w:cs="Arial"/>
+          <w:color w:val="156082" w:themeColor="accent1"/>
+          <w:lang w:val="en-US"/>
+        </w:rPr>
+      </w:pPr>
+    </w:p>
+    <w:p>
+      <w:pPr>
+        <w:tabs>
+          <w:tab w:val="left" w:pos="3705"/>
+        </w:tabs>
+        <w:ind w:left="720"/>
+      </w:pPr>
+      <w:r>
+        <w:rPr>
+          <w:rFonts w:ascii="Arial" w:hAnsi="Arial" w:cs="Arial"/>
+          <w:color w:val="156082" w:themeColor="accent1"/>
+          <w:lang w:val="en-US"/>
+        </w:rPr>
+        <w:t>B)</w:t>
+      </w:r>
+      <w:r>
+        <w:t xml:space="preserve"> </w:t>
+      </w:r>
+      <w:r>
+        <w:t>En este caso igual al anterior si bien, se podría usar db.insert.insert({“</w:t>
+      </w:r>
+      <w:r>
+        <w:t>nombre”:”Carlos”}) y va a funcionar, insertara un documentoa  la colección pero es un método que ya se usa, actualmente se utiliza insert One o insert Many</w:t>
+      </w:r>
+    </w:p>
+    <w:p>
+      <w:pPr>
+        <w:tabs>
+          <w:tab w:val="left" w:pos="3705"/>
+        </w:tabs>
+        <w:ind w:left="720"/>
+        <w:rPr>
+          <w:rFonts w:ascii="Arial" w:hAnsi="Arial" w:cs="Arial"/>
+          <w:color w:val="FFFFFF" w:themeColor="background1"/>
+          <w:lang w:val="en-US"/>
+        </w:rPr>
+      </w:pPr>
+    </w:p>
+    <w:p>
+      <w:pPr>
+        <w:tabs>
+          <w:tab w:val="left" w:pos="3705"/>
+        </w:tabs>
+        <w:ind w:left="720"/>
+      </w:pPr>
+      <w:r>
+        <w:rPr>
+          <w:rFonts w:ascii="Arial" w:hAnsi="Arial" w:cs="Arial"/>
+          <w:color w:val="156082" w:themeColor="accent1"/>
+          <w:lang w:val="en-US"/>
+        </w:rPr>
+        <w:t>C)</w:t>
+      </w:r>
+      <w:r>
+        <w:rPr>
+          <w:rFonts w:ascii="Arial" w:hAnsi="Arial" w:cs="Arial"/>
+          <w:color w:val="156082" w:themeColor="accent1"/>
+          <w:lang w:val="en-US"/>
+        </w:rPr>
+        <w:t xml:space="preserve"> </w:t>
+      </w:r>
+      <w:r>
+        <w:t xml:space="preserve">En este ejemplo lo que corregí fue </w:t>
+      </w:r>
+      <w:r>
+        <w:t>especificar el método One</w:t>
+      </w:r>
+      <w:r>
+        <w:t xml:space="preserve"> y mi colección de trabajo insertar, ósea db.insertar.insertOne</w:t>
+      </w:r>
+    </w:p>
+    <w:p>
+      <w:pPr>
+        <w:tabs>
+          <w:tab w:val="left" w:pos="3705"/>
+        </w:tabs>
+        <w:ind w:left="720"/>
+        <w:rPr>
+          <w:rFonts w:ascii="Arial" w:hAnsi="Arial" w:cs="Arial"/>
+          <w:color w:val="156082" w:themeColor="accent1"/>
+          <w:lang w:val="en-US"/>
+        </w:rPr>
+      </w:pPr>
+    </w:p>
+    <w:p>
+      <w:pPr>
+        <w:tabs>
+          <w:tab w:val="left" w:pos="3705"/>
+        </w:tabs>
+        <w:ind w:left="720"/>
+        <w:rPr>
+          <w:rFonts w:ascii="Arial" w:hAnsi="Arial" w:cs="Arial"/>
+          <w:color w:val="156082" w:themeColor="accent1"/>
+          <w:lang w:val="en-US"/>
+        </w:rPr>
+      </w:pPr>
+      <w:r>
+        <w:rPr>
+          <w:color w:val="156082" w:themeColor="accent1"/>
+          <w:lang w:val="es-ES"/>
+        </w:rPr>
+        <w:t>- insert.insert({Nombre:"Jennifer"},{Nombre:"Jose"})</w:t>
+      </w:r>
+      <w:r>
+        <w:rPr>
+          <w:rFonts w:ascii="Arial" w:hAnsi="Arial" w:cs="Arial"/>
+          <w:color w:val="156082" w:themeColor="accent1"/>
+          <w:lang w:val="en-US"/>
+        </w:rPr>
+        <w:t>​</w:t>
+      </w:r>
+    </w:p>
+    <w:p>
+      <w:pPr>
+        <w:tabs>
+          <w:tab w:val="left" w:pos="3705"/>
+        </w:tabs>
+        <w:ind w:left="720"/>
+        <w:rPr>
+          <w:rFonts w:ascii="Arial" w:hAnsi="Arial" w:cs="Arial"/>
+          <w:color w:val="156082" w:themeColor="accent1"/>
+          <w:lang w:val="en-US"/>
+        </w:rPr>
+      </w:pPr>
+      <w:r>
+        <w:rPr>
+          <w:rFonts w:ascii="Arial" w:hAnsi="Arial" w:cs="Arial"/>
+          <w:color w:val="156082" w:themeColor="accent1"/>
+          <w:lang w:val="en-US"/>
+        </w:rPr>
+        <w:t xml:space="preserve">A) </w:t>
+      </w:r>
+      <w:r>
+        <w:rPr>
+          <w:noProof/>
+          <w:lang w:val="en-US"/>
+        </w:rPr>
+        <w:drawing>
+          <wp:inline distT="0" distB="0" distL="0" distR="0" wp14:anchorId="788039E8" wp14:editId="1B85E250">
+            <wp:extent cx="5612130" cy="1225550"/>
+            <wp:effectExtent l="0" t="0" r="7620" b="0"/>
+            <wp:docPr id="185055136" name="Imagen 1" descr="Texto&#10;&#10;El contenido generado por IA puede ser incorrecto."/>
+            <wp:cNvGraphicFramePr>
+              <a:graphicFrameLocks xmlns:a="http://schemas.openxmlformats.org/drawingml/2006/main" noChangeAspect="1"/>
+            </wp:cNvGraphicFramePr>
+            <a:graphic xmlns:a="http://schemas.openxmlformats.org/drawingml/2006/main">
+              <a:graphicData uri="http://schemas.openxmlformats.org/drawingml/2006/picture">
+                <pic:pic xmlns:pic="http://schemas.openxmlformats.org/drawingml/2006/picture">
+                  <pic:nvPicPr>
+                    <pic:cNvPr id="185055136" name="Imagen 1" descr="Texto&#10;&#10;El contenido generado por IA puede ser incorrecto."/>
+                    <pic:cNvPicPr/>
+                  </pic:nvPicPr>
+                  <pic:blipFill>
+                    <a:blip r:embed="rId12"/>
+                    <a:stretch>
+                      <a:fillRect/>
+                    </a:stretch>
+                  </pic:blipFill>
+                  <pic:spPr>
+                    <a:xfrm>
+                      <a:off x="0" y="0"/>
+                      <a:ext cx="5612130" cy="1225550"/>
+                    </a:xfrm>
+                    <a:prstGeom prst="rect">
+                      <a:avLst/>
+                    </a:prstGeom>
+                  </pic:spPr>
+                </pic:pic>
+              </a:graphicData>
+            </a:graphic>
+          </wp:inline>
+        </w:drawing>
+      </w:r>
+    </w:p>
+    <w:p>
+      <w:pPr>
+        <w:tabs>
+          <w:tab w:val="left" w:pos="3705"/>
+        </w:tabs>
+        <w:ind w:left="720"/>
+        <w:rPr>
+          <w:rFonts w:ascii="Arial" w:hAnsi="Arial" w:cs="Arial"/>
+          <w:lang w:val="en-US"/>
+        </w:rPr>
+      </w:pPr>
+    </w:p>
+    <w:p>
+      <w:pPr>
+        <w:tabs>
+          <w:tab w:val="left" w:pos="3705"/>
+        </w:tabs>
+        <w:ind w:left="720"/>
+        <w:rPr>
+          <w:lang w:val="en-US"/>
+        </w:rPr>
+      </w:pPr>
+      <w:r>
+        <w:rPr>
+          <w:color w:val="156082" w:themeColor="accent1"/>
+          <w:lang w:val="en-US"/>
+        </w:rPr>
+        <w:t>B)</w:t>
+      </w:r>
+      <w:r>
+        <w:rPr>
+          <w:lang w:val="en-US"/>
+        </w:rPr>
+        <w:t>Se utiliza para agregar varias documentos  a la vez</w:t>
+      </w:r>
+    </w:p>
+    <w:p>
+      <w:pPr>
+        <w:tabs>
+          <w:tab w:val="left" w:pos="3705"/>
+        </w:tabs>
+        <w:ind w:left="720"/>
+        <w:rPr>
+          <w:lang w:val="en-US"/>
+        </w:rPr>
+      </w:pPr>
+    </w:p>
+    <w:p>
+      <w:pPr>
+        <w:tabs>
+          <w:tab w:val="left" w:pos="3705"/>
+        </w:tabs>
+        <w:ind w:left="720"/>
+        <w:rPr>
+          <w:color w:val="156082" w:themeColor="accent1"/>
+          <w:lang w:val="en-US"/>
+        </w:rPr>
+      </w:pPr>
+      <w:r>
+        <w:rPr>
+          <w:color w:val="156082" w:themeColor="accent1"/>
+          <w:lang w:val="en-US"/>
+        </w:rPr>
+        <w:t>C)</w:t>
+      </w:r>
+      <w:r>
+        <w:rPr>
+          <w:color w:val="156082" w:themeColor="accent1"/>
+          <w:lang w:val="en-US"/>
+        </w:rPr>
+        <w:t xml:space="preserve"> </w:t>
+      </w:r>
+      <w:r>
+        <w:rPr>
+          <w:lang w:val="en-US"/>
+        </w:rPr>
+        <w:t>L</w:t>
+      </w:r>
+      <w:r>
+        <w:rPr>
+          <w:lang w:val="en-US"/>
+        </w:rPr>
+        <w:t>o que corregi fue agregar db., especificar el metodo Many y agregar los corchetes []</w:t>
+      </w:r>
+    </w:p>
+    <w:p>
+      <w:pPr>
+        <w:tabs>
+          <w:tab w:val="left" w:pos="3705"/>
+        </w:tabs>
+        <w:rPr>
+          <w:color w:val="156082" w:themeColor="accent1"/>
+          <w:lang w:val="es-ES"/>
+        </w:rPr>
+      </w:pPr>
+      <w:r>
+        <w:rPr>
+          <w:rFonts w:ascii="Arial" w:hAnsi="Arial" w:cs="Arial"/>
+          <w:color w:val="156082" w:themeColor="accent1"/>
+          <w:lang w:val="es-ES"/>
+        </w:rPr>
+        <w:t>​</w:t>
+      </w:r>
+    </w:p>
+    <w:p>
+      <w:pPr>
+        <w:tabs>
+          <w:tab w:val="left" w:pos="3705"/>
+        </w:tabs>
+        <w:ind w:left="720"/>
+        <w:rPr>
+          <w:lang w:val="en-US"/>
+        </w:rPr>
+      </w:pPr>
+    </w:p>
+    <w:p>
+      <w:pPr>
+        <w:tabs>
+          <w:tab w:val="left" w:pos="3705"/>
+        </w:tabs>
+      </w:pPr>
+      <w:r>
+        <w:rPr>
+          <w:rFonts w:ascii="Arial" w:hAnsi="Arial" w:cs="Arial"/>
+        </w:rPr>
+        <w:t>​</w:t>
+      </w:r>
+      <w:r>
+        <w:rPr>
+          <w:b/>
+          <w:bCs/>
+          <w:u w:val="single"/>
+          <w:lang w:val="es-ES"/>
+        </w:rPr>
+        <w:t>EJERCITACIÓN :ELIMINAR DATOS MONGO DB</w:t>
+      </w:r>
+    </w:p>
+    <w:p>
+      <w:pPr>
+        <w:tabs>
+          <w:tab w:val="left" w:pos="3705"/>
+        </w:tabs>
+      </w:pPr>
+      <w:r>
+        <w:rPr>
+          <w:rFonts w:ascii="Arial" w:hAnsi="Arial" w:cs="Arial"/>
+        </w:rPr>
+        <w:t>​</w:t>
+      </w:r>
+    </w:p>
+    <w:p>
+      <w:pPr>
+        <w:pStyle w:val="Prrafodelista"/>
+        <w:numPr>
+          <w:ilvl w:val="0"/>
+          <w:numId w:val="8"/>
+        </w:numPr>
+        <w:tabs>
+          <w:tab w:val="left" w:pos="3705"/>
+        </w:tabs>
+        <w:rPr>
+          <w:rFonts w:ascii="Arial" w:hAnsi="Arial" w:cs="Arial"/>
+          <w:lang w:val="en-US"/>
+        </w:rPr>
+      </w:pPr>
+      <w:r>
+        <w:rPr>
+          <w:lang w:val="es-ES"/>
+        </w:rPr>
+        <w:t>Problemática: Busca el error dentro del código y luego corrígelo de una forma la cual permita realizar la acción la cual esta asignada el comando a corregir. Luego de corregir los errores realiza los siguientes 2 puntos:</w:t>
+      </w:r>
+      <w:r>
+        <w:rPr>
+          <w:rFonts w:ascii="Arial" w:hAnsi="Arial" w:cs="Arial"/>
+          <w:lang w:val="en-US"/>
+        </w:rPr>
+        <w:t>​</w:t>
+      </w:r>
+    </w:p>
+    <w:p>
+      <w:pPr>
+        <w:pStyle w:val="Prrafodelista"/>
+        <w:tabs>
+          <w:tab w:val="left" w:pos="3705"/>
+        </w:tabs>
+        <w:rPr>
+          <w:lang w:val="en-US"/>
+        </w:rPr>
+      </w:pPr>
+    </w:p>
+    <w:p>
+      <w:pPr>
+        <w:pStyle w:val="Prrafodelista"/>
+        <w:numPr>
+          <w:ilvl w:val="0"/>
+          <w:numId w:val="9"/>
+        </w:numPr>
+        <w:tabs>
+          <w:tab w:val="left" w:pos="3705"/>
+        </w:tabs>
+        <w:rPr>
+          <w:rFonts w:ascii="Arial" w:hAnsi="Arial" w:cs="Arial"/>
+          <w:lang w:val="en-US"/>
+        </w:rPr>
+      </w:pPr>
+      <w:r>
+        <w:rPr>
+          <w:lang w:val="es-ES"/>
+        </w:rPr>
+        <w:t>Describe cual fue el error de el codigo de muestra</w:t>
+      </w:r>
+      <w:r>
+        <w:rPr>
+          <w:rFonts w:ascii="Arial" w:hAnsi="Arial" w:cs="Arial"/>
+          <w:lang w:val="en-US"/>
+        </w:rPr>
+        <w:t>​</w:t>
+      </w:r>
+    </w:p>
+    <w:p>
+      <w:pPr>
+        <w:pStyle w:val="Prrafodelista"/>
+        <w:tabs>
+          <w:tab w:val="left" w:pos="3705"/>
+        </w:tabs>
+        <w:ind w:left="1080"/>
+        <w:rPr>
+          <w:lang w:val="en-US"/>
+        </w:rPr>
+      </w:pPr>
+    </w:p>
+    <w:p>
+      <w:pPr>
+        <w:tabs>
+          <w:tab w:val="left" w:pos="3705"/>
+        </w:tabs>
+        <w:ind w:left="720"/>
+        <w:rPr>
+          <w:rFonts w:ascii="Arial" w:hAnsi="Arial" w:cs="Arial"/>
+          <w:lang w:val="en-US"/>
+        </w:rPr>
+      </w:pPr>
+      <w:r>
+        <w:rPr>
+          <w:lang w:val="es-ES"/>
+        </w:rPr>
+        <w:t>B)Describe los cambios realizados  y muestralos en la tarea ya sea mediante imagenes o escribiendo los comandos corregidos con la opcion "&lt;&gt;" y sus resultados</w:t>
+      </w:r>
+      <w:r>
+        <w:rPr>
+          <w:rFonts w:ascii="Arial" w:hAnsi="Arial" w:cs="Arial"/>
+          <w:lang w:val="en-US"/>
+        </w:rPr>
+        <w:t>​</w:t>
+      </w:r>
+    </w:p>
+    <w:p>
+      <w:pPr>
+        <w:tabs>
+          <w:tab w:val="left" w:pos="3705"/>
+        </w:tabs>
+        <w:ind w:left="720"/>
+        <w:rPr>
+          <w:lang w:val="en-US"/>
+        </w:rPr>
+      </w:pPr>
+    </w:p>
+    <w:p>
+      <w:pPr>
+        <w:tabs>
+          <w:tab w:val="left" w:pos="3705"/>
+        </w:tabs>
+        <w:ind w:left="720"/>
+        <w:rPr>
+          <w:lang w:val="en-US"/>
+        </w:rPr>
+      </w:pPr>
+      <w:r>
+        <w:rPr>
+          <w:lang w:val="es-ES"/>
+        </w:rPr>
+        <w:t>Preguntas de esta tarea</w:t>
+      </w:r>
+      <w:r>
+        <w:rPr>
+          <w:rFonts w:ascii="Arial" w:hAnsi="Arial" w:cs="Arial"/>
+          <w:lang w:val="en-US"/>
+        </w:rPr>
+        <w:t>​</w:t>
+      </w:r>
+    </w:p>
+    <w:p>
+      <w:pPr>
+        <w:tabs>
+          <w:tab w:val="left" w:pos="3705"/>
+        </w:tabs>
+        <w:ind w:left="720"/>
+        <w:rPr>
+          <w:lang w:val="en-US"/>
+        </w:rPr>
+      </w:pPr>
+      <w:r>
+        <w:rPr>
+          <w:lang w:val="es-ES"/>
+        </w:rPr>
+        <w:t xml:space="preserve">Corrige y muestra los resultados de los siguientes comandos de </w:t>
+      </w:r>
+      <w:r>
+        <w:rPr>
+          <w:lang w:val="es-ES"/>
+        </w:rPr>
+        <w:lastRenderedPageBreak/>
+        <w:t>MongoDB</w:t>
+      </w:r>
+      <w:r>
+        <w:rPr>
+          <w:rFonts w:ascii="Arial" w:hAnsi="Arial" w:cs="Arial"/>
+          <w:lang w:val="en-US"/>
+        </w:rPr>
+        <w:t>​</w:t>
+      </w:r>
+    </w:p>
+    <w:p>
+      <w:pPr>
+        <w:tabs>
+          <w:tab w:val="left" w:pos="3705"/>
+        </w:tabs>
+        <w:ind w:left="720"/>
+        <w:rPr>
+          <w:lang w:val="en-US"/>
+        </w:rPr>
+      </w:pPr>
+      <w:r>
+        <w:rPr>
+          <w:lang w:val="es-ES"/>
+        </w:rPr>
+        <w:t>1- Insert.remove(Nombre:"Kevin")</w:t>
+      </w:r>
+      <w:r>
+        <w:rPr>
+          <w:rFonts w:ascii="Arial" w:hAnsi="Arial" w:cs="Arial"/>
+          <w:lang w:val="en-US"/>
+        </w:rPr>
+        <w:t>​</w:t>
+      </w:r>
+    </w:p>
+    <w:p>
+      <w:pPr>
+        <w:tabs>
+          <w:tab w:val="left" w:pos="3705"/>
+        </w:tabs>
+        <w:ind w:left="720"/>
+        <w:rPr>
+          <w:lang w:val="en-US"/>
+        </w:rPr>
+      </w:pPr>
+      <w:r>
+        <w:rPr>
+          <w:lang w:val="es-ES"/>
+        </w:rPr>
+        <w:t>2- db.insert.delete(Carlos)</w:t>
+      </w:r>
+      <w:r>
+        <w:rPr>
+          <w:rFonts w:ascii="Arial" w:hAnsi="Arial" w:cs="Arial"/>
+          <w:lang w:val="en-US"/>
+        </w:rPr>
+        <w:t>​</w:t>
+      </w:r>
+    </w:p>
+    <w:p>
+      <w:pPr>
+        <w:tabs>
+          <w:tab w:val="left" w:pos="3705"/>
+        </w:tabs>
+        <w:ind w:left="720"/>
+        <w:rPr>
+          <w:lang w:val="en-US"/>
+        </w:rPr>
+      </w:pPr>
+      <w:r>
+        <w:rPr>
+          <w:lang w:val="es-ES"/>
+        </w:rPr>
+        <w:t>3- delete({Carlos})</w:t>
+      </w:r>
+      <w:r>
+        <w:rPr>
+          <w:rFonts w:ascii="Arial" w:hAnsi="Arial" w:cs="Arial"/>
+          <w:lang w:val="en-US"/>
+        </w:rPr>
+        <w:t>​</w:t>
+      </w:r>
+    </w:p>
+    <w:p>
+      <w:pPr>
+        <w:tabs>
+          <w:tab w:val="left" w:pos="3705"/>
+        </w:tabs>
+        <w:rPr>
+          <w:lang w:val="en-US"/>
+        </w:rPr>
+      </w:pPr>
+      <w:r>
+        <w:rPr>
+          <w:lang w:val="es-ES"/>
+        </w:rPr>
+        <w:t>2- Corrige y muestra los resultados de los siguientes comandos de MongoDB</w:t>
+      </w:r>
+      <w:r>
+        <w:rPr>
+          <w:rFonts w:ascii="Arial" w:hAnsi="Arial" w:cs="Arial"/>
+          <w:lang w:val="en-US"/>
+        </w:rPr>
+        <w:t>​</w:t>
+      </w:r>
+    </w:p>
+    <w:p>
+      <w:pPr>
+        <w:tabs>
+          <w:tab w:val="left" w:pos="3705"/>
+        </w:tabs>
+        <w:ind w:left="720"/>
+        <w:rPr>
+          <w:lang w:val="en-US"/>
+        </w:rPr>
+      </w:pPr>
+      <w:r>
+        <w:rPr>
+          <w:lang w:val="es-ES"/>
+        </w:rPr>
+        <w:t>1- Insert.remove(Nombre:"Kevin")</w:t>
+      </w:r>
+      <w:r>
+        <w:rPr>
+          <w:rFonts w:ascii="Arial" w:hAnsi="Arial" w:cs="Arial"/>
+          <w:lang w:val="en-US"/>
+        </w:rPr>
+        <w:t>​</w:t>
+      </w:r>
+    </w:p>
+    <w:p>
+      <w:pPr>
+        <w:tabs>
+          <w:tab w:val="left" w:pos="3705"/>
+        </w:tabs>
+        <w:ind w:left="720"/>
+        <w:rPr>
+          <w:lang w:val="en-US"/>
+        </w:rPr>
+      </w:pPr>
+      <w:r>
+        <w:rPr>
+          <w:lang w:val="es-ES"/>
+        </w:rPr>
+        <w:t>2- db.insert.delete(Carlos)</w:t>
+      </w:r>
+      <w:r>
+        <w:rPr>
+          <w:rFonts w:ascii="Arial" w:hAnsi="Arial" w:cs="Arial"/>
+          <w:lang w:val="en-US"/>
+        </w:rPr>
+        <w:t>​</w:t>
+      </w:r>
+    </w:p>
+    <w:p>
+      <w:pPr>
+        <w:tabs>
+          <w:tab w:val="left" w:pos="3705"/>
+        </w:tabs>
+        <w:ind w:left="720"/>
+        <w:rPr>
+          <w:lang w:val="en-US"/>
+        </w:rPr>
+      </w:pPr>
+      <w:r>
+        <w:rPr>
+          <w:lang w:val="es-ES"/>
+        </w:rPr>
+        <w:t>3- delete({Carlos})</w:t>
+      </w:r>
+    </w:p>
+    <w:p>
+      <w:pPr>
+        <w:tabs>
+          <w:tab w:val="left" w:pos="3705"/>
+        </w:tabs>
+      </w:pPr>
+    </w:p>
+    <w:p>
+      <w:pPr>
+        <w:tabs>
+          <w:tab w:val="left" w:pos="3705"/>
+        </w:tabs>
+        <w:rPr>
+          <w:rFonts w:ascii="Arial" w:hAnsi="Arial" w:cs="Arial"/>
+          <w:color w:val="156082" w:themeColor="accent1"/>
+          <w:lang w:val="en-US"/>
+        </w:rPr>
+      </w:pPr>
+      <w:r>
+        <w:rPr>
+          <w:color w:val="156082" w:themeColor="accent1"/>
+          <w:lang w:val="es-ES"/>
+        </w:rPr>
+        <w:t>Insert.remove(Nombre:"Kevin")</w:t>
+      </w:r>
+      <w:r>
+        <w:rPr>
+          <w:rFonts w:ascii="Arial" w:hAnsi="Arial" w:cs="Arial"/>
+          <w:color w:val="156082" w:themeColor="accent1"/>
+          <w:lang w:val="en-US"/>
+        </w:rPr>
+        <w:t>​</w:t>
+      </w:r>
+    </w:p>
+    <w:p>
+      <w:pPr>
+        <w:tabs>
+          <w:tab w:val="left" w:pos="3705"/>
+        </w:tabs>
+        <w:rPr>
+          <w:rFonts w:ascii="Arial" w:hAnsi="Arial" w:cs="Arial"/>
+          <w:color w:val="156082" w:themeColor="accent1"/>
+          <w:lang w:val="en-US"/>
+        </w:rPr>
+      </w:pPr>
+    </w:p>
+    <w:p>
+      <w:pPr>
+        <w:pStyle w:val="Prrafodelista"/>
+        <w:numPr>
+          <w:ilvl w:val="0"/>
+          <w:numId w:val="10"/>
+        </w:numPr>
+        <w:tabs>
+          <w:tab w:val="left" w:pos="3705"/>
+        </w:tabs>
+        <w:rPr>
+          <w:color w:val="156082" w:themeColor="accent1"/>
+        </w:rPr>
+      </w:pPr>
+      <w:r>
+        <w:t xml:space="preserve">El error es que no se coloco entre llaves </w:t>
+      </w:r>
+      <w:r>
+        <w:t xml:space="preserve">al campo y el valor </w:t>
+      </w:r>
+    </w:p>
+    <w:p>
+      <w:pPr>
+        <w:pStyle w:val="Prrafodelista"/>
+        <w:numPr>
+          <w:ilvl w:val="0"/>
+          <w:numId w:val="10"/>
+        </w:numPr>
+        <w:tabs>
+          <w:tab w:val="left" w:pos="3705"/>
+        </w:tabs>
+        <w:rPr>
+          <w:color w:val="156082" w:themeColor="accent1"/>
+        </w:rPr>
+      </w:pPr>
+    </w:p>
+    <w:p>
+      <w:pPr>
+        <w:pStyle w:val="Prrafodelista"/>
+        <w:tabs>
+          <w:tab w:val="left" w:pos="3705"/>
+        </w:tabs>
+        <w:rPr>
+          <w:color w:val="156082" w:themeColor="accent1"/>
+        </w:rPr>
+      </w:pPr>
+      <w:r>
+        <w:rPr>
+          <w:noProof/>
+          <w:color w:val="156082" w:themeColor="accent1"/>
+        </w:rPr>
+        <w:drawing>
+          <wp:inline distT="0" distB="0" distL="0" distR="0" wp14:anchorId="77BBE11B" wp14:editId="188582BF">
+            <wp:extent cx="5612130" cy="1548130"/>
+            <wp:effectExtent l="0" t="0" r="7620" b="0"/>
+            <wp:docPr id="997423742" name="Imagen 1" descr="Texto&#10;&#10;El contenido generado por IA puede ser incorrecto."/>
+            <wp:cNvGraphicFramePr>
+              <a:graphicFrameLocks xmlns:a="http://schemas.openxmlformats.org/drawingml/2006/main" noChangeAspect="1"/>
+            </wp:cNvGraphicFramePr>
+            <a:graphic xmlns:a="http://schemas.openxmlformats.org/drawingml/2006/main">
+              <a:graphicData uri="http://schemas.openxmlformats.org/drawingml/2006/picture">
+                <pic:pic xmlns:pic="http://schemas.openxmlformats.org/drawingml/2006/picture">
+                  <pic:nvPicPr>
+                    <pic:cNvPr id="997423742" name="Imagen 1" descr="Texto&#10;&#10;El contenido generado por IA puede ser incorrecto."/>
+                    <pic:cNvPicPr/>
+                  </pic:nvPicPr>
+                  <pic:blipFill>
+                    <a:blip r:embed="rId13"/>
+                    <a:stretch>
+                      <a:fillRect/>
+                    </a:stretch>
+                  </pic:blipFill>
+                  <pic:spPr>
+                    <a:xfrm>
+                      <a:off x="0" y="0"/>
+                      <a:ext cx="5612130" cy="1548130"/>
+                    </a:xfrm>
+                    <a:prstGeom prst="rect">
+                      <a:avLst/>
+                    </a:prstGeom>
+                  </pic:spPr>
+                </pic:pic>
+              </a:graphicData>
+            </a:graphic>
+          </wp:inline>
+        </w:drawing>
+      </w:r>
+    </w:p>
+    <w:p>
+      <w:pPr>
+        <w:pStyle w:val="Prrafodelista"/>
+        <w:tabs>
+          <w:tab w:val="left" w:pos="3705"/>
+        </w:tabs>
+        <w:rPr>
+          <w:color w:val="156082" w:themeColor="accent1"/>
+        </w:rPr>
+      </w:pPr>
+      <w:r>
+        <w:rPr>
+          <w:noProof/>
+          <w:color w:val="156082" w:themeColor="accent1"/>
+        </w:rPr>
+        <w:drawing>
+          <wp:inline distT="0" distB="0" distL="0" distR="0" wp14:anchorId="4C86E819" wp14:editId="7C062070">
+            <wp:extent cx="5612130" cy="653415"/>
+            <wp:effectExtent l="0" t="0" r="7620" b="0"/>
+            <wp:docPr id="223954460" name="Imagen 1"/>
+            <wp:cNvGraphicFramePr>
+              <a:graphicFrameLocks xmlns:a="http://schemas.openxmlformats.org/drawingml/2006/main" noChangeAspect="1"/>
+            </wp:cNvGraphicFramePr>
+            <a:graphic xmlns:a="http://schemas.openxmlformats.org/drawingml/2006/main">
+              <a:graphicData uri="http://schemas.openxmlformats.org/drawingml/2006/picture">
+                <pic:pic xmlns:pic="http://schemas.openxmlformats.org/drawingml/2006/picture">
+                  <pic:nvPicPr>
+                    <pic:cNvPr id="223954460" name=""/>
+                    <pic:cNvPicPr/>
+                  </pic:nvPicPr>
+                  <pic:blipFill>
+                    <a:blip r:embed="rId14"/>
+                    <a:stretch>
+                      <a:fillRect/>
+                    </a:stretch>
+                  </pic:blipFill>
+                  <pic:spPr>
+                    <a:xfrm>
+                      <a:off x="0" y="0"/>
+                      <a:ext cx="5612130" cy="653415"/>
+                    </a:xfrm>
+                    <a:prstGeom prst="rect">
+                      <a:avLst/>
+                    </a:prstGeom>
+                  </pic:spPr>
+                </pic:pic>
+              </a:graphicData>
+            </a:graphic>
+          </wp:inline>
+        </w:drawing>
+      </w:r>
+    </w:p>
+    <w:p>
+      <w:pPr>
+        <w:tabs>
+          <w:tab w:val="left" w:pos="3705"/>
+        </w:tabs>
+      </w:pPr>
+      <w:r>
+        <w:t xml:space="preserve">         </w:t>
+      </w:r>
+      <w:r>
+        <w:t>Los cambios realizados fueron db.insertar.remove({“nombre”:”kevin”})</w:t>
+      </w:r>
+    </w:p>
+    <w:p>
+      <w:pPr>
+        <w:tabs>
+          <w:tab w:val="left" w:pos="3705"/>
+        </w:tabs>
+      </w:pPr>
+      <w:r>
+        <w:t xml:space="preserve">         </w:t>
+      </w:r>
+      <w:r>
+        <w:t xml:space="preserve">Se considera como una forma antigua de eliminar elementos ahora se </w:t>
+      </w:r>
+      <w:r>
+        <w:t xml:space="preserve">            </w:t>
+      </w:r>
+    </w:p>
+    <w:p>
+      <w:pPr>
+        <w:tabs>
+          <w:tab w:val="left" w:pos="3705"/>
+        </w:tabs>
+      </w:pPr>
+      <w:r>
+        <w:t xml:space="preserve">         </w:t>
+      </w:r>
+      <w:r>
+        <w:t>usa deleteOne y deleteMany</w:t>
+      </w:r>
+      <w:r>
+        <w:t>.</w:t>
+      </w:r>
+    </w:p>
+    <w:p>
+      <w:pPr>
+        <w:pStyle w:val="Prrafodelista"/>
+        <w:tabs>
+          <w:tab w:val="left" w:pos="3705"/>
+        </w:tabs>
+        <w:rPr>
+          <w:color w:val="156082" w:themeColor="accent1"/>
+        </w:rPr>
+      </w:pPr>
+    </w:p>
+    <w:p>
+      <w:pPr>
+        <w:tabs>
+          <w:tab w:val="left" w:pos="3705"/>
+        </w:tabs>
+        <w:rPr>
+          <w:color w:val="156082" w:themeColor="accent1"/>
+          <w:lang w:val="es-ES"/>
+        </w:rPr>
+      </w:pPr>
+      <w:r>
+        <w:rPr>
+          <w:color w:val="156082" w:themeColor="accent1"/>
+          <w:lang w:val="es-ES"/>
+        </w:rPr>
+        <w:t> db.insert.delete(Carlos)</w:t>
+      </w:r>
+    </w:p>
+    <w:p>
+      <w:pPr>
+        <w:pStyle w:val="Prrafodelista"/>
+        <w:tabs>
+          <w:tab w:val="left" w:pos="3705"/>
+        </w:tabs>
+        <w:rPr>
+          <w:color w:val="156082" w:themeColor="accent1"/>
+        </w:rPr>
+      </w:pPr>
+    </w:p>
+    <w:p>
+      <w:pPr>
+        <w:pStyle w:val="Prrafodelista"/>
+        <w:tabs>
+          <w:tab w:val="left" w:pos="3705"/>
+        </w:tabs>
+      </w:pPr>
+      <w:r>
+        <w:rPr>
+          <w:color w:val="156082" w:themeColor="accent1"/>
+        </w:rPr>
+        <w:t>A)</w:t>
+      </w:r>
+      <w:r>
+        <w:t xml:space="preserve">Los errores serian que delete por si solo no es un método y que Carlos no esta en un formato correcto </w:t>
+      </w:r>
+      <w:r>
+        <w:t>tampoco están las llaves</w:t>
+      </w:r>
+    </w:p>
+    <w:p>
+      <w:pPr>
+        <w:pStyle w:val="Prrafodelista"/>
+        <w:tabs>
+          <w:tab w:val="left" w:pos="3705"/>
+        </w:tabs>
+      </w:pPr>
+    </w:p>
+    <w:p>
+      <w:pPr>
+        <w:pStyle w:val="Prrafodelista"/>
+        <w:tabs>
+          <w:tab w:val="left" w:pos="3705"/>
+        </w:tabs>
+        <w:rPr>
+          <w:color w:val="156082" w:themeColor="accent1"/>
+        </w:rPr>
+      </w:pPr>
+    </w:p>
+    <w:p>
+      <w:pPr>
+        <w:pStyle w:val="Prrafodelista"/>
+        <w:tabs>
+          <w:tab w:val="left" w:pos="3705"/>
+        </w:tabs>
+        <w:rPr>
+          <w:color w:val="156082" w:themeColor="accent1"/>
+        </w:rPr>
+      </w:pPr>
+    </w:p>
+    <w:p>
+      <w:pPr>
+        <w:pStyle w:val="Prrafodelista"/>
+        <w:tabs>
+          <w:tab w:val="left" w:pos="3705"/>
+        </w:tabs>
+        <w:rPr>
+          <w:noProof/>
+          <w14:ligatures w14:val="standardContextual"/>
+        </w:rPr>
+      </w:pPr>
+      <w:r>
+        <w:rPr>
+          <w:color w:val="156082" w:themeColor="accent1"/>
+        </w:rPr>
+        <w:t>B)</w:t>
+      </w:r>
+      <w:r>
+        <w:rPr>
+          <w:noProof/>
+          <w14:ligatures w14:val="standardContextual"/>
+        </w:rPr>
+        <w:t xml:space="preserve"> </w:t>
+      </w:r>
+      <w:r>
+        <w:rPr>
+          <w:noProof/>
+          <w:color w:val="156082" w:themeColor="accent1"/>
+        </w:rPr>
+        <w:drawing>
+          <wp:inline distT="0" distB="0" distL="0" distR="0" wp14:anchorId="75A32352" wp14:editId="08C18CCC">
+            <wp:extent cx="5612130" cy="960755"/>
+            <wp:effectExtent l="0" t="0" r="7620" b="0"/>
+            <wp:docPr id="887834511" name="Imagen 1" descr="Texto&#10;&#10;El contenido generado por IA puede ser incorrecto."/>
+            <wp:cNvGraphicFramePr>
+              <a:graphicFrameLocks xmlns:a="http://schemas.openxmlformats.org/drawingml/2006/main" noChangeAspect="1"/>
+            </wp:cNvGraphicFramePr>
+            <a:graphic xmlns:a="http://schemas.openxmlformats.org/drawingml/2006/main">
+              <a:graphicData uri="http://schemas.openxmlformats.org/drawingml/2006/picture">
+                <pic:pic xmlns:pic="http://schemas.openxmlformats.org/drawingml/2006/picture">
+                  <pic:nvPicPr>
+                    <pic:cNvPr id="887834511" name="Imagen 1" descr="Texto&#10;&#10;El contenido generado por IA puede ser incorrecto."/>
+                    <pic:cNvPicPr/>
+                  </pic:nvPicPr>
+                  <pic:blipFill>
+                    <a:blip r:embed="rId15"/>
+                    <a:stretch>
+                      <a:fillRect/>
+                    </a:stretch>
+                  </pic:blipFill>
+                  <pic:spPr>
+                    <a:xfrm>
+                      <a:off x="0" y="0"/>
+                      <a:ext cx="5612130" cy="960755"/>
+                    </a:xfrm>
+                    <a:prstGeom prst="rect">
+                      <a:avLst/>
+                    </a:prstGeom>
+                  </pic:spPr>
+                </pic:pic>
+              </a:graphicData>
+            </a:graphic>
+          </wp:inline>
+        </w:drawing>
+      </w:r>
+    </w:p>
+    <w:p>
+      <w:pPr>
+        <w:pStyle w:val="Prrafodelista"/>
+        <w:tabs>
+          <w:tab w:val="left" w:pos="3705"/>
+        </w:tabs>
+      </w:pPr>
+      <w:r>
+        <w:t xml:space="preserve">Los  cambios realizados serian corregir el método y colocar el campo y el valor </w:t>
+      </w:r>
+      <w:r>
+        <w:t>ósea db.insertar.deleteOne({“nombre”:”Carlos”})</w:t>
+      </w:r>
+    </w:p>
+    <w:p>
+      <w:pPr>
+        <w:pStyle w:val="Prrafodelista"/>
+        <w:tabs>
+          <w:tab w:val="left" w:pos="3705"/>
+        </w:tabs>
+      </w:pPr>
+      <w:r>
+        <w:t xml:space="preserve">Lo que hace es borrar el primer documento </w:t>
+      </w:r>
+      <w:r>
+        <w:t>de la colección con el nombre de “carlos”</w:t>
+      </w:r>
+    </w:p>
+    <w:p>
+      <w:pPr>
+        <w:pStyle w:val="Prrafodelista"/>
+        <w:tabs>
+          <w:tab w:val="left" w:pos="3705"/>
+        </w:tabs>
+      </w:pPr>
+    </w:p>
+    <w:p>
+      <w:pPr>
+        <w:pStyle w:val="Prrafodelista"/>
+        <w:tabs>
+          <w:tab w:val="left" w:pos="3705"/>
+        </w:tabs>
+        <w:rPr>
+          <w:color w:val="0E2841" w:themeColor="text2"/>
+          <w:lang w:val="es-ES"/>
+        </w:rPr>
+      </w:pPr>
+      <w:r>
+        <w:rPr>
+          <w:color w:val="0E2841" w:themeColor="text2"/>
+          <w:lang w:val="es-ES"/>
+        </w:rPr>
+        <w:lastRenderedPageBreak/>
+        <w:t>delete({Carlos})</w:t>
+      </w:r>
+    </w:p>
+    <w:p>
+      <w:pPr>
+        <w:pStyle w:val="Prrafodelista"/>
+        <w:tabs>
+          <w:tab w:val="left" w:pos="3705"/>
+        </w:tabs>
+        <w:rPr>
+          <w:color w:val="0E2841" w:themeColor="text2"/>
+          <w:lang w:val="es-ES"/>
+        </w:rPr>
+      </w:pPr>
+    </w:p>
+    <w:p>
+      <w:pPr>
+        <w:pStyle w:val="Prrafodelista"/>
+        <w:numPr>
+          <w:ilvl w:val="0"/>
+          <w:numId w:val="11"/>
+        </w:numPr>
+        <w:tabs>
+          <w:tab w:val="left" w:pos="3705"/>
+        </w:tabs>
+        <w:rPr>
+          <w:color w:val="0E2841" w:themeColor="text2"/>
+          <w:lang w:val="es-ES"/>
+        </w:rPr>
+      </w:pPr>
+      <w:r>
+        <w:rPr>
+          <w:color w:val="0E2841" w:themeColor="text2"/>
+          <w:lang w:val="es-ES"/>
+        </w:rPr>
+        <w:t xml:space="preserve">Es algo similar al anterior ejemplo, no es un método valido, </w:t>
+      </w:r>
+      <w:r>
+        <w:rPr>
+          <w:color w:val="0E2841" w:themeColor="text2"/>
+          <w:lang w:val="es-ES"/>
+        </w:rPr>
+        <w:t xml:space="preserve">y no se especifica </w:t>
+      </w:r>
+      <w:r>
+        <w:rPr>
+          <w:color w:val="0E2841" w:themeColor="text2"/>
+          <w:lang w:val="es-ES"/>
+        </w:rPr>
+        <w:t>en que campo o clave esta “Carlos”</w:t>
+      </w:r>
+    </w:p>
+    <w:p>
+      <w:pPr>
+        <w:pStyle w:val="Prrafodelista"/>
+        <w:tabs>
+          <w:tab w:val="left" w:pos="3705"/>
+        </w:tabs>
+        <w:rPr>
+          <w:color w:val="0E2841" w:themeColor="text2"/>
+          <w:lang w:val="es-ES"/>
+        </w:rPr>
+      </w:pPr>
+    </w:p>
+    <w:p>
+      <w:pPr>
+        <w:pStyle w:val="Prrafodelista"/>
+        <w:tabs>
+          <w:tab w:val="left" w:pos="3705"/>
+        </w:tabs>
+        <w:rPr>
+          <w:color w:val="0E2841" w:themeColor="text2"/>
+          <w:lang w:val="es-ES"/>
+        </w:rPr>
+      </w:pPr>
+    </w:p>
+    <w:p>
+      <w:pPr>
+        <w:pStyle w:val="Prrafodelista"/>
+        <w:tabs>
+          <w:tab w:val="left" w:pos="3705"/>
+        </w:tabs>
+        <w:rPr>
+          <w:color w:val="0E2841" w:themeColor="text2"/>
+          <w:lang w:val="es-ES"/>
+        </w:rPr>
+      </w:pPr>
+    </w:p>
+    <w:p>
+      <w:pPr>
+        <w:pStyle w:val="Prrafodelista"/>
+        <w:tabs>
+          <w:tab w:val="left" w:pos="3705"/>
+        </w:tabs>
+        <w:rPr>
+          <w:noProof/>
+          <w14:ligatures w14:val="standardContextual"/>
+        </w:rPr>
+      </w:pPr>
+      <w:r>
+        <w:rPr>
+          <w:color w:val="0E2841" w:themeColor="text2"/>
+          <w:lang w:val="es-ES"/>
+        </w:rPr>
+        <w:t>B)</w:t>
+      </w:r>
+      <w:r>
+        <w:rPr>
+          <w:noProof/>
+          <w14:ligatures w14:val="standardContextual"/>
+        </w:rPr>
+        <w:t xml:space="preserve"> </w:t>
+      </w:r>
+      <w:r>
+        <w:rPr>
+          <w:noProof/>
+          <w:color w:val="0E2841" w:themeColor="text2"/>
+          <w:lang w:val="es-ES"/>
+        </w:rPr>
+        <w:drawing>
+          <wp:inline distT="0" distB="0" distL="0" distR="0" wp14:anchorId="5E75E323" wp14:editId="62871948">
+            <wp:extent cx="5612130" cy="1013460"/>
+            <wp:effectExtent l="0" t="0" r="7620" b="0"/>
+            <wp:docPr id="1846487882" name="Imagen 1"/>
+            <wp:cNvGraphicFramePr>
+              <a:graphicFrameLocks xmlns:a="http://schemas.openxmlformats.org/drawingml/2006/main" noChangeAspect="1"/>
+            </wp:cNvGraphicFramePr>
+            <a:graphic xmlns:a="http://schemas.openxmlformats.org/drawingml/2006/main">
+              <a:graphicData uri="http://schemas.openxmlformats.org/drawingml/2006/picture">
+                <pic:pic xmlns:pic="http://schemas.openxmlformats.org/drawingml/2006/picture">
+                  <pic:nvPicPr>
+                    <pic:cNvPr id="1846487882" name="Imagen 1"/>
+                    <pic:cNvPicPr/>
+                  </pic:nvPicPr>
+                  <pic:blipFill>
+                    <a:blip r:embed="rId16"/>
+                    <a:stretch>
+                      <a:fillRect/>
+                    </a:stretch>
+                  </pic:blipFill>
+                  <pic:spPr>
+                    <a:xfrm>
+                      <a:off x="0" y="0"/>
+                      <a:ext cx="5612130" cy="1013460"/>
+                    </a:xfrm>
+                    <a:prstGeom prst="rect">
+                      <a:avLst/>
+                    </a:prstGeom>
+                  </pic:spPr>
+                </pic:pic>
+              </a:graphicData>
+            </a:graphic>
+          </wp:inline>
+        </w:drawing>
+      </w:r>
+    </w:p>
+    <w:p>
+      <w:pPr>
+        <w:pStyle w:val="Prrafodelista"/>
+        <w:tabs>
+          <w:tab w:val="left" w:pos="3705"/>
+        </w:tabs>
+      </w:pPr>
+      <w:r>
+        <w:t xml:space="preserve">A modo de ejemplo usamos </w:t>
+      </w:r>
+      <w:r>
+        <w:t>deleteMany para borrar los dos documentos “Carlos”</w:t>
+      </w:r>
+    </w:p>
+    <w:p>
+      <w:pPr>
+        <w:pStyle w:val="Prrafodelista"/>
+        <w:tabs>
+          <w:tab w:val="left" w:pos="3705"/>
+        </w:tabs>
+      </w:pPr>
+      <w:r>
+        <w:t>Los cambios realizados fueron especificar el método y agregar la clave y valor correspondientes db.insertar.deleteMany(</w:t>
+      </w:r>
+      <w:r>
+        <w:t>{“nombre”:”Carlos”},{“nombre”:”Carlos”}</w:t>
+      </w:r>
+      <w:r>
+        <w:t>)</w:t>
+      </w:r>
     </w:p>
     <w:sectPr>
-      <w:headerReference w:type="default" r:id="rId10"/>
-      <w:footerReference w:type="default" r:id="rId11"/>
-      <w:headerReference w:type="first" r:id="rId12"/>
-      <w:footerReference w:type="first" r:id="rId13"/>
+      <w:headerReference w:type="default" r:id="rId17"/>
+      <w:footerReference w:type="default" r:id="rId18"/>
+      <w:headerReference w:type="first" r:id="rId19"/>
+      <w:footerReference w:type="first" r:id="rId20"/>
       <w:pgSz w:w="12240" w:h="15840"/>
       <w:pgMar w:top="1417" w:right="1701" w:bottom="1417" w:left="1701" w:header="510" w:footer="0" w:gutter="0"/>
       <w:pgNumType w:start="0"/>
@@ -1470,7 +3436,7 @@
                                   <w:color w:val="FFFFFF" w:themeColor="background1"/>
                                   <w:spacing w:val="10"/>
                                 </w:rPr>
-                                <w:t>TRABAJO PRACTICO N°2</w:t>
+                                <w:t>TRABAJO PRACTICO N°3</w:t>
                               </w:r>
                               <w:bookmarkStart w:id="2" w:name="_Hlk167394255"/>
                             </w:sdtContent>
@@ -1587,7 +3553,7 @@
                             <w:color w:val="FFFFFF" w:themeColor="background1"/>
                             <w:spacing w:val="10"/>
                           </w:rPr>
-                          <w:t>TRABAJO PRACTICO N°2</w:t>
+                          <w:t>TRABAJO PRACTICO N°3</w:t>
                         </w:r>
                         <w:bookmarkStart w:id="3" w:name="_Hlk167394255"/>
                       </w:sdtContent>
@@ -1680,6 +3646,95 @@
 <file path=word/numbering.xml><?xml version="1.0" encoding="utf-8"?>
 <w:numbering xmlns:wpc="http://schemas.microsoft.com/office/word/2010/wordprocessingCanvas" xmlns:cx="http://schemas.microsoft.com/office/drawing/2014/chartex" xmlns:cx1="http://schemas.microsoft.com/office/drawing/2015/9/8/chartex" xmlns:cx2="http://schemas.microsoft.com/office/drawing/2015/10/21/chartex" xmlns:cx3="http://schemas.microsoft.com/office/drawing/2016/5/9/chartex" xmlns:cx4="http://schemas.microsoft.com/office/drawing/2016/5/10/chartex" xmlns:cx5="http://schemas.microsoft.com/office/drawing/2016/5/11/chartex" xmlns:cx6="http://schemas.microsoft.com/office/drawing/2016/5/12/chartex" xmlns:cx7="http://schemas.microsoft.com/office/drawing/2016/5/13/chartex" xmlns:cx8="http://schemas.microsoft.com/office/drawing/2016/5/14/chartex" xmlns:mc="http://schemas.openxmlformats.org/markup-compatibility/2006" xmlns:aink="http://schemas.microsoft.com/office/drawing/2016/ink" xmlns:am3d="http://schemas.microsoft.com/office/drawing/2017/model3d" xmlns:o="urn:schemas-microsoft-com:office:office" xmlns:oel="http://schemas.microsoft.com/office/2019/extlst" xmlns:r="http://schemas.openxmlformats.org/officeDocument/2006/relationships" xmlns:m="http://schemas.openxmlformats.org/officeDocument/2006/math" xmlns:v="urn:schemas-microsoft-com:vml" xmlns:wp14="http://schemas.microsoft.com/office/word/2010/wordprocessingDrawing" xmlns:wp="http://schemas.openxmlformats.org/drawingml/2006/wordprocessingDrawing" xmlns:w10="urn:schemas-microsoft-com:office:word" xmlns:w="http://schemas.openxmlformats.org/wordprocessingml/2006/main" xmlns:w14="http://schemas.microsoft.com/office/word/2010/wordml" xmlns:w15="http://schemas.microsoft.com/office/word/2012/wordml" xmlns:w16cex="http://schemas.microsoft.com/office/word/2018/wordml/cex" xmlns:w16cid="http://schemas.microsoft.com/office/word/2016/wordml/cid" xmlns:w16="http://schemas.microsoft.com/office/word/2018/wordml" xmlns:w16du="http://schemas.microsoft.com/office/word/2023/wordml/word16du" xmlns:w16sdtdh="http://schemas.microsoft.com/office/word/2020/wordml/sdtdatahash" xmlns:w16sdtfl="http://schemas.microsoft.com/office/word/2024/wordml/sdtformatlock" xmlns:w16se="http://schemas.microsoft.com/office/word/2015/wordml/symex" xmlns:wpg="http://schemas.microsoft.com/office/word/2010/wordprocessingGroup" xmlns:wpi="http://schemas.microsoft.com/office/word/2010/wordprocessingInk" xmlns:wne="http://schemas.microsoft.com/office/word/2006/wordml" xmlns:wps="http://schemas.microsoft.com/office/word/2010/wordprocessingShape" mc:Ignorable="w14 w15 w16se w16cid w16 w16cex w16sdtdh w16sdtfl w16du wp14">
   <w:abstractNum w:abstractNumId="0" w15:restartNumberingAfterBreak="0">
+    <w:nsid w:val="074500E7"/>
+    <w:multiLevelType w:val="hybridMultilevel"/>
+    <w:tmpl w:val="F168C3EE"/>
+    <w:lvl w:ilvl="0" w:tplc="C40ECE2C">
+      <w:start w:val="1"/>
+      <w:numFmt w:val="upperLetter"/>
+      <w:lvlText w:val="%1)"/>
+      <w:lvlJc w:val="left"/>
+      <w:pPr>
+        <w:ind w:left="1080" w:hanging="360"/>
+      </w:pPr>
+      <w:rPr>
+        <w:rFonts w:hint="default"/>
+      </w:rPr>
+    </w:lvl>
+    <w:lvl w:ilvl="1" w:tplc="2C0A0019" w:tentative="1">
+      <w:start w:val="1"/>
+      <w:numFmt w:val="lowerLetter"/>
+      <w:lvlText w:val="%2."/>
+      <w:lvlJc w:val="left"/>
+      <w:pPr>
+        <w:ind w:left="1800" w:hanging="360"/>
+      </w:pPr>
+    </w:lvl>
+    <w:lvl w:ilvl="2" w:tplc="2C0A001B" w:tentative="1">
+      <w:start w:val="1"/>
+      <w:numFmt w:val="lowerRoman"/>
+      <w:lvlText w:val="%3."/>
+      <w:lvlJc w:val="right"/>
+      <w:pPr>
+        <w:ind w:left="2520" w:hanging="180"/>
+      </w:pPr>
+    </w:lvl>
+    <w:lvl w:ilvl="3" w:tplc="2C0A000F" w:tentative="1">
+      <w:start w:val="1"/>
+      <w:numFmt w:val="decimal"/>
+      <w:lvlText w:val="%4."/>
+      <w:lvlJc w:val="left"/>
+      <w:pPr>
+        <w:ind w:left="3240" w:hanging="360"/>
+      </w:pPr>
+    </w:lvl>
+    <w:lvl w:ilvl="4" w:tplc="2C0A0019" w:tentative="1">
+      <w:start w:val="1"/>
+      <w:numFmt w:val="lowerLetter"/>
+      <w:lvlText w:val="%5."/>
+      <w:lvlJc w:val="left"/>
+      <w:pPr>
+        <w:ind w:left="3960" w:hanging="360"/>
+      </w:pPr>
+    </w:lvl>
+    <w:lvl w:ilvl="5" w:tplc="2C0A001B" w:tentative="1">
+      <w:start w:val="1"/>
+      <w:numFmt w:val="lowerRoman"/>
+      <w:lvlText w:val="%6."/>
+      <w:lvlJc w:val="right"/>
+      <w:pPr>
+        <w:ind w:left="4680" w:hanging="180"/>
+      </w:pPr>
+    </w:lvl>
+    <w:lvl w:ilvl="6" w:tplc="2C0A000F" w:tentative="1">
+      <w:start w:val="1"/>
+      <w:numFmt w:val="decimal"/>
+      <w:lvlText w:val="%7."/>
+      <w:lvlJc w:val="left"/>
+      <w:pPr>
+        <w:ind w:left="5400" w:hanging="360"/>
+      </w:pPr>
+    </w:lvl>
+    <w:lvl w:ilvl="7" w:tplc="2C0A0019" w:tentative="1">
+      <w:start w:val="1"/>
+      <w:numFmt w:val="lowerLetter"/>
+      <w:lvlText w:val="%8."/>
+      <w:lvlJc w:val="left"/>
+      <w:pPr>
+        <w:ind w:left="6120" w:hanging="360"/>
+      </w:pPr>
+    </w:lvl>
+    <w:lvl w:ilvl="8" w:tplc="2C0A001B" w:tentative="1">
+      <w:start w:val="1"/>
+      <w:numFmt w:val="lowerRoman"/>
+      <w:lvlText w:val="%9."/>
+      <w:lvlJc w:val="right"/>
+      <w:pPr>
+        <w:ind w:left="6840" w:hanging="180"/>
+      </w:pPr>
+    </w:lvl>
+  </w:abstractNum>
+  <w:abstractNum w:abstractNumId="1" w15:restartNumberingAfterBreak="0">
     <w:nsid w:val="1F223E0D"/>
     <w:multiLevelType w:val="hybridMultilevel"/>
     <w:tmpl w:val="AD3EC16E"/>
@@ -1765,7 +3820,334 @@
       </w:pPr>
     </w:lvl>
   </w:abstractNum>
-  <w:abstractNum w:abstractNumId="1" w15:restartNumberingAfterBreak="0">
+  <w:abstractNum w:abstractNumId="2" w15:restartNumberingAfterBreak="0">
+    <w:nsid w:val="3749368E"/>
+    <w:multiLevelType w:val="hybridMultilevel"/>
+    <w:tmpl w:val="1B0A96B2"/>
+    <w:lvl w:ilvl="0" w:tplc="A37C6F2A">
+      <w:start w:val="1"/>
+      <w:numFmt w:val="decimal"/>
+      <w:lvlText w:val="%1-"/>
+      <w:lvlJc w:val="left"/>
+      <w:pPr>
+        <w:ind w:left="720" w:hanging="360"/>
+      </w:pPr>
+      <w:rPr>
+        <w:rFonts w:ascii="Verdana" w:hAnsi="Verdana" w:cs="Verdana" w:hint="default"/>
+      </w:rPr>
+    </w:lvl>
+    <w:lvl w:ilvl="1" w:tplc="2C0A0019" w:tentative="1">
+      <w:start w:val="1"/>
+      <w:numFmt w:val="lowerLetter"/>
+      <w:lvlText w:val="%2."/>
+      <w:lvlJc w:val="left"/>
+      <w:pPr>
+        <w:ind w:left="1440" w:hanging="360"/>
+      </w:pPr>
+    </w:lvl>
+    <w:lvl w:ilvl="2" w:tplc="2C0A001B" w:tentative="1">
+      <w:start w:val="1"/>
+      <w:numFmt w:val="lowerRoman"/>
+      <w:lvlText w:val="%3."/>
+      <w:lvlJc w:val="right"/>
+      <w:pPr>
+        <w:ind w:left="2160" w:hanging="180"/>
+      </w:pPr>
+    </w:lvl>
+    <w:lvl w:ilvl="3" w:tplc="2C0A000F" w:tentative="1">
+      <w:start w:val="1"/>
+      <w:numFmt w:val="decimal"/>
+      <w:lvlText w:val="%4."/>
+      <w:lvlJc w:val="left"/>
+      <w:pPr>
+        <w:ind w:left="2880" w:hanging="360"/>
+      </w:pPr>
+    </w:lvl>
+    <w:lvl w:ilvl="4" w:tplc="2C0A0019" w:tentative="1">
+      <w:start w:val="1"/>
+      <w:numFmt w:val="lowerLetter"/>
+      <w:lvlText w:val="%5."/>
+      <w:lvlJc w:val="left"/>
+      <w:pPr>
+        <w:ind w:left="3600" w:hanging="360"/>
+      </w:pPr>
+    </w:lvl>
+    <w:lvl w:ilvl="5" w:tplc="2C0A001B" w:tentative="1">
+      <w:start w:val="1"/>
+      <w:numFmt w:val="lowerRoman"/>
+      <w:lvlText w:val="%6."/>
+      <w:lvlJc w:val="right"/>
+      <w:pPr>
+        <w:ind w:left="4320" w:hanging="180"/>
+      </w:pPr>
+    </w:lvl>
+    <w:lvl w:ilvl="6" w:tplc="2C0A000F" w:tentative="1">
+      <w:start w:val="1"/>
+      <w:numFmt w:val="decimal"/>
+      <w:lvlText w:val="%7."/>
+      <w:lvlJc w:val="left"/>
+      <w:pPr>
+        <w:ind w:left="5040" w:hanging="360"/>
+      </w:pPr>
+    </w:lvl>
+    <w:lvl w:ilvl="7" w:tplc="2C0A0019" w:tentative="1">
+      <w:start w:val="1"/>
+      <w:numFmt w:val="lowerLetter"/>
+      <w:lvlText w:val="%8."/>
+      <w:lvlJc w:val="left"/>
+      <w:pPr>
+        <w:ind w:left="5760" w:hanging="360"/>
+      </w:pPr>
+    </w:lvl>
+    <w:lvl w:ilvl="8" w:tplc="2C0A001B" w:tentative="1">
+      <w:start w:val="1"/>
+      <w:numFmt w:val="lowerRoman"/>
+      <w:lvlText w:val="%9."/>
+      <w:lvlJc w:val="right"/>
+      <w:pPr>
+        <w:ind w:left="6480" w:hanging="180"/>
+      </w:pPr>
+    </w:lvl>
+  </w:abstractNum>
+  <w:abstractNum w:abstractNumId="3" w15:restartNumberingAfterBreak="0">
+    <w:nsid w:val="37527D32"/>
+    <w:multiLevelType w:val="multilevel"/>
+    <w:tmpl w:val="82C41F2A"/>
+    <w:lvl w:ilvl="0">
+      <w:start w:val="1"/>
+      <w:numFmt w:val="bullet"/>
+      <w:lvlText w:val=""/>
+      <w:lvlJc w:val="left"/>
+      <w:pPr>
+        <w:tabs>
+          <w:tab w:val="num" w:pos="720"/>
+        </w:tabs>
+        <w:ind w:left="720" w:hanging="360"/>
+      </w:pPr>
+      <w:rPr>
+        <w:rFonts w:ascii="Symbol" w:hAnsi="Symbol" w:hint="default"/>
+        <w:sz w:val="20"/>
+      </w:rPr>
+    </w:lvl>
+    <w:lvl w:ilvl="1" w:tentative="1">
+      <w:start w:val="1"/>
+      <w:numFmt w:val="bullet"/>
+      <w:lvlText w:val="o"/>
+      <w:lvlJc w:val="left"/>
+      <w:pPr>
+        <w:tabs>
+          <w:tab w:val="num" w:pos="1440"/>
+        </w:tabs>
+        <w:ind w:left="1440" w:hanging="360"/>
+      </w:pPr>
+      <w:rPr>
+        <w:rFonts w:ascii="Courier New" w:hAnsi="Courier New" w:hint="default"/>
+        <w:sz w:val="20"/>
+      </w:rPr>
+    </w:lvl>
+    <w:lvl w:ilvl="2" w:tentative="1">
+      <w:start w:val="1"/>
+      <w:numFmt w:val="bullet"/>
+      <w:lvlText w:val=""/>
+      <w:lvlJc w:val="left"/>
+      <w:pPr>
+        <w:tabs>
+          <w:tab w:val="num" w:pos="2160"/>
+        </w:tabs>
+        <w:ind w:left="2160" w:hanging="360"/>
+      </w:pPr>
+      <w:rPr>
+        <w:rFonts w:ascii="Wingdings" w:hAnsi="Wingdings" w:hint="default"/>
+        <w:sz w:val="20"/>
+      </w:rPr>
+    </w:lvl>
+    <w:lvl w:ilvl="3" w:tentative="1">
+      <w:start w:val="1"/>
+      <w:numFmt w:val="bullet"/>
+      <w:lvlText w:val=""/>
+      <w:lvlJc w:val="left"/>
+      <w:pPr>
+        <w:tabs>
+          <w:tab w:val="num" w:pos="2880"/>
+        </w:tabs>
+        <w:ind w:left="2880" w:hanging="360"/>
+      </w:pPr>
+      <w:rPr>
+        <w:rFonts w:ascii="Wingdings" w:hAnsi="Wingdings" w:hint="default"/>
+        <w:sz w:val="20"/>
+      </w:rPr>
+    </w:lvl>
+    <w:lvl w:ilvl="4" w:tentative="1">
+      <w:start w:val="1"/>
+      <w:numFmt w:val="bullet"/>
+      <w:lvlText w:val=""/>
+      <w:lvlJc w:val="left"/>
+      <w:pPr>
+        <w:tabs>
+          <w:tab w:val="num" w:pos="3600"/>
+        </w:tabs>
+        <w:ind w:left="3600" w:hanging="360"/>
+      </w:pPr>
+      <w:rPr>
+        <w:rFonts w:ascii="Wingdings" w:hAnsi="Wingdings" w:hint="default"/>
+        <w:sz w:val="20"/>
+      </w:rPr>
+    </w:lvl>
+    <w:lvl w:ilvl="5" w:tentative="1">
+      <w:start w:val="1"/>
+      <w:numFmt w:val="bullet"/>
+      <w:lvlText w:val=""/>
+      <w:lvlJc w:val="left"/>
+      <w:pPr>
+        <w:tabs>
+          <w:tab w:val="num" w:pos="4320"/>
+        </w:tabs>
+        <w:ind w:left="4320" w:hanging="360"/>
+      </w:pPr>
+      <w:rPr>
+        <w:rFonts w:ascii="Wingdings" w:hAnsi="Wingdings" w:hint="default"/>
+        <w:sz w:val="20"/>
+      </w:rPr>
+    </w:lvl>
+    <w:lvl w:ilvl="6" w:tentative="1">
+      <w:start w:val="1"/>
+      <w:numFmt w:val="bullet"/>
+      <w:lvlText w:val=""/>
+      <w:lvlJc w:val="left"/>
+      <w:pPr>
+        <w:tabs>
+          <w:tab w:val="num" w:pos="5040"/>
+        </w:tabs>
+        <w:ind w:left="5040" w:hanging="360"/>
+      </w:pPr>
+      <w:rPr>
+        <w:rFonts w:ascii="Wingdings" w:hAnsi="Wingdings" w:hint="default"/>
+        <w:sz w:val="20"/>
+      </w:rPr>
+    </w:lvl>
+    <w:lvl w:ilvl="7" w:tentative="1">
+      <w:start w:val="1"/>
+      <w:numFmt w:val="bullet"/>
+      <w:lvlText w:val=""/>
+      <w:lvlJc w:val="left"/>
+      <w:pPr>
+        <w:tabs>
+          <w:tab w:val="num" w:pos="5760"/>
+        </w:tabs>
+        <w:ind w:left="5760" w:hanging="360"/>
+      </w:pPr>
+      <w:rPr>
+        <w:rFonts w:ascii="Wingdings" w:hAnsi="Wingdings" w:hint="default"/>
+        <w:sz w:val="20"/>
+      </w:rPr>
+    </w:lvl>
+    <w:lvl w:ilvl="8" w:tentative="1">
+      <w:start w:val="1"/>
+      <w:numFmt w:val="bullet"/>
+      <w:lvlText w:val=""/>
+      <w:lvlJc w:val="left"/>
+      <w:pPr>
+        <w:tabs>
+          <w:tab w:val="num" w:pos="6480"/>
+        </w:tabs>
+        <w:ind w:left="6480" w:hanging="360"/>
+      </w:pPr>
+      <w:rPr>
+        <w:rFonts w:ascii="Wingdings" w:hAnsi="Wingdings" w:hint="default"/>
+        <w:sz w:val="20"/>
+      </w:rPr>
+    </w:lvl>
+  </w:abstractNum>
+  <w:abstractNum w:abstractNumId="4" w15:restartNumberingAfterBreak="0">
+    <w:nsid w:val="551B36AC"/>
+    <w:multiLevelType w:val="hybridMultilevel"/>
+    <w:tmpl w:val="ED12894E"/>
+    <w:lvl w:ilvl="0" w:tplc="0F64D1E6">
+      <w:start w:val="1"/>
+      <w:numFmt w:val="upperLetter"/>
+      <w:lvlText w:val="%1)"/>
+      <w:lvlJc w:val="left"/>
+      <w:pPr>
+        <w:ind w:left="1080" w:hanging="360"/>
+      </w:pPr>
+      <w:rPr>
+        <w:rFonts w:ascii="Verdana" w:hAnsi="Verdana" w:cs="Verdana" w:hint="default"/>
+      </w:rPr>
+    </w:lvl>
+    <w:lvl w:ilvl="1" w:tplc="2C0A0019" w:tentative="1">
+      <w:start w:val="1"/>
+      <w:numFmt w:val="lowerLetter"/>
+      <w:lvlText w:val="%2."/>
+      <w:lvlJc w:val="left"/>
+      <w:pPr>
+        <w:ind w:left="1800" w:hanging="360"/>
+      </w:pPr>
+    </w:lvl>
+    <w:lvl w:ilvl="2" w:tplc="2C0A001B" w:tentative="1">
+      <w:start w:val="1"/>
+      <w:numFmt w:val="lowerRoman"/>
+      <w:lvlText w:val="%3."/>
+      <w:lvlJc w:val="right"/>
+      <w:pPr>
+        <w:ind w:left="2520" w:hanging="180"/>
+      </w:pPr>
+    </w:lvl>
+    <w:lvl w:ilvl="3" w:tplc="2C0A000F" w:tentative="1">
+      <w:start w:val="1"/>
+      <w:numFmt w:val="decimal"/>
+      <w:lvlText w:val="%4."/>
+      <w:lvlJc w:val="left"/>
+      <w:pPr>
+        <w:ind w:left="3240" w:hanging="360"/>
+      </w:pPr>
+    </w:lvl>
+    <w:lvl w:ilvl="4" w:tplc="2C0A0019" w:tentative="1">
+      <w:start w:val="1"/>
+      <w:numFmt w:val="lowerLetter"/>
+      <w:lvlText w:val="%5."/>
+      <w:lvlJc w:val="left"/>
+      <w:pPr>
+        <w:ind w:left="3960" w:hanging="360"/>
+      </w:pPr>
+    </w:lvl>
+    <w:lvl w:ilvl="5" w:tplc="2C0A001B" w:tentative="1">
+      <w:start w:val="1"/>
+      <w:numFmt w:val="lowerRoman"/>
+      <w:lvlText w:val="%6."/>
+      <w:lvlJc w:val="right"/>
+      <w:pPr>
+        <w:ind w:left="4680" w:hanging="180"/>
+      </w:pPr>
+    </w:lvl>
+    <w:lvl w:ilvl="6" w:tplc="2C0A000F" w:tentative="1">
+      <w:start w:val="1"/>
+      <w:numFmt w:val="decimal"/>
+      <w:lvlText w:val="%7."/>
+      <w:lvlJc w:val="left"/>
+      <w:pPr>
+        <w:ind w:left="5400" w:hanging="360"/>
+      </w:pPr>
+    </w:lvl>
+    <w:lvl w:ilvl="7" w:tplc="2C0A0019" w:tentative="1">
+      <w:start w:val="1"/>
+      <w:numFmt w:val="lowerLetter"/>
+      <w:lvlText w:val="%8."/>
+      <w:lvlJc w:val="left"/>
+      <w:pPr>
+        <w:ind w:left="6120" w:hanging="360"/>
+      </w:pPr>
+    </w:lvl>
+    <w:lvl w:ilvl="8" w:tplc="2C0A001B" w:tentative="1">
+      <w:start w:val="1"/>
+      <w:numFmt w:val="lowerRoman"/>
+      <w:lvlText w:val="%9."/>
+      <w:lvlJc w:val="right"/>
+      <w:pPr>
+        <w:ind w:left="6840" w:hanging="180"/>
+      </w:pPr>
+    </w:lvl>
+  </w:abstractNum>
+  <w:abstractNum w:abstractNumId="5" w15:restartNumberingAfterBreak="0">
     <w:nsid w:val="5AA12DB4"/>
     <w:multiLevelType w:val="multilevel"/>
     <w:tmpl w:val="1A3238A4"/>
@@ -1914,11 +4296,723 @@
       </w:rPr>
     </w:lvl>
   </w:abstractNum>
+  <w:abstractNum w:abstractNumId="6" w15:restartNumberingAfterBreak="0">
+    <w:nsid w:val="5F7266FA"/>
+    <w:multiLevelType w:val="multilevel"/>
+    <w:tmpl w:val="9BCEB7AC"/>
+    <w:lvl w:ilvl="0">
+      <w:start w:val="1"/>
+      <w:numFmt w:val="bullet"/>
+      <w:lvlText w:val=""/>
+      <w:lvlJc w:val="left"/>
+      <w:pPr>
+        <w:tabs>
+          <w:tab w:val="num" w:pos="720"/>
+        </w:tabs>
+        <w:ind w:left="720" w:hanging="360"/>
+      </w:pPr>
+      <w:rPr>
+        <w:rFonts w:ascii="Symbol" w:hAnsi="Symbol" w:hint="default"/>
+        <w:sz w:val="20"/>
+      </w:rPr>
+    </w:lvl>
+    <w:lvl w:ilvl="1" w:tentative="1">
+      <w:start w:val="1"/>
+      <w:numFmt w:val="bullet"/>
+      <w:lvlText w:val="o"/>
+      <w:lvlJc w:val="left"/>
+      <w:pPr>
+        <w:tabs>
+          <w:tab w:val="num" w:pos="1440"/>
+        </w:tabs>
+        <w:ind w:left="1440" w:hanging="360"/>
+      </w:pPr>
+      <w:rPr>
+        <w:rFonts w:ascii="Courier New" w:hAnsi="Courier New" w:hint="default"/>
+        <w:sz w:val="20"/>
+      </w:rPr>
+    </w:lvl>
+    <w:lvl w:ilvl="2" w:tentative="1">
+      <w:start w:val="1"/>
+      <w:numFmt w:val="bullet"/>
+      <w:lvlText w:val=""/>
+      <w:lvlJc w:val="left"/>
+      <w:pPr>
+        <w:tabs>
+          <w:tab w:val="num" w:pos="2160"/>
+        </w:tabs>
+        <w:ind w:left="2160" w:hanging="360"/>
+      </w:pPr>
+      <w:rPr>
+        <w:rFonts w:ascii="Wingdings" w:hAnsi="Wingdings" w:hint="default"/>
+        <w:sz w:val="20"/>
+      </w:rPr>
+    </w:lvl>
+    <w:lvl w:ilvl="3" w:tentative="1">
+      <w:start w:val="1"/>
+      <w:numFmt w:val="bullet"/>
+      <w:lvlText w:val=""/>
+      <w:lvlJc w:val="left"/>
+      <w:pPr>
+        <w:tabs>
+          <w:tab w:val="num" w:pos="2880"/>
+        </w:tabs>
+        <w:ind w:left="2880" w:hanging="360"/>
+      </w:pPr>
+      <w:rPr>
+        <w:rFonts w:ascii="Wingdings" w:hAnsi="Wingdings" w:hint="default"/>
+        <w:sz w:val="20"/>
+      </w:rPr>
+    </w:lvl>
+    <w:lvl w:ilvl="4" w:tentative="1">
+      <w:start w:val="1"/>
+      <w:numFmt w:val="bullet"/>
+      <w:lvlText w:val=""/>
+      <w:lvlJc w:val="left"/>
+      <w:pPr>
+        <w:tabs>
+          <w:tab w:val="num" w:pos="3600"/>
+        </w:tabs>
+        <w:ind w:left="3600" w:hanging="360"/>
+      </w:pPr>
+      <w:rPr>
+        <w:rFonts w:ascii="Wingdings" w:hAnsi="Wingdings" w:hint="default"/>
+        <w:sz w:val="20"/>
+      </w:rPr>
+    </w:lvl>
+    <w:lvl w:ilvl="5" w:tentative="1">
+      <w:start w:val="1"/>
+      <w:numFmt w:val="bullet"/>
+      <w:lvlText w:val=""/>
+      <w:lvlJc w:val="left"/>
+      <w:pPr>
+        <w:tabs>
+          <w:tab w:val="num" w:pos="4320"/>
+        </w:tabs>
+        <w:ind w:left="4320" w:hanging="360"/>
+      </w:pPr>
+      <w:rPr>
+        <w:rFonts w:ascii="Wingdings" w:hAnsi="Wingdings" w:hint="default"/>
+        <w:sz w:val="20"/>
+      </w:rPr>
+    </w:lvl>
+    <w:lvl w:ilvl="6" w:tentative="1">
+      <w:start w:val="1"/>
+      <w:numFmt w:val="bullet"/>
+      <w:lvlText w:val=""/>
+      <w:lvlJc w:val="left"/>
+      <w:pPr>
+        <w:tabs>
+          <w:tab w:val="num" w:pos="5040"/>
+        </w:tabs>
+        <w:ind w:left="5040" w:hanging="360"/>
+      </w:pPr>
+      <w:rPr>
+        <w:rFonts w:ascii="Wingdings" w:hAnsi="Wingdings" w:hint="default"/>
+        <w:sz w:val="20"/>
+      </w:rPr>
+    </w:lvl>
+    <w:lvl w:ilvl="7" w:tentative="1">
+      <w:start w:val="1"/>
+      <w:numFmt w:val="bullet"/>
+      <w:lvlText w:val=""/>
+      <w:lvlJc w:val="left"/>
+      <w:pPr>
+        <w:tabs>
+          <w:tab w:val="num" w:pos="5760"/>
+        </w:tabs>
+        <w:ind w:left="5760" w:hanging="360"/>
+      </w:pPr>
+      <w:rPr>
+        <w:rFonts w:ascii="Wingdings" w:hAnsi="Wingdings" w:hint="default"/>
+        <w:sz w:val="20"/>
+      </w:rPr>
+    </w:lvl>
+    <w:lvl w:ilvl="8" w:tentative="1">
+      <w:start w:val="1"/>
+      <w:numFmt w:val="bullet"/>
+      <w:lvlText w:val=""/>
+      <w:lvlJc w:val="left"/>
+      <w:pPr>
+        <w:tabs>
+          <w:tab w:val="num" w:pos="6480"/>
+        </w:tabs>
+        <w:ind w:left="6480" w:hanging="360"/>
+      </w:pPr>
+      <w:rPr>
+        <w:rFonts w:ascii="Wingdings" w:hAnsi="Wingdings" w:hint="default"/>
+        <w:sz w:val="20"/>
+      </w:rPr>
+    </w:lvl>
+  </w:abstractNum>
+  <w:abstractNum w:abstractNumId="7" w15:restartNumberingAfterBreak="0">
+    <w:nsid w:val="66580766"/>
+    <w:multiLevelType w:val="hybridMultilevel"/>
+    <w:tmpl w:val="E0EEAC7C"/>
+    <w:lvl w:ilvl="0" w:tplc="B59CABD6">
+      <w:start w:val="1"/>
+      <w:numFmt w:val="upperLetter"/>
+      <w:lvlText w:val="%1)"/>
+      <w:lvlJc w:val="left"/>
+      <w:pPr>
+        <w:ind w:left="720" w:hanging="360"/>
+      </w:pPr>
+      <w:rPr>
+        <w:rFonts w:ascii="Arial" w:hAnsi="Arial" w:cs="Arial" w:hint="default"/>
+      </w:rPr>
+    </w:lvl>
+    <w:lvl w:ilvl="1" w:tplc="2C0A0019" w:tentative="1">
+      <w:start w:val="1"/>
+      <w:numFmt w:val="lowerLetter"/>
+      <w:lvlText w:val="%2."/>
+      <w:lvlJc w:val="left"/>
+      <w:pPr>
+        <w:ind w:left="1440" w:hanging="360"/>
+      </w:pPr>
+    </w:lvl>
+    <w:lvl w:ilvl="2" w:tplc="2C0A001B" w:tentative="1">
+      <w:start w:val="1"/>
+      <w:numFmt w:val="lowerRoman"/>
+      <w:lvlText w:val="%3."/>
+      <w:lvlJc w:val="right"/>
+      <w:pPr>
+        <w:ind w:left="2160" w:hanging="180"/>
+      </w:pPr>
+    </w:lvl>
+    <w:lvl w:ilvl="3" w:tplc="2C0A000F" w:tentative="1">
+      <w:start w:val="1"/>
+      <w:numFmt w:val="decimal"/>
+      <w:lvlText w:val="%4."/>
+      <w:lvlJc w:val="left"/>
+      <w:pPr>
+        <w:ind w:left="2880" w:hanging="360"/>
+      </w:pPr>
+    </w:lvl>
+    <w:lvl w:ilvl="4" w:tplc="2C0A0019" w:tentative="1">
+      <w:start w:val="1"/>
+      <w:numFmt w:val="lowerLetter"/>
+      <w:lvlText w:val="%5."/>
+      <w:lvlJc w:val="left"/>
+      <w:pPr>
+        <w:ind w:left="3600" w:hanging="360"/>
+      </w:pPr>
+    </w:lvl>
+    <w:lvl w:ilvl="5" w:tplc="2C0A001B" w:tentative="1">
+      <w:start w:val="1"/>
+      <w:numFmt w:val="lowerRoman"/>
+      <w:lvlText w:val="%6."/>
+      <w:lvlJc w:val="right"/>
+      <w:pPr>
+        <w:ind w:left="4320" w:hanging="180"/>
+      </w:pPr>
+    </w:lvl>
+    <w:lvl w:ilvl="6" w:tplc="2C0A000F" w:tentative="1">
+      <w:start w:val="1"/>
+      <w:numFmt w:val="decimal"/>
+      <w:lvlText w:val="%7."/>
+      <w:lvlJc w:val="left"/>
+      <w:pPr>
+        <w:ind w:left="5040" w:hanging="360"/>
+      </w:pPr>
+    </w:lvl>
+    <w:lvl w:ilvl="7" w:tplc="2C0A0019" w:tentative="1">
+      <w:start w:val="1"/>
+      <w:numFmt w:val="lowerLetter"/>
+      <w:lvlText w:val="%8."/>
+      <w:lvlJc w:val="left"/>
+      <w:pPr>
+        <w:ind w:left="5760" w:hanging="360"/>
+      </w:pPr>
+    </w:lvl>
+    <w:lvl w:ilvl="8" w:tplc="2C0A001B" w:tentative="1">
+      <w:start w:val="1"/>
+      <w:numFmt w:val="lowerRoman"/>
+      <w:lvlText w:val="%9."/>
+      <w:lvlJc w:val="right"/>
+      <w:pPr>
+        <w:ind w:left="6480" w:hanging="180"/>
+      </w:pPr>
+    </w:lvl>
+  </w:abstractNum>
+  <w:abstractNum w:abstractNumId="8" w15:restartNumberingAfterBreak="0">
+    <w:nsid w:val="7530143F"/>
+    <w:multiLevelType w:val="multilevel"/>
+    <w:tmpl w:val="C9E84B36"/>
+    <w:lvl w:ilvl="0">
+      <w:start w:val="1"/>
+      <w:numFmt w:val="bullet"/>
+      <w:lvlText w:val=""/>
+      <w:lvlJc w:val="left"/>
+      <w:pPr>
+        <w:tabs>
+          <w:tab w:val="num" w:pos="720"/>
+        </w:tabs>
+        <w:ind w:left="720" w:hanging="360"/>
+      </w:pPr>
+      <w:rPr>
+        <w:rFonts w:ascii="Symbol" w:hAnsi="Symbol" w:hint="default"/>
+        <w:sz w:val="20"/>
+      </w:rPr>
+    </w:lvl>
+    <w:lvl w:ilvl="1" w:tentative="1">
+      <w:start w:val="1"/>
+      <w:numFmt w:val="bullet"/>
+      <w:lvlText w:val="o"/>
+      <w:lvlJc w:val="left"/>
+      <w:pPr>
+        <w:tabs>
+          <w:tab w:val="num" w:pos="1440"/>
+        </w:tabs>
+        <w:ind w:left="1440" w:hanging="360"/>
+      </w:pPr>
+      <w:rPr>
+        <w:rFonts w:ascii="Courier New" w:hAnsi="Courier New" w:hint="default"/>
+        <w:sz w:val="20"/>
+      </w:rPr>
+    </w:lvl>
+    <w:lvl w:ilvl="2" w:tentative="1">
+      <w:start w:val="1"/>
+      <w:numFmt w:val="bullet"/>
+      <w:lvlText w:val=""/>
+      <w:lvlJc w:val="left"/>
+      <w:pPr>
+        <w:tabs>
+          <w:tab w:val="num" w:pos="2160"/>
+        </w:tabs>
+        <w:ind w:left="2160" w:hanging="360"/>
+      </w:pPr>
+      <w:rPr>
+        <w:rFonts w:ascii="Wingdings" w:hAnsi="Wingdings" w:hint="default"/>
+        <w:sz w:val="20"/>
+      </w:rPr>
+    </w:lvl>
+    <w:lvl w:ilvl="3" w:tentative="1">
+      <w:start w:val="1"/>
+      <w:numFmt w:val="bullet"/>
+      <w:lvlText w:val=""/>
+      <w:lvlJc w:val="left"/>
+      <w:pPr>
+        <w:tabs>
+          <w:tab w:val="num" w:pos="2880"/>
+        </w:tabs>
+        <w:ind w:left="2880" w:hanging="360"/>
+      </w:pPr>
+      <w:rPr>
+        <w:rFonts w:ascii="Wingdings" w:hAnsi="Wingdings" w:hint="default"/>
+        <w:sz w:val="20"/>
+      </w:rPr>
+    </w:lvl>
+    <w:lvl w:ilvl="4" w:tentative="1">
+      <w:start w:val="1"/>
+      <w:numFmt w:val="bullet"/>
+      <w:lvlText w:val=""/>
+      <w:lvlJc w:val="left"/>
+      <w:pPr>
+        <w:tabs>
+          <w:tab w:val="num" w:pos="3600"/>
+        </w:tabs>
+        <w:ind w:left="3600" w:hanging="360"/>
+      </w:pPr>
+      <w:rPr>
+        <w:rFonts w:ascii="Wingdings" w:hAnsi="Wingdings" w:hint="default"/>
+        <w:sz w:val="20"/>
+      </w:rPr>
+    </w:lvl>
+    <w:lvl w:ilvl="5" w:tentative="1">
+      <w:start w:val="1"/>
+      <w:numFmt w:val="bullet"/>
+      <w:lvlText w:val=""/>
+      <w:lvlJc w:val="left"/>
+      <w:pPr>
+        <w:tabs>
+          <w:tab w:val="num" w:pos="4320"/>
+        </w:tabs>
+        <w:ind w:left="4320" w:hanging="360"/>
+      </w:pPr>
+      <w:rPr>
+        <w:rFonts w:ascii="Wingdings" w:hAnsi="Wingdings" w:hint="default"/>
+        <w:sz w:val="20"/>
+      </w:rPr>
+    </w:lvl>
+    <w:lvl w:ilvl="6" w:tentative="1">
+      <w:start w:val="1"/>
+      <w:numFmt w:val="bullet"/>
+      <w:lvlText w:val=""/>
+      <w:lvlJc w:val="left"/>
+      <w:pPr>
+        <w:tabs>
+          <w:tab w:val="num" w:pos="5040"/>
+        </w:tabs>
+        <w:ind w:left="5040" w:hanging="360"/>
+      </w:pPr>
+      <w:rPr>
+        <w:rFonts w:ascii="Wingdings" w:hAnsi="Wingdings" w:hint="default"/>
+        <w:sz w:val="20"/>
+      </w:rPr>
+    </w:lvl>
+    <w:lvl w:ilvl="7" w:tentative="1">
+      <w:start w:val="1"/>
+      <w:numFmt w:val="bullet"/>
+      <w:lvlText w:val=""/>
+      <w:lvlJc w:val="left"/>
+      <w:pPr>
+        <w:tabs>
+          <w:tab w:val="num" w:pos="5760"/>
+        </w:tabs>
+        <w:ind w:left="5760" w:hanging="360"/>
+      </w:pPr>
+      <w:rPr>
+        <w:rFonts w:ascii="Wingdings" w:hAnsi="Wingdings" w:hint="default"/>
+        <w:sz w:val="20"/>
+      </w:rPr>
+    </w:lvl>
+    <w:lvl w:ilvl="8" w:tentative="1">
+      <w:start w:val="1"/>
+      <w:numFmt w:val="bullet"/>
+      <w:lvlText w:val=""/>
+      <w:lvlJc w:val="left"/>
+      <w:pPr>
+        <w:tabs>
+          <w:tab w:val="num" w:pos="6480"/>
+        </w:tabs>
+        <w:ind w:left="6480" w:hanging="360"/>
+      </w:pPr>
+      <w:rPr>
+        <w:rFonts w:ascii="Wingdings" w:hAnsi="Wingdings" w:hint="default"/>
+        <w:sz w:val="20"/>
+      </w:rPr>
+    </w:lvl>
+  </w:abstractNum>
+  <w:abstractNum w:abstractNumId="9" w15:restartNumberingAfterBreak="0">
+    <w:nsid w:val="786102B3"/>
+    <w:multiLevelType w:val="multilevel"/>
+    <w:tmpl w:val="932C681E"/>
+    <w:lvl w:ilvl="0">
+      <w:start w:val="1"/>
+      <w:numFmt w:val="bullet"/>
+      <w:lvlText w:val=""/>
+      <w:lvlJc w:val="left"/>
+      <w:pPr>
+        <w:tabs>
+          <w:tab w:val="num" w:pos="720"/>
+        </w:tabs>
+        <w:ind w:left="720" w:hanging="360"/>
+      </w:pPr>
+      <w:rPr>
+        <w:rFonts w:ascii="Symbol" w:hAnsi="Symbol" w:hint="default"/>
+        <w:sz w:val="20"/>
+      </w:rPr>
+    </w:lvl>
+    <w:lvl w:ilvl="1" w:tentative="1">
+      <w:start w:val="1"/>
+      <w:numFmt w:val="bullet"/>
+      <w:lvlText w:val="o"/>
+      <w:lvlJc w:val="left"/>
+      <w:pPr>
+        <w:tabs>
+          <w:tab w:val="num" w:pos="1440"/>
+        </w:tabs>
+        <w:ind w:left="1440" w:hanging="360"/>
+      </w:pPr>
+      <w:rPr>
+        <w:rFonts w:ascii="Courier New" w:hAnsi="Courier New" w:hint="default"/>
+        <w:sz w:val="20"/>
+      </w:rPr>
+    </w:lvl>
+    <w:lvl w:ilvl="2" w:tentative="1">
+      <w:start w:val="1"/>
+      <w:numFmt w:val="bullet"/>
+      <w:lvlText w:val=""/>
+      <w:lvlJc w:val="left"/>
+      <w:pPr>
+        <w:tabs>
+          <w:tab w:val="num" w:pos="2160"/>
+        </w:tabs>
+        <w:ind w:left="2160" w:hanging="360"/>
+      </w:pPr>
+      <w:rPr>
+        <w:rFonts w:ascii="Wingdings" w:hAnsi="Wingdings" w:hint="default"/>
+        <w:sz w:val="20"/>
+      </w:rPr>
+    </w:lvl>
+    <w:lvl w:ilvl="3" w:tentative="1">
+      <w:start w:val="1"/>
+      <w:numFmt w:val="bullet"/>
+      <w:lvlText w:val=""/>
+      <w:lvlJc w:val="left"/>
+      <w:pPr>
+        <w:tabs>
+          <w:tab w:val="num" w:pos="2880"/>
+        </w:tabs>
+        <w:ind w:left="2880" w:hanging="360"/>
+      </w:pPr>
+      <w:rPr>
+        <w:rFonts w:ascii="Wingdings" w:hAnsi="Wingdings" w:hint="default"/>
+        <w:sz w:val="20"/>
+      </w:rPr>
+    </w:lvl>
+    <w:lvl w:ilvl="4" w:tentative="1">
+      <w:start w:val="1"/>
+      <w:numFmt w:val="bullet"/>
+      <w:lvlText w:val=""/>
+      <w:lvlJc w:val="left"/>
+      <w:pPr>
+        <w:tabs>
+          <w:tab w:val="num" w:pos="3600"/>
+        </w:tabs>
+        <w:ind w:left="3600" w:hanging="360"/>
+      </w:pPr>
+      <w:rPr>
+        <w:rFonts w:ascii="Wingdings" w:hAnsi="Wingdings" w:hint="default"/>
+        <w:sz w:val="20"/>
+      </w:rPr>
+    </w:lvl>
+    <w:lvl w:ilvl="5" w:tentative="1">
+      <w:start w:val="1"/>
+      <w:numFmt w:val="bullet"/>
+      <w:lvlText w:val=""/>
+      <w:lvlJc w:val="left"/>
+      <w:pPr>
+        <w:tabs>
+          <w:tab w:val="num" w:pos="4320"/>
+        </w:tabs>
+        <w:ind w:left="4320" w:hanging="360"/>
+      </w:pPr>
+      <w:rPr>
+        <w:rFonts w:ascii="Wingdings" w:hAnsi="Wingdings" w:hint="default"/>
+        <w:sz w:val="20"/>
+      </w:rPr>
+    </w:lvl>
+    <w:lvl w:ilvl="6" w:tentative="1">
+      <w:start w:val="1"/>
+      <w:numFmt w:val="bullet"/>
+      <w:lvlText w:val=""/>
+      <w:lvlJc w:val="left"/>
+      <w:pPr>
+        <w:tabs>
+          <w:tab w:val="num" w:pos="5040"/>
+        </w:tabs>
+        <w:ind w:left="5040" w:hanging="360"/>
+      </w:pPr>
+      <w:rPr>
+        <w:rFonts w:ascii="Wingdings" w:hAnsi="Wingdings" w:hint="default"/>
+        <w:sz w:val="20"/>
+      </w:rPr>
+    </w:lvl>
+    <w:lvl w:ilvl="7" w:tentative="1">
+      <w:start w:val="1"/>
+      <w:numFmt w:val="bullet"/>
+      <w:lvlText w:val=""/>
+      <w:lvlJc w:val="left"/>
+      <w:pPr>
+        <w:tabs>
+          <w:tab w:val="num" w:pos="5760"/>
+        </w:tabs>
+        <w:ind w:left="5760" w:hanging="360"/>
+      </w:pPr>
+      <w:rPr>
+        <w:rFonts w:ascii="Wingdings" w:hAnsi="Wingdings" w:hint="default"/>
+        <w:sz w:val="20"/>
+      </w:rPr>
+    </w:lvl>
+    <w:lvl w:ilvl="8" w:tentative="1">
+      <w:start w:val="1"/>
+      <w:numFmt w:val="bullet"/>
+      <w:lvlText w:val=""/>
+      <w:lvlJc w:val="left"/>
+      <w:pPr>
+        <w:tabs>
+          <w:tab w:val="num" w:pos="6480"/>
+        </w:tabs>
+        <w:ind w:left="6480" w:hanging="360"/>
+      </w:pPr>
+      <w:rPr>
+        <w:rFonts w:ascii="Wingdings" w:hAnsi="Wingdings" w:hint="default"/>
+        <w:sz w:val="20"/>
+      </w:rPr>
+    </w:lvl>
+  </w:abstractNum>
+  <w:abstractNum w:abstractNumId="10" w15:restartNumberingAfterBreak="0">
+    <w:nsid w:val="7D130D45"/>
+    <w:multiLevelType w:val="multilevel"/>
+    <w:tmpl w:val="94F8835C"/>
+    <w:lvl w:ilvl="0">
+      <w:start w:val="1"/>
+      <w:numFmt w:val="bullet"/>
+      <w:lvlText w:val=""/>
+      <w:lvlJc w:val="left"/>
+      <w:pPr>
+        <w:tabs>
+          <w:tab w:val="num" w:pos="720"/>
+        </w:tabs>
+        <w:ind w:left="720" w:hanging="360"/>
+      </w:pPr>
+      <w:rPr>
+        <w:rFonts w:ascii="Symbol" w:hAnsi="Symbol" w:hint="default"/>
+        <w:sz w:val="20"/>
+      </w:rPr>
+    </w:lvl>
+    <w:lvl w:ilvl="1" w:tentative="1">
+      <w:start w:val="1"/>
+      <w:numFmt w:val="bullet"/>
+      <w:lvlText w:val="o"/>
+      <w:lvlJc w:val="left"/>
+      <w:pPr>
+        <w:tabs>
+          <w:tab w:val="num" w:pos="1440"/>
+        </w:tabs>
+        <w:ind w:left="1440" w:hanging="360"/>
+      </w:pPr>
+      <w:rPr>
+        <w:rFonts w:ascii="Courier New" w:hAnsi="Courier New" w:hint="default"/>
+        <w:sz w:val="20"/>
+      </w:rPr>
+    </w:lvl>
+    <w:lvl w:ilvl="2" w:tentative="1">
+      <w:start w:val="1"/>
+      <w:numFmt w:val="bullet"/>
+      <w:lvlText w:val=""/>
+      <w:lvlJc w:val="left"/>
+      <w:pPr>
+        <w:tabs>
+          <w:tab w:val="num" w:pos="2160"/>
+        </w:tabs>
+        <w:ind w:left="2160" w:hanging="360"/>
+      </w:pPr>
+      <w:rPr>
+        <w:rFonts w:ascii="Wingdings" w:hAnsi="Wingdings" w:hint="default"/>
+        <w:sz w:val="20"/>
+      </w:rPr>
+    </w:lvl>
+    <w:lvl w:ilvl="3" w:tentative="1">
+      <w:start w:val="1"/>
+      <w:numFmt w:val="bullet"/>
+      <w:lvlText w:val=""/>
+      <w:lvlJc w:val="left"/>
+      <w:pPr>
+        <w:tabs>
+          <w:tab w:val="num" w:pos="2880"/>
+        </w:tabs>
+        <w:ind w:left="2880" w:hanging="360"/>
+      </w:pPr>
+      <w:rPr>
+        <w:rFonts w:ascii="Wingdings" w:hAnsi="Wingdings" w:hint="default"/>
+        <w:sz w:val="20"/>
+      </w:rPr>
+    </w:lvl>
+    <w:lvl w:ilvl="4" w:tentative="1">
+      <w:start w:val="1"/>
+      <w:numFmt w:val="bullet"/>
+      <w:lvlText w:val=""/>
+      <w:lvlJc w:val="left"/>
+      <w:pPr>
+        <w:tabs>
+          <w:tab w:val="num" w:pos="3600"/>
+        </w:tabs>
+        <w:ind w:left="3600" w:hanging="360"/>
+      </w:pPr>
+      <w:rPr>
+        <w:rFonts w:ascii="Wingdings" w:hAnsi="Wingdings" w:hint="default"/>
+        <w:sz w:val="20"/>
+      </w:rPr>
+    </w:lvl>
+    <w:lvl w:ilvl="5" w:tentative="1">
+      <w:start w:val="1"/>
+      <w:numFmt w:val="bullet"/>
+      <w:lvlText w:val=""/>
+      <w:lvlJc w:val="left"/>
+      <w:pPr>
+        <w:tabs>
+          <w:tab w:val="num" w:pos="4320"/>
+        </w:tabs>
+        <w:ind w:left="4320" w:hanging="360"/>
+      </w:pPr>
+      <w:rPr>
+        <w:rFonts w:ascii="Wingdings" w:hAnsi="Wingdings" w:hint="default"/>
+        <w:sz w:val="20"/>
+      </w:rPr>
+    </w:lvl>
+    <w:lvl w:ilvl="6" w:tentative="1">
+      <w:start w:val="1"/>
+      <w:numFmt w:val="bullet"/>
+      <w:lvlText w:val=""/>
+      <w:lvlJc w:val="left"/>
+      <w:pPr>
+        <w:tabs>
+          <w:tab w:val="num" w:pos="5040"/>
+        </w:tabs>
+        <w:ind w:left="5040" w:hanging="360"/>
+      </w:pPr>
+      <w:rPr>
+        <w:rFonts w:ascii="Wingdings" w:hAnsi="Wingdings" w:hint="default"/>
+        <w:sz w:val="20"/>
+      </w:rPr>
+    </w:lvl>
+    <w:lvl w:ilvl="7" w:tentative="1">
+      <w:start w:val="1"/>
+      <w:numFmt w:val="bullet"/>
+      <w:lvlText w:val=""/>
+      <w:lvlJc w:val="left"/>
+      <w:pPr>
+        <w:tabs>
+          <w:tab w:val="num" w:pos="5760"/>
+        </w:tabs>
+        <w:ind w:left="5760" w:hanging="360"/>
+      </w:pPr>
+      <w:rPr>
+        <w:rFonts w:ascii="Wingdings" w:hAnsi="Wingdings" w:hint="default"/>
+        <w:sz w:val="20"/>
+      </w:rPr>
+    </w:lvl>
+    <w:lvl w:ilvl="8" w:tentative="1">
+      <w:start w:val="1"/>
+      <w:numFmt w:val="bullet"/>
+      <w:lvlText w:val=""/>
+      <w:lvlJc w:val="left"/>
+      <w:pPr>
+        <w:tabs>
+          <w:tab w:val="num" w:pos="6480"/>
+        </w:tabs>
+        <w:ind w:left="6480" w:hanging="360"/>
+      </w:pPr>
+      <w:rPr>
+        <w:rFonts w:ascii="Wingdings" w:hAnsi="Wingdings" w:hint="default"/>
+        <w:sz w:val="20"/>
+      </w:rPr>
+    </w:lvl>
+  </w:abstractNum>
   <w:num w:numId="1" w16cid:durableId="1990092717">
-    <w:abstractNumId w:val="0"/>
+    <w:abstractNumId w:val="1"/>
   </w:num>
   <w:num w:numId="2" w16cid:durableId="674039961">
-    <w:abstractNumId w:val="1"/>
+    <w:abstractNumId w:val="5"/>
+  </w:num>
+  <w:num w:numId="3" w16cid:durableId="1535772945">
+    <w:abstractNumId w:val="8"/>
+  </w:num>
+  <w:num w:numId="4" w16cid:durableId="1934701932">
+    <w:abstractNumId w:val="9"/>
+  </w:num>
+  <w:num w:numId="5" w16cid:durableId="140926981">
+    <w:abstractNumId w:val="3"/>
+  </w:num>
+  <w:num w:numId="6" w16cid:durableId="1952517944">
+    <w:abstractNumId w:val="6"/>
+  </w:num>
+  <w:num w:numId="7" w16cid:durableId="1732195700">
+    <w:abstractNumId w:val="10"/>
+  </w:num>
+  <w:num w:numId="8" w16cid:durableId="92014430">
+    <w:abstractNumId w:val="2"/>
+  </w:num>
+  <w:num w:numId="9" w16cid:durableId="1822769586">
+    <w:abstractNumId w:val="4"/>
+  </w:num>
+  <w:num w:numId="10" w16cid:durableId="297616277">
+    <w:abstractNumId w:val="7"/>
+  </w:num>
+  <w:num w:numId="11" w16cid:durableId="1926374511">
+    <w:abstractNumId w:val="0"/>
   </w:num>
 </w:numbering>
 </file>

</xml_diff>

<commit_message>
Clase 5 area de juegos
LA LEYENDA DE AANG: EL AVATAR
</commit_message>
<xml_diff>
--- a/Base de Datos II/Modelo TP.docx
+++ b/Base de Datos II/Modelo TP.docx
@@ -978,2000 +978,19 @@
     <w:p/>
     <w:p/>
     <w:p/>
-    <w:p/>
     <w:p>
       <w:pPr>
+        <w:pStyle w:val="Prrafodelista"/>
         <w:tabs>
           <w:tab w:val="left" w:pos="3705"/>
         </w:tabs>
       </w:pPr>
-      <w:r>
-        <w:rPr>
-          <w:b/>
-          <w:bCs/>
-          <w:u w:val="single"/>
-          <w:lang w:val="es-ES"/>
-        </w:rPr>
-        <w:t>ACTIVIDADES:</w:t>
-      </w:r>
-      <w:r>
-        <w:rPr>
-          <w:rFonts w:ascii="Arial" w:hAnsi="Arial" w:cs="Arial"/>
-          <w:b/>
-          <w:bCs/>
-          <w:u w:val="single"/>
-        </w:rPr>
-        <w:t>​</w:t>
-      </w:r>
-      <w:r>
-        <w:rPr>
-          <w:b/>
-          <w:bCs/>
-          <w:u w:val="single"/>
-        </w:rPr>
-        <w:br/>
-      </w:r>
-      <w:r>
-        <w:rPr>
-          <w:rFonts w:ascii="Arial" w:hAnsi="Arial" w:cs="Arial"/>
-          <w:b/>
-          <w:bCs/>
-          <w:u w:val="single"/>
-        </w:rPr>
-        <w:t>​</w:t>
-      </w:r>
-      <w:r>
-        <w:br/>
-      </w:r>
-    </w:p>
-    <w:p>
-      <w:pPr>
-        <w:numPr>
-          <w:ilvl w:val="0"/>
-          <w:numId w:val="3"/>
-        </w:numPr>
-        <w:tabs>
-          <w:tab w:val="left" w:pos="3705"/>
-        </w:tabs>
-        <w:rPr>
-          <w:lang w:val="en-US"/>
-        </w:rPr>
-      </w:pPr>
-      <w:r>
-        <w:rPr>
-          <w:lang w:val="es-ES"/>
-        </w:rPr>
-        <w:t>1- Realizar cuestionario para asistencia en el aula del campus</w:t>
-      </w:r>
-      <w:r>
-        <w:rPr>
-          <w:rFonts w:ascii="Arial" w:hAnsi="Arial" w:cs="Arial"/>
-          <w:lang w:val="en-US"/>
-        </w:rPr>
-        <w:t>​</w:t>
-      </w:r>
-    </w:p>
-    <w:p>
-      <w:pPr>
-        <w:numPr>
-          <w:ilvl w:val="0"/>
-          <w:numId w:val="3"/>
-        </w:numPr>
-        <w:tabs>
-          <w:tab w:val="left" w:pos="3705"/>
-        </w:tabs>
-        <w:rPr>
-          <w:lang w:val="en-US"/>
-        </w:rPr>
-      </w:pPr>
-      <w:r>
-        <w:rPr>
-          <w:lang w:val="es-ES"/>
-        </w:rPr>
-        <w:t>2- Realiza los ejercicios(enviar 1 trabajo por grupo con el nombre de los alumnos que participen) pueden enviar captura, pdf o word. </w:t>
-      </w:r>
-    </w:p>
-    <w:p>
-      <w:pPr>
-        <w:tabs>
-          <w:tab w:val="left" w:pos="3705"/>
-        </w:tabs>
-      </w:pPr>
-      <w:r>
-        <w:br/>
-      </w:r>
-      <w:r>
-        <w:br/>
-      </w:r>
-      <w:r>
-        <w:rPr>
-          <w:b/>
-          <w:bCs/>
-          <w:u w:val="single"/>
-          <w:lang w:val="es-ES"/>
-        </w:rPr>
-        <w:t>EJERCITACIÓN: AÑADIR DATOS A MONGO DB</w:t>
-      </w:r>
-    </w:p>
-    <w:p>
-      <w:pPr>
-        <w:tabs>
-          <w:tab w:val="left" w:pos="3705"/>
-        </w:tabs>
-      </w:pPr>
-      <w:r>
-        <w:rPr>
-          <w:rFonts w:ascii="Arial" w:hAnsi="Arial" w:cs="Arial"/>
-        </w:rPr>
-        <w:t>​</w:t>
-      </w:r>
-    </w:p>
-    <w:p>
-      <w:pPr>
-        <w:tabs>
-          <w:tab w:val="left" w:pos="3705"/>
-        </w:tabs>
-        <w:rPr>
-          <w:rFonts w:ascii="Arial" w:hAnsi="Arial" w:cs="Arial"/>
-          <w:lang w:val="en-US"/>
-        </w:rPr>
-      </w:pPr>
-      <w:r>
-        <w:rPr>
-          <w:lang w:val="es-ES"/>
-        </w:rPr>
-        <w:t>1- Problemática: Busca el error dentro del código y luego corrígelo de una forma la cual permita realizar la acción la cual esta asignada al comando a corregir.</w:t>
-      </w:r>
-      <w:r>
-        <w:rPr>
-          <w:rFonts w:ascii="Arial" w:hAnsi="Arial" w:cs="Arial"/>
-          <w:lang w:val="en-US"/>
-        </w:rPr>
-        <w:t>​</w:t>
-      </w:r>
-    </w:p>
-    <w:p>
-      <w:pPr>
-        <w:tabs>
-          <w:tab w:val="left" w:pos="3705"/>
-        </w:tabs>
-        <w:rPr>
-          <w:lang w:val="en-US"/>
-        </w:rPr>
-      </w:pPr>
-    </w:p>
-    <w:p>
-      <w:pPr>
-        <w:tabs>
-          <w:tab w:val="left" w:pos="3705"/>
-        </w:tabs>
-        <w:ind w:left="720"/>
-        <w:rPr>
-          <w:rFonts w:ascii="Arial" w:hAnsi="Arial" w:cs="Arial"/>
-          <w:lang w:val="en-US"/>
-        </w:rPr>
-      </w:pPr>
-      <w:r>
-        <w:rPr>
-          <w:lang w:val="es-ES"/>
-        </w:rPr>
-        <w:t>A) Los</w:t>
-      </w:r>
-      <w:r>
-        <w:rPr>
-          <w:lang w:val="es-ES"/>
-        </w:rPr>
-        <w:t xml:space="preserve"> comandos que se te pondrán para poner a prueba tus conocimientos están incompletos. Completalos y y envia captura de como han quedado al final.</w:t>
-      </w:r>
-      <w:r>
-        <w:rPr>
-          <w:rFonts w:ascii="Arial" w:hAnsi="Arial" w:cs="Arial"/>
-          <w:lang w:val="en-US"/>
-        </w:rPr>
-        <w:t>​</w:t>
-      </w:r>
-    </w:p>
-    <w:p>
-      <w:pPr>
-        <w:tabs>
-          <w:tab w:val="left" w:pos="3705"/>
-        </w:tabs>
-        <w:ind w:left="720"/>
-        <w:rPr>
-          <w:lang w:val="en-US"/>
-        </w:rPr>
-      </w:pPr>
-    </w:p>
-    <w:p>
-      <w:pPr>
-        <w:tabs>
-          <w:tab w:val="left" w:pos="3705"/>
-        </w:tabs>
-        <w:ind w:left="720"/>
-        <w:rPr>
-          <w:rFonts w:ascii="Arial" w:hAnsi="Arial" w:cs="Arial"/>
-          <w:lang w:val="en-US"/>
-        </w:rPr>
-      </w:pPr>
-      <w:r>
-        <w:rPr>
-          <w:lang w:val="es-ES"/>
-        </w:rPr>
-        <w:t>B)Preguntas</w:t>
-      </w:r>
-      <w:r>
-        <w:rPr>
-          <w:lang w:val="es-ES"/>
-        </w:rPr>
-        <w:t xml:space="preserve"> de esta tarea</w:t>
-      </w:r>
-      <w:r>
-        <w:rPr>
-          <w:rFonts w:ascii="Arial" w:hAnsi="Arial" w:cs="Arial"/>
-          <w:lang w:val="en-US"/>
-        </w:rPr>
-        <w:t>​</w:t>
-      </w:r>
-    </w:p>
-    <w:p>
-      <w:pPr>
-        <w:tabs>
-          <w:tab w:val="left" w:pos="3705"/>
-        </w:tabs>
-        <w:ind w:left="720"/>
-        <w:rPr>
-          <w:lang w:val="en-US"/>
-        </w:rPr>
-      </w:pPr>
-    </w:p>
-    <w:p>
-      <w:pPr>
-        <w:tabs>
-          <w:tab w:val="left" w:pos="3705"/>
-        </w:tabs>
-        <w:ind w:left="720"/>
-        <w:rPr>
-          <w:rFonts w:ascii="Arial" w:hAnsi="Arial" w:cs="Arial"/>
-          <w:lang w:val="en-US"/>
-        </w:rPr>
-      </w:pPr>
-      <w:r>
-        <w:rPr>
-          <w:lang w:val="es-ES"/>
-        </w:rPr>
-        <w:t>C)Cuando tengas CORREGIDOS los comandos especifica los cambios que les has hecho y para que te han funcionado:</w:t>
-      </w:r>
-      <w:r>
-        <w:rPr>
-          <w:rFonts w:ascii="Arial" w:hAnsi="Arial" w:cs="Arial"/>
-          <w:lang w:val="en-US"/>
-        </w:rPr>
-        <w:t>​</w:t>
-      </w:r>
-    </w:p>
-    <w:p>
-      <w:pPr>
-        <w:tabs>
-          <w:tab w:val="left" w:pos="3705"/>
-        </w:tabs>
-        <w:ind w:left="720"/>
-        <w:rPr>
-          <w:rFonts w:ascii="Arial" w:hAnsi="Arial" w:cs="Arial"/>
-          <w:lang w:val="en-US"/>
-        </w:rPr>
-      </w:pPr>
-    </w:p>
-    <w:p>
-      <w:pPr>
-        <w:tabs>
-          <w:tab w:val="left" w:pos="3705"/>
-        </w:tabs>
-        <w:rPr>
-          <w:rFonts w:ascii="Arial" w:hAnsi="Arial" w:cs="Arial"/>
-          <w:lang w:val="en-US"/>
-        </w:rPr>
-      </w:pPr>
-      <w:r>
-        <w:rPr>
-          <w:lang w:val="es-ES"/>
-        </w:rPr>
-        <w:t>2- Cuando tengas CORREGIDOS los comandos especifica los cambios que les has hecho y paraa que te han funcionado:</w:t>
-      </w:r>
-      <w:r>
-        <w:rPr>
-          <w:rFonts w:ascii="Arial" w:hAnsi="Arial" w:cs="Arial"/>
-          <w:lang w:val="en-US"/>
-        </w:rPr>
-        <w:t>​</w:t>
-      </w:r>
-    </w:p>
-    <w:p>
-      <w:pPr>
-        <w:tabs>
-          <w:tab w:val="left" w:pos="3705"/>
-        </w:tabs>
-        <w:rPr>
-          <w:lang w:val="en-US"/>
-        </w:rPr>
-      </w:pPr>
-    </w:p>
-    <w:p>
-      <w:pPr>
-        <w:tabs>
-          <w:tab w:val="left" w:pos="3705"/>
-        </w:tabs>
-        <w:ind w:left="720"/>
-        <w:rPr>
-          <w:rFonts w:ascii="Arial" w:hAnsi="Arial" w:cs="Arial"/>
-          <w:lang w:val="en-US"/>
-        </w:rPr>
-      </w:pPr>
-      <w:r>
-        <w:rPr>
-          <w:lang w:val="es-ES"/>
-        </w:rPr>
-        <w:t>- Insert.Insert(Nombre:Jose)</w:t>
-      </w:r>
-      <w:r>
-        <w:rPr>
-          <w:rFonts w:ascii="Arial" w:hAnsi="Arial" w:cs="Arial"/>
-          <w:lang w:val="en-US"/>
-        </w:rPr>
-        <w:t>​</w:t>
-      </w:r>
-    </w:p>
-    <w:p>
-      <w:pPr>
-        <w:tabs>
-          <w:tab w:val="left" w:pos="3705"/>
-        </w:tabs>
-        <w:ind w:left="720"/>
-        <w:rPr>
-          <w:lang w:val="en-US"/>
-        </w:rPr>
-      </w:pPr>
-      <w:r>
-        <w:rPr>
-          <w:lang w:val="es-ES"/>
-        </w:rPr>
-        <w:t>- db.insert({Nombre:”Carlos”})</w:t>
-      </w:r>
-      <w:r>
-        <w:rPr>
-          <w:rFonts w:ascii="Arial" w:hAnsi="Arial" w:cs="Arial"/>
-          <w:lang w:val="en-US"/>
-        </w:rPr>
-        <w:t>​</w:t>
-      </w:r>
-    </w:p>
-    <w:p>
-      <w:pPr>
-        <w:tabs>
-          <w:tab w:val="left" w:pos="3705"/>
-        </w:tabs>
-        <w:ind w:left="720"/>
-        <w:rPr>
-          <w:lang w:val="en-US"/>
-        </w:rPr>
-      </w:pPr>
-      <w:r>
-        <w:rPr>
-          <w:lang w:val="es-ES"/>
-        </w:rPr>
-        <w:t>- insert.insert({Nombre:"Jennifer"},{Nombre:"Jose"})</w:t>
-      </w:r>
-    </w:p>
-    <w:p>
-      <w:pPr>
-        <w:tabs>
-          <w:tab w:val="left" w:pos="3705"/>
-        </w:tabs>
-        <w:ind w:left="720"/>
-        <w:rPr>
-          <w:rFonts w:ascii="Arial" w:hAnsi="Arial" w:cs="Arial"/>
-          <w:lang w:val="en-US"/>
-        </w:rPr>
-      </w:pPr>
-    </w:p>
-    <w:p>
-      <w:pPr>
-        <w:tabs>
-          <w:tab w:val="left" w:pos="3705"/>
-        </w:tabs>
-        <w:ind w:left="720"/>
-        <w:rPr>
-          <w:lang w:val="en-US"/>
-        </w:rPr>
-      </w:pPr>
-    </w:p>
-    <w:p>
-      <w:pPr>
-        <w:tabs>
-          <w:tab w:val="left" w:pos="3705"/>
-        </w:tabs>
-        <w:ind w:left="720"/>
-        <w:rPr>
-          <w:rFonts w:ascii="Arial" w:hAnsi="Arial" w:cs="Arial"/>
-          <w:color w:val="156082" w:themeColor="accent1"/>
-          <w:lang w:val="en-US"/>
-        </w:rPr>
-      </w:pPr>
-      <w:r>
-        <w:rPr>
-          <w:color w:val="156082" w:themeColor="accent1"/>
-          <w:lang w:val="es-ES"/>
-        </w:rPr>
-        <w:t>- Insert.Insert(Nombre:Jose)</w:t>
-      </w:r>
-      <w:r>
-        <w:rPr>
-          <w:rFonts w:ascii="Arial" w:hAnsi="Arial" w:cs="Arial"/>
-          <w:color w:val="156082" w:themeColor="accent1"/>
-          <w:lang w:val="en-US"/>
-        </w:rPr>
-        <w:t>​</w:t>
-      </w:r>
-    </w:p>
-    <w:p>
-      <w:pPr>
-        <w:tabs>
-          <w:tab w:val="left" w:pos="3705"/>
-        </w:tabs>
-        <w:ind w:left="720"/>
-        <w:rPr>
-          <w:rFonts w:ascii="Arial" w:hAnsi="Arial" w:cs="Arial"/>
-          <w:lang w:val="en-US"/>
-        </w:rPr>
-      </w:pPr>
-      <w:r>
-        <w:rPr>
-          <w:rFonts w:ascii="Arial" w:hAnsi="Arial" w:cs="Arial"/>
-          <w:lang w:val="en-US"/>
-        </w:rPr>
-        <w:t>A)</w:t>
-      </w:r>
-    </w:p>
-    <w:p>
-      <w:pPr>
-        <w:tabs>
-          <w:tab w:val="left" w:pos="3705"/>
-        </w:tabs>
-        <w:ind w:left="720"/>
-        <w:rPr>
-          <w:lang w:val="en-US"/>
-        </w:rPr>
-      </w:pPr>
-      <w:r>
-        <w:rPr>
-          <w:noProof/>
-          <w:lang w:val="en-US"/>
-        </w:rPr>
-        <w:drawing>
-          <wp:inline distT="0" distB="0" distL="0" distR="0" wp14:anchorId="4DC25D27" wp14:editId="27D81E45">
-            <wp:extent cx="4591691" cy="1190791"/>
-            <wp:effectExtent l="0" t="0" r="0" b="9525"/>
-            <wp:docPr id="545262187" name="Imagen 1" descr="Texto&#10;&#10;El contenido generado por IA puede ser incorrecto."/>
-            <wp:cNvGraphicFramePr>
-              <a:graphicFrameLocks xmlns:a="http://schemas.openxmlformats.org/drawingml/2006/main" noChangeAspect="1"/>
-            </wp:cNvGraphicFramePr>
-            <a:graphic xmlns:a="http://schemas.openxmlformats.org/drawingml/2006/main">
-              <a:graphicData uri="http://schemas.openxmlformats.org/drawingml/2006/picture">
-                <pic:pic xmlns:pic="http://schemas.openxmlformats.org/drawingml/2006/picture">
-                  <pic:nvPicPr>
-                    <pic:cNvPr id="545262187" name="Imagen 1" descr="Texto&#10;&#10;El contenido generado por IA puede ser incorrecto."/>
-                    <pic:cNvPicPr/>
-                  </pic:nvPicPr>
-                  <pic:blipFill>
-                    <a:blip r:embed="rId10"/>
-                    <a:stretch>
-                      <a:fillRect/>
-                    </a:stretch>
-                  </pic:blipFill>
-                  <pic:spPr>
-                    <a:xfrm>
-                      <a:off x="0" y="0"/>
-                      <a:ext cx="4591691" cy="1190791"/>
-                    </a:xfrm>
-                    <a:prstGeom prst="rect">
-                      <a:avLst/>
-                    </a:prstGeom>
-                  </pic:spPr>
-                </pic:pic>
-              </a:graphicData>
-            </a:graphic>
-          </wp:inline>
-        </w:drawing>
-      </w:r>
-    </w:p>
-    <w:p>
-      <w:pPr>
-        <w:tabs>
-          <w:tab w:val="left" w:pos="3705"/>
-        </w:tabs>
-        <w:ind w:left="720"/>
-      </w:pPr>
-      <w:r>
-        <w:rPr>
-          <w:color w:val="156082" w:themeColor="accent1"/>
-          <w:lang w:val="en-US"/>
-        </w:rPr>
-        <w:t xml:space="preserve">B) </w:t>
-      </w:r>
-      <w:r>
-        <w:t>El método insertOne() en MongoDB se usa para insertar un único documento en una colección.</w:t>
-      </w:r>
-    </w:p>
-    <w:p>
-      <w:pPr>
-        <w:tabs>
-          <w:tab w:val="left" w:pos="3705"/>
-        </w:tabs>
-        <w:ind w:left="720"/>
-      </w:pPr>
-    </w:p>
-    <w:p>
-      <w:pPr>
-        <w:tabs>
-          <w:tab w:val="left" w:pos="3705"/>
-        </w:tabs>
-        <w:ind w:left="720"/>
-      </w:pPr>
-      <w:r>
-        <w:rPr>
-          <w:color w:val="156082" w:themeColor="accent1"/>
-        </w:rPr>
-        <w:t xml:space="preserve">C) </w:t>
-      </w:r>
-      <w:r>
-        <w:t>Los cambios aplicados fueron, agregar db</w:t>
-      </w:r>
-      <w:r>
-        <w:t>. También colocar el texto en minúscula para que reconozca el comando</w:t>
-      </w:r>
-      <w:r>
-        <w:t xml:space="preserve"> </w:t>
-      </w:r>
-      <w:r>
-        <w:t xml:space="preserve">Y </w:t>
-      </w:r>
-      <w:r>
-        <w:t xml:space="preserve"> por ultimo </w:t>
-      </w:r>
-      <w:r>
-        <w:t xml:space="preserve">cololar tanto comillas dobles </w:t>
-      </w:r>
-      <w:r>
-        <w:t>y {} en la colección y el elemento a colocar</w:t>
-      </w:r>
-    </w:p>
-    <w:p>
-      <w:pPr>
-        <w:tabs>
-          <w:tab w:val="left" w:pos="3705"/>
-        </w:tabs>
-        <w:ind w:left="720"/>
-        <w:rPr>
-          <w:lang w:val="en-US"/>
-        </w:rPr>
-      </w:pPr>
-    </w:p>
-    <w:p>
-      <w:pPr>
-        <w:tabs>
-          <w:tab w:val="left" w:pos="3705"/>
-        </w:tabs>
-        <w:ind w:left="720"/>
-        <w:rPr>
-          <w:lang w:val="en-US"/>
-        </w:rPr>
-      </w:pPr>
-    </w:p>
-    <w:p>
-      <w:pPr>
-        <w:tabs>
-          <w:tab w:val="left" w:pos="3705"/>
-        </w:tabs>
-        <w:ind w:left="720"/>
-        <w:rPr>
-          <w:rFonts w:ascii="Arial" w:hAnsi="Arial" w:cs="Arial"/>
-          <w:color w:val="156082" w:themeColor="accent1"/>
-          <w:lang w:val="en-US"/>
-        </w:rPr>
-      </w:pPr>
-      <w:r>
-        <w:rPr>
-          <w:color w:val="156082" w:themeColor="accent1"/>
-          <w:lang w:val="es-ES"/>
-        </w:rPr>
-        <w:t>- db.insert({Nombre:”Carlos”})</w:t>
-      </w:r>
-      <w:r>
-        <w:rPr>
-          <w:rFonts w:ascii="Arial" w:hAnsi="Arial" w:cs="Arial"/>
-          <w:color w:val="156082" w:themeColor="accent1"/>
-          <w:lang w:val="en-US"/>
-        </w:rPr>
-        <w:t>​</w:t>
-      </w:r>
-    </w:p>
-    <w:p>
-      <w:pPr>
-        <w:tabs>
-          <w:tab w:val="left" w:pos="3705"/>
-        </w:tabs>
-        <w:ind w:left="720"/>
-        <w:rPr>
-          <w:rFonts w:ascii="Arial" w:hAnsi="Arial" w:cs="Arial"/>
-          <w:color w:val="156082" w:themeColor="accent1"/>
-          <w:lang w:val="en-US"/>
-        </w:rPr>
-      </w:pPr>
-      <w:r>
-        <w:rPr>
-          <w:rFonts w:ascii="Arial" w:hAnsi="Arial" w:cs="Arial"/>
-          <w:color w:val="156082" w:themeColor="accent1"/>
-          <w:lang w:val="en-US"/>
-        </w:rPr>
-        <w:t>A)</w:t>
-      </w:r>
-    </w:p>
-    <w:p>
-      <w:pPr>
-        <w:tabs>
-          <w:tab w:val="left" w:pos="3705"/>
-        </w:tabs>
-        <w:ind w:left="720"/>
-        <w:rPr>
-          <w:rFonts w:ascii="Arial" w:hAnsi="Arial" w:cs="Arial"/>
-          <w:color w:val="156082" w:themeColor="accent1"/>
-          <w:lang w:val="en-US"/>
-        </w:rPr>
-      </w:pPr>
-      <w:r>
-        <w:rPr>
-          <w:rFonts w:ascii="Arial" w:hAnsi="Arial" w:cs="Arial"/>
-          <w:noProof/>
-          <w:color w:val="156082" w:themeColor="accent1"/>
-          <w:lang w:val="en-US"/>
-        </w:rPr>
-        <w:drawing>
-          <wp:inline distT="0" distB="0" distL="0" distR="0" wp14:anchorId="42FC7A67" wp14:editId="2B6A05AF">
-            <wp:extent cx="4829849" cy="1038370"/>
-            <wp:effectExtent l="0" t="0" r="8890" b="9525"/>
-            <wp:docPr id="1717275309" name="Imagen 1" descr="Interfaz de usuario gráfica, Texto&#10;&#10;El contenido generado por IA puede ser incorrecto."/>
-            <wp:cNvGraphicFramePr>
-              <a:graphicFrameLocks xmlns:a="http://schemas.openxmlformats.org/drawingml/2006/main" noChangeAspect="1"/>
-            </wp:cNvGraphicFramePr>
-            <a:graphic xmlns:a="http://schemas.openxmlformats.org/drawingml/2006/main">
-              <a:graphicData uri="http://schemas.openxmlformats.org/drawingml/2006/picture">
-                <pic:pic xmlns:pic="http://schemas.openxmlformats.org/drawingml/2006/picture">
-                  <pic:nvPicPr>
-                    <pic:cNvPr id="1717275309" name="Imagen 1" descr="Interfaz de usuario gráfica, Texto&#10;&#10;El contenido generado por IA puede ser incorrecto."/>
-                    <pic:cNvPicPr/>
-                  </pic:nvPicPr>
-                  <pic:blipFill>
-                    <a:blip r:embed="rId11"/>
-                    <a:stretch>
-                      <a:fillRect/>
-                    </a:stretch>
-                  </pic:blipFill>
-                  <pic:spPr>
-                    <a:xfrm>
-                      <a:off x="0" y="0"/>
-                      <a:ext cx="4829849" cy="1038370"/>
-                    </a:xfrm>
-                    <a:prstGeom prst="rect">
-                      <a:avLst/>
-                    </a:prstGeom>
-                  </pic:spPr>
-                </pic:pic>
-              </a:graphicData>
-            </a:graphic>
-          </wp:inline>
-        </w:drawing>
-      </w:r>
-    </w:p>
-    <w:p>
-      <w:pPr>
-        <w:tabs>
-          <w:tab w:val="left" w:pos="3705"/>
-        </w:tabs>
-        <w:ind w:left="720"/>
-        <w:rPr>
-          <w:rFonts w:ascii="Arial" w:hAnsi="Arial" w:cs="Arial"/>
-          <w:color w:val="156082" w:themeColor="accent1"/>
-          <w:lang w:val="en-US"/>
-        </w:rPr>
-      </w:pPr>
-    </w:p>
-    <w:p>
-      <w:pPr>
-        <w:tabs>
-          <w:tab w:val="left" w:pos="3705"/>
-        </w:tabs>
-        <w:ind w:left="720"/>
-      </w:pPr>
-      <w:r>
-        <w:rPr>
-          <w:rFonts w:ascii="Arial" w:hAnsi="Arial" w:cs="Arial"/>
-          <w:color w:val="156082" w:themeColor="accent1"/>
-          <w:lang w:val="en-US"/>
-        </w:rPr>
-        <w:t>B)</w:t>
-      </w:r>
-      <w:r>
-        <w:t xml:space="preserve"> </w:t>
-      </w:r>
-      <w:r>
-        <w:t>En este caso igual al anterior si bien, se podría usar db.insert.insert({“</w:t>
-      </w:r>
-      <w:r>
-        <w:t>nombre”:”Carlos”}) y va a funcionar, insertara un documentoa  la colección pero es un método que ya se usa, actualmente se utiliza insert One o insert Many</w:t>
-      </w:r>
-    </w:p>
-    <w:p>
-      <w:pPr>
-        <w:tabs>
-          <w:tab w:val="left" w:pos="3705"/>
-        </w:tabs>
-        <w:ind w:left="720"/>
-        <w:rPr>
-          <w:rFonts w:ascii="Arial" w:hAnsi="Arial" w:cs="Arial"/>
-          <w:color w:val="FFFFFF" w:themeColor="background1"/>
-          <w:lang w:val="en-US"/>
-        </w:rPr>
-      </w:pPr>
-    </w:p>
-    <w:p>
-      <w:pPr>
-        <w:tabs>
-          <w:tab w:val="left" w:pos="3705"/>
-        </w:tabs>
-        <w:ind w:left="720"/>
-      </w:pPr>
-      <w:r>
-        <w:rPr>
-          <w:rFonts w:ascii="Arial" w:hAnsi="Arial" w:cs="Arial"/>
-          <w:color w:val="156082" w:themeColor="accent1"/>
-          <w:lang w:val="en-US"/>
-        </w:rPr>
-        <w:t>C)</w:t>
-      </w:r>
-      <w:r>
-        <w:rPr>
-          <w:rFonts w:ascii="Arial" w:hAnsi="Arial" w:cs="Arial"/>
-          <w:color w:val="156082" w:themeColor="accent1"/>
-          <w:lang w:val="en-US"/>
-        </w:rPr>
-        <w:t xml:space="preserve"> </w:t>
-      </w:r>
-      <w:r>
-        <w:t xml:space="preserve">En este ejemplo lo que corregí fue </w:t>
-      </w:r>
-      <w:r>
-        <w:t>especificar el método One</w:t>
-      </w:r>
-      <w:r>
-        <w:t xml:space="preserve"> y mi colección de trabajo insertar, ósea db.insertar.insertOne</w:t>
-      </w:r>
-    </w:p>
-    <w:p>
-      <w:pPr>
-        <w:tabs>
-          <w:tab w:val="left" w:pos="3705"/>
-        </w:tabs>
-        <w:ind w:left="720"/>
-        <w:rPr>
-          <w:rFonts w:ascii="Arial" w:hAnsi="Arial" w:cs="Arial"/>
-          <w:color w:val="156082" w:themeColor="accent1"/>
-          <w:lang w:val="en-US"/>
-        </w:rPr>
-      </w:pPr>
-    </w:p>
-    <w:p>
-      <w:pPr>
-        <w:tabs>
-          <w:tab w:val="left" w:pos="3705"/>
-        </w:tabs>
-        <w:ind w:left="720"/>
-        <w:rPr>
-          <w:rFonts w:ascii="Arial" w:hAnsi="Arial" w:cs="Arial"/>
-          <w:color w:val="156082" w:themeColor="accent1"/>
-          <w:lang w:val="en-US"/>
-        </w:rPr>
-      </w:pPr>
-      <w:r>
-        <w:rPr>
-          <w:color w:val="156082" w:themeColor="accent1"/>
-          <w:lang w:val="es-ES"/>
-        </w:rPr>
-        <w:t>- insert.insert({Nombre:"Jennifer"},{Nombre:"Jose"})</w:t>
-      </w:r>
-      <w:r>
-        <w:rPr>
-          <w:rFonts w:ascii="Arial" w:hAnsi="Arial" w:cs="Arial"/>
-          <w:color w:val="156082" w:themeColor="accent1"/>
-          <w:lang w:val="en-US"/>
-        </w:rPr>
-        <w:t>​</w:t>
-      </w:r>
-    </w:p>
-    <w:p>
-      <w:pPr>
-        <w:tabs>
-          <w:tab w:val="left" w:pos="3705"/>
-        </w:tabs>
-        <w:ind w:left="720"/>
-        <w:rPr>
-          <w:rFonts w:ascii="Arial" w:hAnsi="Arial" w:cs="Arial"/>
-          <w:color w:val="156082" w:themeColor="accent1"/>
-          <w:lang w:val="en-US"/>
-        </w:rPr>
-      </w:pPr>
-      <w:r>
-        <w:rPr>
-          <w:rFonts w:ascii="Arial" w:hAnsi="Arial" w:cs="Arial"/>
-          <w:color w:val="156082" w:themeColor="accent1"/>
-          <w:lang w:val="en-US"/>
-        </w:rPr>
-        <w:t xml:space="preserve">A) </w:t>
-      </w:r>
-      <w:r>
-        <w:rPr>
-          <w:noProof/>
-          <w:lang w:val="en-US"/>
-        </w:rPr>
-        <w:drawing>
-          <wp:inline distT="0" distB="0" distL="0" distR="0" wp14:anchorId="788039E8" wp14:editId="1B85E250">
-            <wp:extent cx="5612130" cy="1225550"/>
-            <wp:effectExtent l="0" t="0" r="7620" b="0"/>
-            <wp:docPr id="185055136" name="Imagen 1" descr="Texto&#10;&#10;El contenido generado por IA puede ser incorrecto."/>
-            <wp:cNvGraphicFramePr>
-              <a:graphicFrameLocks xmlns:a="http://schemas.openxmlformats.org/drawingml/2006/main" noChangeAspect="1"/>
-            </wp:cNvGraphicFramePr>
-            <a:graphic xmlns:a="http://schemas.openxmlformats.org/drawingml/2006/main">
-              <a:graphicData uri="http://schemas.openxmlformats.org/drawingml/2006/picture">
-                <pic:pic xmlns:pic="http://schemas.openxmlformats.org/drawingml/2006/picture">
-                  <pic:nvPicPr>
-                    <pic:cNvPr id="185055136" name="Imagen 1" descr="Texto&#10;&#10;El contenido generado por IA puede ser incorrecto."/>
-                    <pic:cNvPicPr/>
-                  </pic:nvPicPr>
-                  <pic:blipFill>
-                    <a:blip r:embed="rId12"/>
-                    <a:stretch>
-                      <a:fillRect/>
-                    </a:stretch>
-                  </pic:blipFill>
-                  <pic:spPr>
-                    <a:xfrm>
-                      <a:off x="0" y="0"/>
-                      <a:ext cx="5612130" cy="1225550"/>
-                    </a:xfrm>
-                    <a:prstGeom prst="rect">
-                      <a:avLst/>
-                    </a:prstGeom>
-                  </pic:spPr>
-                </pic:pic>
-              </a:graphicData>
-            </a:graphic>
-          </wp:inline>
-        </w:drawing>
-      </w:r>
-    </w:p>
-    <w:p>
-      <w:pPr>
-        <w:tabs>
-          <w:tab w:val="left" w:pos="3705"/>
-        </w:tabs>
-        <w:ind w:left="720"/>
-        <w:rPr>
-          <w:rFonts w:ascii="Arial" w:hAnsi="Arial" w:cs="Arial"/>
-          <w:lang w:val="en-US"/>
-        </w:rPr>
-      </w:pPr>
-    </w:p>
-    <w:p>
-      <w:pPr>
-        <w:tabs>
-          <w:tab w:val="left" w:pos="3705"/>
-        </w:tabs>
-        <w:ind w:left="720"/>
-        <w:rPr>
-          <w:lang w:val="en-US"/>
-        </w:rPr>
-      </w:pPr>
-      <w:r>
-        <w:rPr>
-          <w:color w:val="156082" w:themeColor="accent1"/>
-          <w:lang w:val="en-US"/>
-        </w:rPr>
-        <w:t>B)</w:t>
-      </w:r>
-      <w:r>
-        <w:rPr>
-          <w:lang w:val="en-US"/>
-        </w:rPr>
-        <w:t>Se utiliza para agregar varias documentos  a la vez</w:t>
-      </w:r>
-    </w:p>
-    <w:p>
-      <w:pPr>
-        <w:tabs>
-          <w:tab w:val="left" w:pos="3705"/>
-        </w:tabs>
-        <w:ind w:left="720"/>
-        <w:rPr>
-          <w:lang w:val="en-US"/>
-        </w:rPr>
-      </w:pPr>
-    </w:p>
-    <w:p>
-      <w:pPr>
-        <w:tabs>
-          <w:tab w:val="left" w:pos="3705"/>
-        </w:tabs>
-        <w:ind w:left="720"/>
-        <w:rPr>
-          <w:color w:val="156082" w:themeColor="accent1"/>
-          <w:lang w:val="en-US"/>
-        </w:rPr>
-      </w:pPr>
-      <w:r>
-        <w:rPr>
-          <w:color w:val="156082" w:themeColor="accent1"/>
-          <w:lang w:val="en-US"/>
-        </w:rPr>
-        <w:t>C)</w:t>
-      </w:r>
-      <w:r>
-        <w:rPr>
-          <w:color w:val="156082" w:themeColor="accent1"/>
-          <w:lang w:val="en-US"/>
-        </w:rPr>
-        <w:t xml:space="preserve"> </w:t>
-      </w:r>
-      <w:r>
-        <w:rPr>
-          <w:lang w:val="en-US"/>
-        </w:rPr>
-        <w:t>L</w:t>
-      </w:r>
-      <w:r>
-        <w:rPr>
-          <w:lang w:val="en-US"/>
-        </w:rPr>
-        <w:t>o que corregi fue agregar db., especificar el metodo Many y agregar los corchetes []</w:t>
-      </w:r>
-    </w:p>
-    <w:p>
-      <w:pPr>
-        <w:tabs>
-          <w:tab w:val="left" w:pos="3705"/>
-        </w:tabs>
-        <w:rPr>
-          <w:color w:val="156082" w:themeColor="accent1"/>
-          <w:lang w:val="es-ES"/>
-        </w:rPr>
-      </w:pPr>
-      <w:r>
-        <w:rPr>
-          <w:rFonts w:ascii="Arial" w:hAnsi="Arial" w:cs="Arial"/>
-          <w:color w:val="156082" w:themeColor="accent1"/>
-          <w:lang w:val="es-ES"/>
-        </w:rPr>
-        <w:t>​</w:t>
-      </w:r>
-    </w:p>
-    <w:p>
-      <w:pPr>
-        <w:tabs>
-          <w:tab w:val="left" w:pos="3705"/>
-        </w:tabs>
-        <w:ind w:left="720"/>
-        <w:rPr>
-          <w:lang w:val="en-US"/>
-        </w:rPr>
-      </w:pPr>
-    </w:p>
-    <w:p>
-      <w:pPr>
-        <w:tabs>
-          <w:tab w:val="left" w:pos="3705"/>
-        </w:tabs>
-      </w:pPr>
-      <w:r>
-        <w:rPr>
-          <w:rFonts w:ascii="Arial" w:hAnsi="Arial" w:cs="Arial"/>
-        </w:rPr>
-        <w:t>​</w:t>
-      </w:r>
-      <w:r>
-        <w:rPr>
-          <w:b/>
-          <w:bCs/>
-          <w:u w:val="single"/>
-          <w:lang w:val="es-ES"/>
-        </w:rPr>
-        <w:t>EJERCITACIÓN :ELIMINAR DATOS MONGO DB</w:t>
-      </w:r>
-    </w:p>
-    <w:p>
-      <w:pPr>
-        <w:tabs>
-          <w:tab w:val="left" w:pos="3705"/>
-        </w:tabs>
-      </w:pPr>
-      <w:r>
-        <w:rPr>
-          <w:rFonts w:ascii="Arial" w:hAnsi="Arial" w:cs="Arial"/>
-        </w:rPr>
-        <w:t>​</w:t>
-      </w:r>
-    </w:p>
-    <w:p>
-      <w:pPr>
-        <w:pStyle w:val="Prrafodelista"/>
-        <w:numPr>
-          <w:ilvl w:val="0"/>
-          <w:numId w:val="8"/>
-        </w:numPr>
-        <w:tabs>
-          <w:tab w:val="left" w:pos="3705"/>
-        </w:tabs>
-        <w:rPr>
-          <w:rFonts w:ascii="Arial" w:hAnsi="Arial" w:cs="Arial"/>
-          <w:lang w:val="en-US"/>
-        </w:rPr>
-      </w:pPr>
-      <w:r>
-        <w:rPr>
-          <w:lang w:val="es-ES"/>
-        </w:rPr>
-        <w:t>Problemática: Busca el error dentro del código y luego corrígelo de una forma la cual permita realizar la acción la cual esta asignada el comando a corregir. Luego de corregir los errores realiza los siguientes 2 puntos:</w:t>
-      </w:r>
-      <w:r>
-        <w:rPr>
-          <w:rFonts w:ascii="Arial" w:hAnsi="Arial" w:cs="Arial"/>
-          <w:lang w:val="en-US"/>
-        </w:rPr>
-        <w:t>​</w:t>
-      </w:r>
-    </w:p>
-    <w:p>
-      <w:pPr>
-        <w:pStyle w:val="Prrafodelista"/>
-        <w:tabs>
-          <w:tab w:val="left" w:pos="3705"/>
-        </w:tabs>
-        <w:rPr>
-          <w:lang w:val="en-US"/>
-        </w:rPr>
-      </w:pPr>
-    </w:p>
-    <w:p>
-      <w:pPr>
-        <w:pStyle w:val="Prrafodelista"/>
-        <w:numPr>
-          <w:ilvl w:val="0"/>
-          <w:numId w:val="9"/>
-        </w:numPr>
-        <w:tabs>
-          <w:tab w:val="left" w:pos="3705"/>
-        </w:tabs>
-        <w:rPr>
-          <w:rFonts w:ascii="Arial" w:hAnsi="Arial" w:cs="Arial"/>
-          <w:lang w:val="en-US"/>
-        </w:rPr>
-      </w:pPr>
-      <w:r>
-        <w:rPr>
-          <w:lang w:val="es-ES"/>
-        </w:rPr>
-        <w:t>Describe cual fue el error de el codigo de muestra</w:t>
-      </w:r>
-      <w:r>
-        <w:rPr>
-          <w:rFonts w:ascii="Arial" w:hAnsi="Arial" w:cs="Arial"/>
-          <w:lang w:val="en-US"/>
-        </w:rPr>
-        <w:t>​</w:t>
-      </w:r>
-    </w:p>
-    <w:p>
-      <w:pPr>
-        <w:pStyle w:val="Prrafodelista"/>
-        <w:tabs>
-          <w:tab w:val="left" w:pos="3705"/>
-        </w:tabs>
-        <w:ind w:left="1080"/>
-        <w:rPr>
-          <w:lang w:val="en-US"/>
-        </w:rPr>
-      </w:pPr>
-    </w:p>
-    <w:p>
-      <w:pPr>
-        <w:tabs>
-          <w:tab w:val="left" w:pos="3705"/>
-        </w:tabs>
-        <w:ind w:left="720"/>
-        <w:rPr>
-          <w:rFonts w:ascii="Arial" w:hAnsi="Arial" w:cs="Arial"/>
-          <w:lang w:val="en-US"/>
-        </w:rPr>
-      </w:pPr>
-      <w:r>
-        <w:rPr>
-          <w:lang w:val="es-ES"/>
-        </w:rPr>
-        <w:t>B)Describe los cambios realizados  y muestralos en la tarea ya sea mediante imagenes o escribiendo los comandos corregidos con la opcion "&lt;&gt;" y sus resultados</w:t>
-      </w:r>
-      <w:r>
-        <w:rPr>
-          <w:rFonts w:ascii="Arial" w:hAnsi="Arial" w:cs="Arial"/>
-          <w:lang w:val="en-US"/>
-        </w:rPr>
-        <w:t>​</w:t>
-      </w:r>
-    </w:p>
-    <w:p>
-      <w:pPr>
-        <w:tabs>
-          <w:tab w:val="left" w:pos="3705"/>
-        </w:tabs>
-        <w:ind w:left="720"/>
-        <w:rPr>
-          <w:lang w:val="en-US"/>
-        </w:rPr>
-      </w:pPr>
-    </w:p>
-    <w:p>
-      <w:pPr>
-        <w:tabs>
-          <w:tab w:val="left" w:pos="3705"/>
-        </w:tabs>
-        <w:ind w:left="720"/>
-        <w:rPr>
-          <w:lang w:val="en-US"/>
-        </w:rPr>
-      </w:pPr>
-      <w:r>
-        <w:rPr>
-          <w:lang w:val="es-ES"/>
-        </w:rPr>
-        <w:t>Preguntas de esta tarea</w:t>
-      </w:r>
-      <w:r>
-        <w:rPr>
-          <w:rFonts w:ascii="Arial" w:hAnsi="Arial" w:cs="Arial"/>
-          <w:lang w:val="en-US"/>
-        </w:rPr>
-        <w:t>​</w:t>
-      </w:r>
-    </w:p>
-    <w:p>
-      <w:pPr>
-        <w:tabs>
-          <w:tab w:val="left" w:pos="3705"/>
-        </w:tabs>
-        <w:ind w:left="720"/>
-        <w:rPr>
-          <w:lang w:val="en-US"/>
-        </w:rPr>
-      </w:pPr>
-      <w:r>
-        <w:rPr>
-          <w:lang w:val="es-ES"/>
-        </w:rPr>
-        <w:t xml:space="preserve">Corrige y muestra los resultados de los siguientes comandos de </w:t>
-      </w:r>
-      <w:r>
-        <w:rPr>
-          <w:lang w:val="es-ES"/>
-        </w:rPr>
-        <w:lastRenderedPageBreak/>
-        <w:t>MongoDB</w:t>
-      </w:r>
-      <w:r>
-        <w:rPr>
-          <w:rFonts w:ascii="Arial" w:hAnsi="Arial" w:cs="Arial"/>
-          <w:lang w:val="en-US"/>
-        </w:rPr>
-        <w:t>​</w:t>
-      </w:r>
-    </w:p>
-    <w:p>
-      <w:pPr>
-        <w:tabs>
-          <w:tab w:val="left" w:pos="3705"/>
-        </w:tabs>
-        <w:ind w:left="720"/>
-        <w:rPr>
-          <w:lang w:val="en-US"/>
-        </w:rPr>
-      </w:pPr>
-      <w:r>
-        <w:rPr>
-          <w:lang w:val="es-ES"/>
-        </w:rPr>
-        <w:t>1- Insert.remove(Nombre:"Kevin")</w:t>
-      </w:r>
-      <w:r>
-        <w:rPr>
-          <w:rFonts w:ascii="Arial" w:hAnsi="Arial" w:cs="Arial"/>
-          <w:lang w:val="en-US"/>
-        </w:rPr>
-        <w:t>​</w:t>
-      </w:r>
-    </w:p>
-    <w:p>
-      <w:pPr>
-        <w:tabs>
-          <w:tab w:val="left" w:pos="3705"/>
-        </w:tabs>
-        <w:ind w:left="720"/>
-        <w:rPr>
-          <w:lang w:val="en-US"/>
-        </w:rPr>
-      </w:pPr>
-      <w:r>
-        <w:rPr>
-          <w:lang w:val="es-ES"/>
-        </w:rPr>
-        <w:t>2- db.insert.delete(Carlos)</w:t>
-      </w:r>
-      <w:r>
-        <w:rPr>
-          <w:rFonts w:ascii="Arial" w:hAnsi="Arial" w:cs="Arial"/>
-          <w:lang w:val="en-US"/>
-        </w:rPr>
-        <w:t>​</w:t>
-      </w:r>
-    </w:p>
-    <w:p>
-      <w:pPr>
-        <w:tabs>
-          <w:tab w:val="left" w:pos="3705"/>
-        </w:tabs>
-        <w:ind w:left="720"/>
-        <w:rPr>
-          <w:lang w:val="en-US"/>
-        </w:rPr>
-      </w:pPr>
-      <w:r>
-        <w:rPr>
-          <w:lang w:val="es-ES"/>
-        </w:rPr>
-        <w:t>3- delete({Carlos})</w:t>
-      </w:r>
-      <w:r>
-        <w:rPr>
-          <w:rFonts w:ascii="Arial" w:hAnsi="Arial" w:cs="Arial"/>
-          <w:lang w:val="en-US"/>
-        </w:rPr>
-        <w:t>​</w:t>
-      </w:r>
-    </w:p>
-    <w:p>
-      <w:pPr>
-        <w:tabs>
-          <w:tab w:val="left" w:pos="3705"/>
-        </w:tabs>
-        <w:rPr>
-          <w:lang w:val="en-US"/>
-        </w:rPr>
-      </w:pPr>
-      <w:r>
-        <w:rPr>
-          <w:lang w:val="es-ES"/>
-        </w:rPr>
-        <w:t>2- Corrige y muestra los resultados de los siguientes comandos de MongoDB</w:t>
-      </w:r>
-      <w:r>
-        <w:rPr>
-          <w:rFonts w:ascii="Arial" w:hAnsi="Arial" w:cs="Arial"/>
-          <w:lang w:val="en-US"/>
-        </w:rPr>
-        <w:t>​</w:t>
-      </w:r>
-    </w:p>
-    <w:p>
-      <w:pPr>
-        <w:tabs>
-          <w:tab w:val="left" w:pos="3705"/>
-        </w:tabs>
-        <w:ind w:left="720"/>
-        <w:rPr>
-          <w:lang w:val="en-US"/>
-        </w:rPr>
-      </w:pPr>
-      <w:r>
-        <w:rPr>
-          <w:lang w:val="es-ES"/>
-        </w:rPr>
-        <w:t>1- Insert.remove(Nombre:"Kevin")</w:t>
-      </w:r>
-      <w:r>
-        <w:rPr>
-          <w:rFonts w:ascii="Arial" w:hAnsi="Arial" w:cs="Arial"/>
-          <w:lang w:val="en-US"/>
-        </w:rPr>
-        <w:t>​</w:t>
-      </w:r>
-    </w:p>
-    <w:p>
-      <w:pPr>
-        <w:tabs>
-          <w:tab w:val="left" w:pos="3705"/>
-        </w:tabs>
-        <w:ind w:left="720"/>
-        <w:rPr>
-          <w:lang w:val="en-US"/>
-        </w:rPr>
-      </w:pPr>
-      <w:r>
-        <w:rPr>
-          <w:lang w:val="es-ES"/>
-        </w:rPr>
-        <w:t>2- db.insert.delete(Carlos)</w:t>
-      </w:r>
-      <w:r>
-        <w:rPr>
-          <w:rFonts w:ascii="Arial" w:hAnsi="Arial" w:cs="Arial"/>
-          <w:lang w:val="en-US"/>
-        </w:rPr>
-        <w:t>​</w:t>
-      </w:r>
-    </w:p>
-    <w:p>
-      <w:pPr>
-        <w:tabs>
-          <w:tab w:val="left" w:pos="3705"/>
-        </w:tabs>
-        <w:ind w:left="720"/>
-        <w:rPr>
-          <w:lang w:val="en-US"/>
-        </w:rPr>
-      </w:pPr>
-      <w:r>
-        <w:rPr>
-          <w:lang w:val="es-ES"/>
-        </w:rPr>
-        <w:t>3- delete({Carlos})</w:t>
-      </w:r>
-    </w:p>
-    <w:p>
-      <w:pPr>
-        <w:tabs>
-          <w:tab w:val="left" w:pos="3705"/>
-        </w:tabs>
-      </w:pPr>
-    </w:p>
-    <w:p>
-      <w:pPr>
-        <w:tabs>
-          <w:tab w:val="left" w:pos="3705"/>
-        </w:tabs>
-        <w:rPr>
-          <w:rFonts w:ascii="Arial" w:hAnsi="Arial" w:cs="Arial"/>
-          <w:color w:val="156082" w:themeColor="accent1"/>
-          <w:lang w:val="en-US"/>
-        </w:rPr>
-      </w:pPr>
-      <w:r>
-        <w:rPr>
-          <w:color w:val="156082" w:themeColor="accent1"/>
-          <w:lang w:val="es-ES"/>
-        </w:rPr>
-        <w:t>Insert.remove(Nombre:"Kevin")</w:t>
-      </w:r>
-      <w:r>
-        <w:rPr>
-          <w:rFonts w:ascii="Arial" w:hAnsi="Arial" w:cs="Arial"/>
-          <w:color w:val="156082" w:themeColor="accent1"/>
-          <w:lang w:val="en-US"/>
-        </w:rPr>
-        <w:t>​</w:t>
-      </w:r>
-    </w:p>
-    <w:p>
-      <w:pPr>
-        <w:tabs>
-          <w:tab w:val="left" w:pos="3705"/>
-        </w:tabs>
-        <w:rPr>
-          <w:rFonts w:ascii="Arial" w:hAnsi="Arial" w:cs="Arial"/>
-          <w:color w:val="156082" w:themeColor="accent1"/>
-          <w:lang w:val="en-US"/>
-        </w:rPr>
-      </w:pPr>
-    </w:p>
-    <w:p>
-      <w:pPr>
-        <w:pStyle w:val="Prrafodelista"/>
-        <w:numPr>
-          <w:ilvl w:val="0"/>
-          <w:numId w:val="10"/>
-        </w:numPr>
-        <w:tabs>
-          <w:tab w:val="left" w:pos="3705"/>
-        </w:tabs>
-        <w:rPr>
-          <w:color w:val="156082" w:themeColor="accent1"/>
-        </w:rPr>
-      </w:pPr>
-      <w:r>
-        <w:t xml:space="preserve">El error es que no se coloco entre llaves </w:t>
-      </w:r>
-      <w:r>
-        <w:t xml:space="preserve">al campo y el valor </w:t>
-      </w:r>
-    </w:p>
-    <w:p>
-      <w:pPr>
-        <w:pStyle w:val="Prrafodelista"/>
-        <w:numPr>
-          <w:ilvl w:val="0"/>
-          <w:numId w:val="10"/>
-        </w:numPr>
-        <w:tabs>
-          <w:tab w:val="left" w:pos="3705"/>
-        </w:tabs>
-        <w:rPr>
-          <w:color w:val="156082" w:themeColor="accent1"/>
-        </w:rPr>
-      </w:pPr>
-    </w:p>
-    <w:p>
-      <w:pPr>
-        <w:pStyle w:val="Prrafodelista"/>
-        <w:tabs>
-          <w:tab w:val="left" w:pos="3705"/>
-        </w:tabs>
-        <w:rPr>
-          <w:color w:val="156082" w:themeColor="accent1"/>
-        </w:rPr>
-      </w:pPr>
-      <w:r>
-        <w:rPr>
-          <w:noProof/>
-          <w:color w:val="156082" w:themeColor="accent1"/>
-        </w:rPr>
-        <w:drawing>
-          <wp:inline distT="0" distB="0" distL="0" distR="0" wp14:anchorId="77BBE11B" wp14:editId="188582BF">
-            <wp:extent cx="5612130" cy="1548130"/>
-            <wp:effectExtent l="0" t="0" r="7620" b="0"/>
-            <wp:docPr id="997423742" name="Imagen 1" descr="Texto&#10;&#10;El contenido generado por IA puede ser incorrecto."/>
-            <wp:cNvGraphicFramePr>
-              <a:graphicFrameLocks xmlns:a="http://schemas.openxmlformats.org/drawingml/2006/main" noChangeAspect="1"/>
-            </wp:cNvGraphicFramePr>
-            <a:graphic xmlns:a="http://schemas.openxmlformats.org/drawingml/2006/main">
-              <a:graphicData uri="http://schemas.openxmlformats.org/drawingml/2006/picture">
-                <pic:pic xmlns:pic="http://schemas.openxmlformats.org/drawingml/2006/picture">
-                  <pic:nvPicPr>
-                    <pic:cNvPr id="997423742" name="Imagen 1" descr="Texto&#10;&#10;El contenido generado por IA puede ser incorrecto."/>
-                    <pic:cNvPicPr/>
-                  </pic:nvPicPr>
-                  <pic:blipFill>
-                    <a:blip r:embed="rId13"/>
-                    <a:stretch>
-                      <a:fillRect/>
-                    </a:stretch>
-                  </pic:blipFill>
-                  <pic:spPr>
-                    <a:xfrm>
-                      <a:off x="0" y="0"/>
-                      <a:ext cx="5612130" cy="1548130"/>
-                    </a:xfrm>
-                    <a:prstGeom prst="rect">
-                      <a:avLst/>
-                    </a:prstGeom>
-                  </pic:spPr>
-                </pic:pic>
-              </a:graphicData>
-            </a:graphic>
-          </wp:inline>
-        </w:drawing>
-      </w:r>
-    </w:p>
-    <w:p>
-      <w:pPr>
-        <w:pStyle w:val="Prrafodelista"/>
-        <w:tabs>
-          <w:tab w:val="left" w:pos="3705"/>
-        </w:tabs>
-        <w:rPr>
-          <w:color w:val="156082" w:themeColor="accent1"/>
-        </w:rPr>
-      </w:pPr>
-      <w:r>
-        <w:rPr>
-          <w:noProof/>
-          <w:color w:val="156082" w:themeColor="accent1"/>
-        </w:rPr>
-        <w:drawing>
-          <wp:inline distT="0" distB="0" distL="0" distR="0" wp14:anchorId="4C86E819" wp14:editId="7C062070">
-            <wp:extent cx="5612130" cy="653415"/>
-            <wp:effectExtent l="0" t="0" r="7620" b="0"/>
-            <wp:docPr id="223954460" name="Imagen 1"/>
-            <wp:cNvGraphicFramePr>
-              <a:graphicFrameLocks xmlns:a="http://schemas.openxmlformats.org/drawingml/2006/main" noChangeAspect="1"/>
-            </wp:cNvGraphicFramePr>
-            <a:graphic xmlns:a="http://schemas.openxmlformats.org/drawingml/2006/main">
-              <a:graphicData uri="http://schemas.openxmlformats.org/drawingml/2006/picture">
-                <pic:pic xmlns:pic="http://schemas.openxmlformats.org/drawingml/2006/picture">
-                  <pic:nvPicPr>
-                    <pic:cNvPr id="223954460" name=""/>
-                    <pic:cNvPicPr/>
-                  </pic:nvPicPr>
-                  <pic:blipFill>
-                    <a:blip r:embed="rId14"/>
-                    <a:stretch>
-                      <a:fillRect/>
-                    </a:stretch>
-                  </pic:blipFill>
-                  <pic:spPr>
-                    <a:xfrm>
-                      <a:off x="0" y="0"/>
-                      <a:ext cx="5612130" cy="653415"/>
-                    </a:xfrm>
-                    <a:prstGeom prst="rect">
-                      <a:avLst/>
-                    </a:prstGeom>
-                  </pic:spPr>
-                </pic:pic>
-              </a:graphicData>
-            </a:graphic>
-          </wp:inline>
-        </w:drawing>
-      </w:r>
-    </w:p>
-    <w:p>
-      <w:pPr>
-        <w:tabs>
-          <w:tab w:val="left" w:pos="3705"/>
-        </w:tabs>
-      </w:pPr>
-      <w:r>
-        <w:t xml:space="preserve">         </w:t>
-      </w:r>
-      <w:r>
-        <w:t>Los cambios realizados fueron db.insertar.remove({“nombre”:”kevin”})</w:t>
-      </w:r>
-    </w:p>
-    <w:p>
-      <w:pPr>
-        <w:tabs>
-          <w:tab w:val="left" w:pos="3705"/>
-        </w:tabs>
-      </w:pPr>
-      <w:r>
-        <w:t xml:space="preserve">         </w:t>
-      </w:r>
-      <w:r>
-        <w:t xml:space="preserve">Se considera como una forma antigua de eliminar elementos ahora se </w:t>
-      </w:r>
-      <w:r>
-        <w:t xml:space="preserve">            </w:t>
-      </w:r>
-    </w:p>
-    <w:p>
-      <w:pPr>
-        <w:tabs>
-          <w:tab w:val="left" w:pos="3705"/>
-        </w:tabs>
-      </w:pPr>
-      <w:r>
-        <w:t xml:space="preserve">         </w:t>
-      </w:r>
-      <w:r>
-        <w:t>usa deleteOne y deleteMany</w:t>
-      </w:r>
-      <w:r>
-        <w:t>.</w:t>
-      </w:r>
-    </w:p>
-    <w:p>
-      <w:pPr>
-        <w:pStyle w:val="Prrafodelista"/>
-        <w:tabs>
-          <w:tab w:val="left" w:pos="3705"/>
-        </w:tabs>
-        <w:rPr>
-          <w:color w:val="156082" w:themeColor="accent1"/>
-        </w:rPr>
-      </w:pPr>
-    </w:p>
-    <w:p>
-      <w:pPr>
-        <w:tabs>
-          <w:tab w:val="left" w:pos="3705"/>
-        </w:tabs>
-        <w:rPr>
-          <w:color w:val="156082" w:themeColor="accent1"/>
-          <w:lang w:val="es-ES"/>
-        </w:rPr>
-      </w:pPr>
-      <w:r>
-        <w:rPr>
-          <w:color w:val="156082" w:themeColor="accent1"/>
-          <w:lang w:val="es-ES"/>
-        </w:rPr>
-        <w:t> db.insert.delete(Carlos)</w:t>
-      </w:r>
-    </w:p>
-    <w:p>
-      <w:pPr>
-        <w:pStyle w:val="Prrafodelista"/>
-        <w:tabs>
-          <w:tab w:val="left" w:pos="3705"/>
-        </w:tabs>
-        <w:rPr>
-          <w:color w:val="156082" w:themeColor="accent1"/>
-        </w:rPr>
-      </w:pPr>
-    </w:p>
-    <w:p>
-      <w:pPr>
-        <w:pStyle w:val="Prrafodelista"/>
-        <w:tabs>
-          <w:tab w:val="left" w:pos="3705"/>
-        </w:tabs>
-      </w:pPr>
-      <w:r>
-        <w:rPr>
-          <w:color w:val="156082" w:themeColor="accent1"/>
-        </w:rPr>
-        <w:t>A)</w:t>
-      </w:r>
-      <w:r>
-        <w:t xml:space="preserve">Los errores serian que delete por si solo no es un método y que Carlos no esta en un formato correcto </w:t>
-      </w:r>
-      <w:r>
-        <w:t>tampoco están las llaves</w:t>
-      </w:r>
-    </w:p>
-    <w:p>
-      <w:pPr>
-        <w:pStyle w:val="Prrafodelista"/>
-        <w:tabs>
-          <w:tab w:val="left" w:pos="3705"/>
-        </w:tabs>
-      </w:pPr>
-    </w:p>
-    <w:p>
-      <w:pPr>
-        <w:pStyle w:val="Prrafodelista"/>
-        <w:tabs>
-          <w:tab w:val="left" w:pos="3705"/>
-        </w:tabs>
-        <w:rPr>
-          <w:color w:val="156082" w:themeColor="accent1"/>
-        </w:rPr>
-      </w:pPr>
-    </w:p>
-    <w:p>
-      <w:pPr>
-        <w:pStyle w:val="Prrafodelista"/>
-        <w:tabs>
-          <w:tab w:val="left" w:pos="3705"/>
-        </w:tabs>
-        <w:rPr>
-          <w:color w:val="156082" w:themeColor="accent1"/>
-        </w:rPr>
-      </w:pPr>
-    </w:p>
-    <w:p>
-      <w:pPr>
-        <w:pStyle w:val="Prrafodelista"/>
-        <w:tabs>
-          <w:tab w:val="left" w:pos="3705"/>
-        </w:tabs>
-        <w:rPr>
-          <w:noProof/>
-          <w14:ligatures w14:val="standardContextual"/>
-        </w:rPr>
-      </w:pPr>
-      <w:r>
-        <w:rPr>
-          <w:color w:val="156082" w:themeColor="accent1"/>
-        </w:rPr>
-        <w:t>B)</w:t>
-      </w:r>
-      <w:r>
-        <w:rPr>
-          <w:noProof/>
-          <w14:ligatures w14:val="standardContextual"/>
-        </w:rPr>
-        <w:t xml:space="preserve"> </w:t>
-      </w:r>
-      <w:r>
-        <w:rPr>
-          <w:noProof/>
-          <w:color w:val="156082" w:themeColor="accent1"/>
-        </w:rPr>
-        <w:drawing>
-          <wp:inline distT="0" distB="0" distL="0" distR="0" wp14:anchorId="75A32352" wp14:editId="08C18CCC">
-            <wp:extent cx="5612130" cy="960755"/>
-            <wp:effectExtent l="0" t="0" r="7620" b="0"/>
-            <wp:docPr id="887834511" name="Imagen 1" descr="Texto&#10;&#10;El contenido generado por IA puede ser incorrecto."/>
-            <wp:cNvGraphicFramePr>
-              <a:graphicFrameLocks xmlns:a="http://schemas.openxmlformats.org/drawingml/2006/main" noChangeAspect="1"/>
-            </wp:cNvGraphicFramePr>
-            <a:graphic xmlns:a="http://schemas.openxmlformats.org/drawingml/2006/main">
-              <a:graphicData uri="http://schemas.openxmlformats.org/drawingml/2006/picture">
-                <pic:pic xmlns:pic="http://schemas.openxmlformats.org/drawingml/2006/picture">
-                  <pic:nvPicPr>
-                    <pic:cNvPr id="887834511" name="Imagen 1" descr="Texto&#10;&#10;El contenido generado por IA puede ser incorrecto."/>
-                    <pic:cNvPicPr/>
-                  </pic:nvPicPr>
-                  <pic:blipFill>
-                    <a:blip r:embed="rId15"/>
-                    <a:stretch>
-                      <a:fillRect/>
-                    </a:stretch>
-                  </pic:blipFill>
-                  <pic:spPr>
-                    <a:xfrm>
-                      <a:off x="0" y="0"/>
-                      <a:ext cx="5612130" cy="960755"/>
-                    </a:xfrm>
-                    <a:prstGeom prst="rect">
-                      <a:avLst/>
-                    </a:prstGeom>
-                  </pic:spPr>
-                </pic:pic>
-              </a:graphicData>
-            </a:graphic>
-          </wp:inline>
-        </w:drawing>
-      </w:r>
-    </w:p>
-    <w:p>
-      <w:pPr>
-        <w:pStyle w:val="Prrafodelista"/>
-        <w:tabs>
-          <w:tab w:val="left" w:pos="3705"/>
-        </w:tabs>
-      </w:pPr>
-      <w:r>
-        <w:t xml:space="preserve">Los  cambios realizados serian corregir el método y colocar el campo y el valor </w:t>
-      </w:r>
-      <w:r>
-        <w:t>ósea db.insertar.deleteOne({“nombre”:”Carlos”})</w:t>
-      </w:r>
-    </w:p>
-    <w:p>
-      <w:pPr>
-        <w:pStyle w:val="Prrafodelista"/>
-        <w:tabs>
-          <w:tab w:val="left" w:pos="3705"/>
-        </w:tabs>
-      </w:pPr>
-      <w:r>
-        <w:t xml:space="preserve">Lo que hace es borrar el primer documento </w:t>
-      </w:r>
-      <w:r>
-        <w:t>de la colección con el nombre de “carlos”</w:t>
-      </w:r>
-    </w:p>
-    <w:p>
-      <w:pPr>
-        <w:pStyle w:val="Prrafodelista"/>
-        <w:tabs>
-          <w:tab w:val="left" w:pos="3705"/>
-        </w:tabs>
-      </w:pPr>
-    </w:p>
-    <w:p>
-      <w:pPr>
-        <w:pStyle w:val="Prrafodelista"/>
-        <w:tabs>
-          <w:tab w:val="left" w:pos="3705"/>
-        </w:tabs>
-        <w:rPr>
-          <w:color w:val="0E2841" w:themeColor="text2"/>
-          <w:lang w:val="es-ES"/>
-        </w:rPr>
-      </w:pPr>
-      <w:r>
-        <w:rPr>
-          <w:color w:val="0E2841" w:themeColor="text2"/>
-          <w:lang w:val="es-ES"/>
-        </w:rPr>
-        <w:lastRenderedPageBreak/>
-        <w:t>delete({Carlos})</w:t>
-      </w:r>
-    </w:p>
-    <w:p>
-      <w:pPr>
-        <w:pStyle w:val="Prrafodelista"/>
-        <w:tabs>
-          <w:tab w:val="left" w:pos="3705"/>
-        </w:tabs>
-        <w:rPr>
-          <w:color w:val="0E2841" w:themeColor="text2"/>
-          <w:lang w:val="es-ES"/>
-        </w:rPr>
-      </w:pPr>
-    </w:p>
-    <w:p>
-      <w:pPr>
-        <w:pStyle w:val="Prrafodelista"/>
-        <w:numPr>
-          <w:ilvl w:val="0"/>
-          <w:numId w:val="11"/>
-        </w:numPr>
-        <w:tabs>
-          <w:tab w:val="left" w:pos="3705"/>
-        </w:tabs>
-        <w:rPr>
-          <w:color w:val="0E2841" w:themeColor="text2"/>
-          <w:lang w:val="es-ES"/>
-        </w:rPr>
-      </w:pPr>
-      <w:r>
-        <w:rPr>
-          <w:color w:val="0E2841" w:themeColor="text2"/>
-          <w:lang w:val="es-ES"/>
-        </w:rPr>
-        <w:t xml:space="preserve">Es algo similar al anterior ejemplo, no es un método valido, </w:t>
-      </w:r>
-      <w:r>
-        <w:rPr>
-          <w:color w:val="0E2841" w:themeColor="text2"/>
-          <w:lang w:val="es-ES"/>
-        </w:rPr>
-        <w:t xml:space="preserve">y no se especifica </w:t>
-      </w:r>
-      <w:r>
-        <w:rPr>
-          <w:color w:val="0E2841" w:themeColor="text2"/>
-          <w:lang w:val="es-ES"/>
-        </w:rPr>
-        <w:t>en que campo o clave esta “Carlos”</w:t>
-      </w:r>
-    </w:p>
-    <w:p>
-      <w:pPr>
-        <w:pStyle w:val="Prrafodelista"/>
-        <w:tabs>
-          <w:tab w:val="left" w:pos="3705"/>
-        </w:tabs>
-        <w:rPr>
-          <w:color w:val="0E2841" w:themeColor="text2"/>
-          <w:lang w:val="es-ES"/>
-        </w:rPr>
-      </w:pPr>
-    </w:p>
-    <w:p>
-      <w:pPr>
-        <w:pStyle w:val="Prrafodelista"/>
-        <w:tabs>
-          <w:tab w:val="left" w:pos="3705"/>
-        </w:tabs>
-        <w:rPr>
-          <w:color w:val="0E2841" w:themeColor="text2"/>
-          <w:lang w:val="es-ES"/>
-        </w:rPr>
-      </w:pPr>
-    </w:p>
-    <w:p>
-      <w:pPr>
-        <w:pStyle w:val="Prrafodelista"/>
-        <w:tabs>
-          <w:tab w:val="left" w:pos="3705"/>
-        </w:tabs>
-        <w:rPr>
-          <w:color w:val="0E2841" w:themeColor="text2"/>
-          <w:lang w:val="es-ES"/>
-        </w:rPr>
-      </w:pPr>
-    </w:p>
-    <w:p>
-      <w:pPr>
-        <w:pStyle w:val="Prrafodelista"/>
-        <w:tabs>
-          <w:tab w:val="left" w:pos="3705"/>
-        </w:tabs>
-        <w:rPr>
-          <w:noProof/>
-          <w14:ligatures w14:val="standardContextual"/>
-        </w:rPr>
-      </w:pPr>
-      <w:r>
-        <w:rPr>
-          <w:color w:val="0E2841" w:themeColor="text2"/>
-          <w:lang w:val="es-ES"/>
-        </w:rPr>
-        <w:t>B)</w:t>
-      </w:r>
-      <w:r>
-        <w:rPr>
-          <w:noProof/>
-          <w14:ligatures w14:val="standardContextual"/>
-        </w:rPr>
-        <w:t xml:space="preserve"> </w:t>
-      </w:r>
-      <w:r>
-        <w:rPr>
-          <w:noProof/>
-          <w:color w:val="0E2841" w:themeColor="text2"/>
-          <w:lang w:val="es-ES"/>
-        </w:rPr>
-        <w:drawing>
-          <wp:inline distT="0" distB="0" distL="0" distR="0" wp14:anchorId="5E75E323" wp14:editId="62871948">
-            <wp:extent cx="5612130" cy="1013460"/>
-            <wp:effectExtent l="0" t="0" r="7620" b="0"/>
-            <wp:docPr id="1846487882" name="Imagen 1"/>
-            <wp:cNvGraphicFramePr>
-              <a:graphicFrameLocks xmlns:a="http://schemas.openxmlformats.org/drawingml/2006/main" noChangeAspect="1"/>
-            </wp:cNvGraphicFramePr>
-            <a:graphic xmlns:a="http://schemas.openxmlformats.org/drawingml/2006/main">
-              <a:graphicData uri="http://schemas.openxmlformats.org/drawingml/2006/picture">
-                <pic:pic xmlns:pic="http://schemas.openxmlformats.org/drawingml/2006/picture">
-                  <pic:nvPicPr>
-                    <pic:cNvPr id="1846487882" name="Imagen 1"/>
-                    <pic:cNvPicPr/>
-                  </pic:nvPicPr>
-                  <pic:blipFill>
-                    <a:blip r:embed="rId16"/>
-                    <a:stretch>
-                      <a:fillRect/>
-                    </a:stretch>
-                  </pic:blipFill>
-                  <pic:spPr>
-                    <a:xfrm>
-                      <a:off x="0" y="0"/>
-                      <a:ext cx="5612130" cy="1013460"/>
-                    </a:xfrm>
-                    <a:prstGeom prst="rect">
-                      <a:avLst/>
-                    </a:prstGeom>
-                  </pic:spPr>
-                </pic:pic>
-              </a:graphicData>
-            </a:graphic>
-          </wp:inline>
-        </w:drawing>
-      </w:r>
-    </w:p>
-    <w:p>
-      <w:pPr>
-        <w:pStyle w:val="Prrafodelista"/>
-        <w:tabs>
-          <w:tab w:val="left" w:pos="3705"/>
-        </w:tabs>
-      </w:pPr>
-      <w:r>
-        <w:t xml:space="preserve">A modo de ejemplo usamos </w:t>
-      </w:r>
-      <w:r>
-        <w:t>deleteMany para borrar los dos documentos “Carlos”</w:t>
-      </w:r>
-    </w:p>
-    <w:p>
-      <w:pPr>
-        <w:pStyle w:val="Prrafodelista"/>
-        <w:tabs>
-          <w:tab w:val="left" w:pos="3705"/>
-        </w:tabs>
-      </w:pPr>
-      <w:r>
-        <w:t>Los cambios realizados fueron especificar el método y agregar la clave y valor correspondientes db.insertar.deleteMany(</w:t>
-      </w:r>
-      <w:r>
-        <w:t>{“nombre”:”Carlos”},{“nombre”:”Carlos”}</w:t>
-      </w:r>
-      <w:r>
-        <w:t>)</w:t>
-      </w:r>
     </w:p>
     <w:sectPr>
-      <w:headerReference w:type="default" r:id="rId17"/>
-      <w:footerReference w:type="default" r:id="rId18"/>
-      <w:headerReference w:type="first" r:id="rId19"/>
-      <w:footerReference w:type="first" r:id="rId20"/>
+      <w:headerReference w:type="default" r:id="rId10"/>
+      <w:footerReference w:type="default" r:id="rId11"/>
+      <w:headerReference w:type="first" r:id="rId12"/>
+      <w:footerReference w:type="first" r:id="rId13"/>
       <w:pgSz w:w="12240" w:h="15840"/>
       <w:pgMar w:top="1417" w:right="1701" w:bottom="1417" w:left="1701" w:header="510" w:footer="0" w:gutter="0"/>
       <w:pgNumType w:start="0"/>

</xml_diff>